<commit_message>
Add Survay, Presentation, Gantt chart and Update Design Document
</commit_message>
<xml_diff>
--- a/Game Design Document.docx
+++ b/Game Design Document.docx
@@ -35,7 +35,7 @@
       </w:pPr>
       <w:r>
         <w:drawing>
-          <wp:inline wp14:editId="6D220EFB" wp14:anchorId="478DDBD4">
+          <wp:inline wp14:editId="3D59586A" wp14:anchorId="478DDBD4">
             <wp:extent cx="4300272" cy="3108960"/>
             <wp:effectExtent l="95250" t="95250" r="81280" b="948690"/>
             <wp:docPr id="798469807" name="" title=""/>
@@ -50,7 +50,7 @@
                     <pic:cNvPicPr/>
                   </pic:nvPicPr>
                   <pic:blipFill>
-                    <a:blip r:embed="Raa32eb2e947149a8">
+                    <a:blip r:embed="R9207753d7fb54a16">
                       <a:extLst>
                         <a:ext xmlns:a="http://schemas.openxmlformats.org/drawingml/2006/main" uri="{28A0092B-C50C-407E-A947-70E740481C1C}">
                           <a14:useLocalDpi val="0"/>
@@ -106,20 +106,102 @@
     </w:p>
     <w:p>
       <w:pPr>
-        <w:pStyle w:val="Heading1"/>
-        <w:spacing w:line="254" w:lineRule="auto"/>
-        <w:ind w:left="-20" w:right="-20"/>
+        <w:pStyle w:val="Subtitle"/>
         <w:jc w:val="center"/>
       </w:pPr>
+      <w:r>
+        <w:rPr/>
+        <w:t>Game Design Document</w:t>
+      </w:r>
     </w:p>
     <w:p>
+      <w:pPr>
+        <w:pStyle w:val="Subtitle"/>
+        <w:jc w:val="center"/>
+      </w:pPr>
+      <w:r>
+        <w:rPr/>
+        <w:t>By Daniel Foth</w:t>
+      </w:r>
+    </w:p>
+    <w:p>
+      <w:pPr>
+        <w:pStyle w:val="Normal"/>
+        <w:suppressLineNumbers w:val="0"/>
+        <w:bidi w:val="0"/>
+        <w:spacing w:before="0" w:beforeAutospacing="off" w:after="160" w:afterAutospacing="off" w:line="259" w:lineRule="auto"/>
+        <w:ind w:left="0" w:right="0"/>
+        <w:jc w:val="center"/>
+        <w:rPr>
+          <w:noProof w:val="0"/>
+          <w:lang w:val="en-US"/>
+        </w:rPr>
+      </w:pPr>
+      <w:r>
+        <w:rPr>
+          <w:noProof w:val="0"/>
+          <w:lang w:val="en-US"/>
+        </w:rPr>
+        <w:t xml:space="preserve">OneDrive - </w:t>
+      </w:r>
+      <w:hyperlink r:id="Rdcfaaa6edd8b4675">
+        <w:r>
+          <w:rPr>
+            <w:rStyle w:val="Hyperlink"/>
+            <w:noProof w:val="0"/>
+            <w:lang w:val="en-US"/>
+          </w:rPr>
+          <w:t>https://studentdkit-my.sharepoint.com/:f:/g/personal/d00165175_student_dkit_ie/EuYeC7woYU5AoA5_RiJEiZ8BoaDmWcpLFk09xcLHbZjkLQ?e=wlbcOd</w:t>
+        </w:r>
+      </w:hyperlink>
+    </w:p>
+    <w:p>
+      <w:pPr>
+        <w:pStyle w:val="Normal"/>
+        <w:jc w:val="center"/>
+        <w:rPr>
+          <w:noProof w:val="0"/>
+          <w:lang w:val="en-US"/>
+        </w:rPr>
+      </w:pPr>
+      <w:r>
+        <w:rPr>
+          <w:noProof w:val="0"/>
+          <w:lang w:val="en-US"/>
+        </w:rPr>
+        <w:t>Github</w:t>
+      </w:r>
+      <w:r>
+        <w:rPr>
+          <w:noProof w:val="0"/>
+          <w:lang w:val="en-US"/>
+        </w:rPr>
+        <w:t xml:space="preserve"> - </w:t>
+      </w:r>
+      <w:hyperlink r:id="Rf23918d43f1f4ee3">
+        <w:r>
+          <w:rPr>
+            <w:rStyle w:val="Hyperlink"/>
+            <w:noProof w:val="0"/>
+            <w:lang w:val="en-US"/>
+          </w:rPr>
+          <w:t>https://github.com/DanielsHappyWorks/ObstacleCourse</w:t>
+        </w:r>
+      </w:hyperlink>
+    </w:p>
+    <w:p>
       <w:r>
         <w:br w:type="page"/>
       </w:r>
+    </w:p>
+    <w:p>
+      <w:pPr>
+        <w:pStyle w:val="Normal"/>
+      </w:pPr>
     </w:p>
     <w:sdt>
       <w:sdtPr>
-        <w:id w:val="2026542392"/>
+        <w:id w:val="687539108"/>
         <w:docPartObj>
           <w:docPartGallery w:val="Table of Contents"/>
           <w:docPartUnique/>
@@ -146,7 +228,7 @@
           <w:r>
             <w:fldChar w:fldCharType="separate"/>
           </w:r>
-          <w:hyperlink w:anchor="_Toc1276329690">
+          <w:hyperlink w:anchor="_Toc505403605">
             <w:r>
               <w:rPr>
                 <w:rStyle w:val="Hyperlink"/>
@@ -160,7 +242,7 @@
               <w:fldChar w:fldCharType="begin"/>
             </w:r>
             <w:r>
-              <w:instrText xml:space="preserve">PAGEREF _Toc1276329690 \h</w:instrText>
+              <w:instrText xml:space="preserve">PAGEREF _Toc505403605 \h</w:instrText>
             </w:r>
             <w:r>
               <w:fldChar w:fldCharType="separate"/>
@@ -187,7 +269,7 @@
               <w:rStyle w:val="Hyperlink"/>
             </w:rPr>
           </w:pPr>
-          <w:hyperlink w:anchor="_Toc1737109157">
+          <w:hyperlink w:anchor="_Toc994233490">
             <w:r>
               <w:rPr>
                 <w:rStyle w:val="Hyperlink"/>
@@ -201,7 +283,7 @@
               <w:fldChar w:fldCharType="begin"/>
             </w:r>
             <w:r>
-              <w:instrText xml:space="preserve">PAGEREF _Toc1737109157 \h</w:instrText>
+              <w:instrText xml:space="preserve">PAGEREF _Toc994233490 \h</w:instrText>
             </w:r>
             <w:r>
               <w:fldChar w:fldCharType="separate"/>
@@ -228,7 +310,7 @@
               <w:rStyle w:val="Hyperlink"/>
             </w:rPr>
           </w:pPr>
-          <w:hyperlink w:anchor="_Toc319751267">
+          <w:hyperlink w:anchor="_Toc1553220881">
             <w:r>
               <w:rPr>
                 <w:rStyle w:val="Hyperlink"/>
@@ -242,7 +324,7 @@
               <w:fldChar w:fldCharType="begin"/>
             </w:r>
             <w:r>
-              <w:instrText xml:space="preserve">PAGEREF _Toc319751267 \h</w:instrText>
+              <w:instrText xml:space="preserve">PAGEREF _Toc1553220881 \h</w:instrText>
             </w:r>
             <w:r>
               <w:fldChar w:fldCharType="separate"/>
@@ -269,7 +351,7 @@
               <w:rStyle w:val="Hyperlink"/>
             </w:rPr>
           </w:pPr>
-          <w:hyperlink w:anchor="_Toc156132528">
+          <w:hyperlink w:anchor="_Toc22193493">
             <w:r>
               <w:rPr>
                 <w:rStyle w:val="Hyperlink"/>
@@ -283,7 +365,7 @@
               <w:fldChar w:fldCharType="begin"/>
             </w:r>
             <w:r>
-              <w:instrText xml:space="preserve">PAGEREF _Toc156132528 \h</w:instrText>
+              <w:instrText xml:space="preserve">PAGEREF _Toc22193493 \h</w:instrText>
             </w:r>
             <w:r>
               <w:fldChar w:fldCharType="separate"/>
@@ -310,7 +392,7 @@
               <w:rStyle w:val="Hyperlink"/>
             </w:rPr>
           </w:pPr>
-          <w:hyperlink w:anchor="_Toc632613995">
+          <w:hyperlink w:anchor="_Toc852315029">
             <w:r>
               <w:rPr>
                 <w:rStyle w:val="Hyperlink"/>
@@ -324,7 +406,7 @@
               <w:fldChar w:fldCharType="begin"/>
             </w:r>
             <w:r>
-              <w:instrText xml:space="preserve">PAGEREF _Toc632613995 \h</w:instrText>
+              <w:instrText xml:space="preserve">PAGEREF _Toc852315029 \h</w:instrText>
             </w:r>
             <w:r>
               <w:fldChar w:fldCharType="separate"/>
@@ -351,7 +433,7 @@
               <w:rStyle w:val="Hyperlink"/>
             </w:rPr>
           </w:pPr>
-          <w:hyperlink w:anchor="_Toc647641387">
+          <w:hyperlink w:anchor="_Toc28443451">
             <w:r>
               <w:rPr>
                 <w:rStyle w:val="Hyperlink"/>
@@ -365,7 +447,7 @@
               <w:fldChar w:fldCharType="begin"/>
             </w:r>
             <w:r>
-              <w:instrText xml:space="preserve">PAGEREF _Toc647641387 \h</w:instrText>
+              <w:instrText xml:space="preserve">PAGEREF _Toc28443451 \h</w:instrText>
             </w:r>
             <w:r>
               <w:fldChar w:fldCharType="separate"/>
@@ -392,7 +474,7 @@
               <w:rStyle w:val="Hyperlink"/>
             </w:rPr>
           </w:pPr>
-          <w:hyperlink w:anchor="_Toc1888803086">
+          <w:hyperlink w:anchor="_Toc388669326">
             <w:r>
               <w:rPr>
                 <w:rStyle w:val="Hyperlink"/>
@@ -406,7 +488,7 @@
               <w:fldChar w:fldCharType="begin"/>
             </w:r>
             <w:r>
-              <w:instrText xml:space="preserve">PAGEREF _Toc1888803086 \h</w:instrText>
+              <w:instrText xml:space="preserve">PAGEREF _Toc388669326 \h</w:instrText>
             </w:r>
             <w:r>
               <w:fldChar w:fldCharType="separate"/>
@@ -433,7 +515,7 @@
               <w:rStyle w:val="Hyperlink"/>
             </w:rPr>
           </w:pPr>
-          <w:hyperlink w:anchor="_Toc1217214364">
+          <w:hyperlink w:anchor="_Toc1309082554">
             <w:r>
               <w:rPr>
                 <w:rStyle w:val="Hyperlink"/>
@@ -447,7 +529,7 @@
               <w:fldChar w:fldCharType="begin"/>
             </w:r>
             <w:r>
-              <w:instrText xml:space="preserve">PAGEREF _Toc1217214364 \h</w:instrText>
+              <w:instrText xml:space="preserve">PAGEREF _Toc1309082554 \h</w:instrText>
             </w:r>
             <w:r>
               <w:fldChar w:fldCharType="separate"/>
@@ -474,7 +556,7 @@
               <w:rStyle w:val="Hyperlink"/>
             </w:rPr>
           </w:pPr>
-          <w:hyperlink w:anchor="_Toc1366995414">
+          <w:hyperlink w:anchor="_Toc1250895169">
             <w:r>
               <w:rPr>
                 <w:rStyle w:val="Hyperlink"/>
@@ -488,48 +570,7 @@
               <w:fldChar w:fldCharType="begin"/>
             </w:r>
             <w:r>
-              <w:instrText xml:space="preserve">PAGEREF _Toc1366995414 \h</w:instrText>
-            </w:r>
-            <w:r>
-              <w:fldChar w:fldCharType="separate"/>
-            </w:r>
-            <w:r>
-              <w:rPr>
-                <w:rStyle w:val="Hyperlink"/>
-              </w:rPr>
-              <w:t>4</w:t>
-            </w:r>
-            <w:r>
-              <w:fldChar w:fldCharType="end"/>
-            </w:r>
-          </w:hyperlink>
-        </w:p>
-        <w:p>
-          <w:pPr>
-            <w:pStyle w:val="TOC3"/>
-            <w:tabs>
-              <w:tab w:val="right" w:leader="dot" w:pos="9360"/>
-            </w:tabs>
-            <w:bidi w:val="0"/>
-            <w:rPr>
-              <w:rStyle w:val="Hyperlink"/>
-            </w:rPr>
-          </w:pPr>
-          <w:hyperlink w:anchor="_Toc1752664342">
-            <w:r>
-              <w:rPr>
-                <w:rStyle w:val="Hyperlink"/>
-              </w:rPr>
-              <w:t>Mood board</w:t>
-            </w:r>
-            <w:r>
-              <w:tab/>
-            </w:r>
-            <w:r>
-              <w:fldChar w:fldCharType="begin"/>
-            </w:r>
-            <w:r>
-              <w:instrText xml:space="preserve">PAGEREF _Toc1752664342 \h</w:instrText>
+              <w:instrText xml:space="preserve">PAGEREF _Toc1250895169 \h</w:instrText>
             </w:r>
             <w:r>
               <w:fldChar w:fldCharType="separate"/>
@@ -556,11 +597,52 @@
               <w:rStyle w:val="Hyperlink"/>
             </w:rPr>
           </w:pPr>
-          <w:hyperlink w:anchor="_Toc267638719">
+          <w:hyperlink w:anchor="_Toc278265948">
             <w:r>
               <w:rPr>
                 <w:rStyle w:val="Hyperlink"/>
               </w:rPr>
+              <w:t>Mood board</w:t>
+            </w:r>
+            <w:r>
+              <w:tab/>
+            </w:r>
+            <w:r>
+              <w:fldChar w:fldCharType="begin"/>
+            </w:r>
+            <w:r>
+              <w:instrText xml:space="preserve">PAGEREF _Toc278265948 \h</w:instrText>
+            </w:r>
+            <w:r>
+              <w:fldChar w:fldCharType="separate"/>
+            </w:r>
+            <w:r>
+              <w:rPr>
+                <w:rStyle w:val="Hyperlink"/>
+              </w:rPr>
+              <w:t>4</w:t>
+            </w:r>
+            <w:r>
+              <w:fldChar w:fldCharType="end"/>
+            </w:r>
+          </w:hyperlink>
+        </w:p>
+        <w:p>
+          <w:pPr>
+            <w:pStyle w:val="TOC2"/>
+            <w:tabs>
+              <w:tab w:val="right" w:leader="dot" w:pos="9360"/>
+            </w:tabs>
+            <w:bidi w:val="0"/>
+            <w:rPr>
+              <w:rStyle w:val="Hyperlink"/>
+            </w:rPr>
+          </w:pPr>
+          <w:hyperlink w:anchor="_Toc248407514">
+            <w:r>
+              <w:rPr>
+                <w:rStyle w:val="Hyperlink"/>
+              </w:rPr>
               <w:t>Audio Style</w:t>
             </w:r>
             <w:r>
@@ -570,7 +652,7 @@
               <w:fldChar w:fldCharType="begin"/>
             </w:r>
             <w:r>
-              <w:instrText xml:space="preserve">PAGEREF _Toc267638719 \h</w:instrText>
+              <w:instrText xml:space="preserve">PAGEREF _Toc248407514 \h</w:instrText>
             </w:r>
             <w:r>
               <w:fldChar w:fldCharType="separate"/>
@@ -579,7 +661,7 @@
               <w:rPr>
                 <w:rStyle w:val="Hyperlink"/>
               </w:rPr>
-              <w:t>4</w:t>
+              <w:t>5</w:t>
             </w:r>
             <w:r>
               <w:fldChar w:fldCharType="end"/>
@@ -597,7 +679,7 @@
               <w:rStyle w:val="Hyperlink"/>
             </w:rPr>
           </w:pPr>
-          <w:hyperlink w:anchor="_Toc895185733">
+          <w:hyperlink w:anchor="_Toc230823336">
             <w:r>
               <w:rPr>
                 <w:rStyle w:val="Hyperlink"/>
@@ -611,7 +693,7 @@
               <w:fldChar w:fldCharType="begin"/>
             </w:r>
             <w:r>
-              <w:instrText xml:space="preserve">PAGEREF _Toc895185733 \h</w:instrText>
+              <w:instrText xml:space="preserve">PAGEREF _Toc230823336 \h</w:instrText>
             </w:r>
             <w:r>
               <w:fldChar w:fldCharType="separate"/>
@@ -620,7 +702,7 @@
               <w:rPr>
                 <w:rStyle w:val="Hyperlink"/>
               </w:rPr>
-              <w:t>4</w:t>
+              <w:t>5</w:t>
             </w:r>
             <w:r>
               <w:fldChar w:fldCharType="end"/>
@@ -638,7 +720,7 @@
               <w:rStyle w:val="Hyperlink"/>
             </w:rPr>
           </w:pPr>
-          <w:hyperlink w:anchor="_Toc1581221368">
+          <w:hyperlink w:anchor="_Toc1170049661">
             <w:r>
               <w:rPr>
                 <w:rStyle w:val="Hyperlink"/>
@@ -652,7 +734,7 @@
               <w:fldChar w:fldCharType="begin"/>
             </w:r>
             <w:r>
-              <w:instrText xml:space="preserve">PAGEREF _Toc1581221368 \h</w:instrText>
+              <w:instrText xml:space="preserve">PAGEREF _Toc1170049661 \h</w:instrText>
             </w:r>
             <w:r>
               <w:fldChar w:fldCharType="separate"/>
@@ -679,7 +761,7 @@
               <w:rStyle w:val="Hyperlink"/>
             </w:rPr>
           </w:pPr>
-          <w:hyperlink w:anchor="_Toc1756054725">
+          <w:hyperlink w:anchor="_Toc908263622">
             <w:r>
               <w:rPr>
                 <w:rStyle w:val="Hyperlink"/>
@@ -693,130 +775,7 @@
               <w:fldChar w:fldCharType="begin"/>
             </w:r>
             <w:r>
-              <w:instrText xml:space="preserve">PAGEREF _Toc1756054725 \h</w:instrText>
-            </w:r>
-            <w:r>
-              <w:fldChar w:fldCharType="separate"/>
-            </w:r>
-            <w:r>
-              <w:rPr>
-                <w:rStyle w:val="Hyperlink"/>
-              </w:rPr>
-              <w:t>6</w:t>
-            </w:r>
-            <w:r>
-              <w:fldChar w:fldCharType="end"/>
-            </w:r>
-          </w:hyperlink>
-        </w:p>
-        <w:p>
-          <w:pPr>
-            <w:pStyle w:val="TOC3"/>
-            <w:tabs>
-              <w:tab w:val="right" w:leader="dot" w:pos="9360"/>
-            </w:tabs>
-            <w:bidi w:val="0"/>
-            <w:rPr>
-              <w:rStyle w:val="Hyperlink"/>
-            </w:rPr>
-          </w:pPr>
-          <w:hyperlink w:anchor="_Toc1105819538">
-            <w:r>
-              <w:rPr>
-                <w:rStyle w:val="Hyperlink"/>
-              </w:rPr>
-              <w:t>Black Hole</w:t>
-            </w:r>
-            <w:r>
-              <w:tab/>
-            </w:r>
-            <w:r>
-              <w:fldChar w:fldCharType="begin"/>
-            </w:r>
-            <w:r>
-              <w:instrText xml:space="preserve">PAGEREF _Toc1105819538 \h</w:instrText>
-            </w:r>
-            <w:r>
-              <w:fldChar w:fldCharType="separate"/>
-            </w:r>
-            <w:r>
-              <w:rPr>
-                <w:rStyle w:val="Hyperlink"/>
-              </w:rPr>
-              <w:t>6</w:t>
-            </w:r>
-            <w:r>
-              <w:fldChar w:fldCharType="end"/>
-            </w:r>
-          </w:hyperlink>
-        </w:p>
-        <w:p>
-          <w:pPr>
-            <w:pStyle w:val="TOC3"/>
-            <w:tabs>
-              <w:tab w:val="right" w:leader="dot" w:pos="9360"/>
-            </w:tabs>
-            <w:bidi w:val="0"/>
-            <w:rPr>
-              <w:rStyle w:val="Hyperlink"/>
-            </w:rPr>
-          </w:pPr>
-          <w:hyperlink w:anchor="_Toc1645578362">
-            <w:r>
-              <w:rPr>
-                <w:rStyle w:val="Hyperlink"/>
-              </w:rPr>
-              <w:t>Updraft</w:t>
-            </w:r>
-            <w:r>
-              <w:tab/>
-            </w:r>
-            <w:r>
-              <w:fldChar w:fldCharType="begin"/>
-            </w:r>
-            <w:r>
-              <w:instrText xml:space="preserve">PAGEREF _Toc1645578362 \h</w:instrText>
-            </w:r>
-            <w:r>
-              <w:fldChar w:fldCharType="separate"/>
-            </w:r>
-            <w:r>
-              <w:rPr>
-                <w:rStyle w:val="Hyperlink"/>
-              </w:rPr>
-              <w:t>7</w:t>
-            </w:r>
-            <w:r>
-              <w:fldChar w:fldCharType="end"/>
-            </w:r>
-          </w:hyperlink>
-        </w:p>
-        <w:p>
-          <w:pPr>
-            <w:pStyle w:val="TOC3"/>
-            <w:tabs>
-              <w:tab w:val="right" w:leader="dot" w:pos="9360"/>
-            </w:tabs>
-            <w:bidi w:val="0"/>
-            <w:rPr>
-              <w:rStyle w:val="Hyperlink"/>
-            </w:rPr>
-          </w:pPr>
-          <w:hyperlink w:anchor="_Toc1030786953">
-            <w:r>
-              <w:rPr>
-                <w:rStyle w:val="Hyperlink"/>
-              </w:rPr>
-              <w:t>Trick Platform</w:t>
-            </w:r>
-            <w:r>
-              <w:tab/>
-            </w:r>
-            <w:r>
-              <w:fldChar w:fldCharType="begin"/>
-            </w:r>
-            <w:r>
-              <w:instrText xml:space="preserve">PAGEREF _Toc1030786953 \h</w:instrText>
+              <w:instrText xml:space="preserve">PAGEREF _Toc908263622 \h</w:instrText>
             </w:r>
             <w:r>
               <w:fldChar w:fldCharType="separate"/>
@@ -843,7 +802,7 @@
               <w:rStyle w:val="Hyperlink"/>
             </w:rPr>
           </w:pPr>
-          <w:hyperlink w:anchor="_Toc1572082904">
+          <w:hyperlink w:anchor="_Toc101747051">
             <w:r>
               <w:rPr>
                 <w:rStyle w:val="Hyperlink"/>
@@ -857,7 +816,7 @@
               <w:fldChar w:fldCharType="begin"/>
             </w:r>
             <w:r>
-              <w:instrText xml:space="preserve">PAGEREF _Toc1572082904 \h</w:instrText>
+              <w:instrText xml:space="preserve">PAGEREF _Toc101747051 \h</w:instrText>
             </w:r>
             <w:r>
               <w:fldChar w:fldCharType="separate"/>
@@ -884,7 +843,7 @@
               <w:rStyle w:val="Hyperlink"/>
             </w:rPr>
           </w:pPr>
-          <w:hyperlink w:anchor="_Toc2015800349">
+          <w:hyperlink w:anchor="_Toc359111128">
             <w:r>
               <w:rPr>
                 <w:rStyle w:val="Hyperlink"/>
@@ -898,7 +857,7 @@
               <w:fldChar w:fldCharType="begin"/>
             </w:r>
             <w:r>
-              <w:instrText xml:space="preserve">PAGEREF _Toc2015800349 \h</w:instrText>
+              <w:instrText xml:space="preserve">PAGEREF _Toc359111128 \h</w:instrText>
             </w:r>
             <w:r>
               <w:fldChar w:fldCharType="separate"/>
@@ -907,7 +866,7 @@
               <w:rPr>
                 <w:rStyle w:val="Hyperlink"/>
               </w:rPr>
-              <w:t>8</w:t>
+              <w:t>9</w:t>
             </w:r>
             <w:r>
               <w:fldChar w:fldCharType="end"/>
@@ -925,7 +884,7 @@
               <w:rStyle w:val="Hyperlink"/>
             </w:rPr>
           </w:pPr>
-          <w:hyperlink w:anchor="_Toc1312004122">
+          <w:hyperlink w:anchor="_Toc1403261262">
             <w:r>
               <w:rPr>
                 <w:rStyle w:val="Hyperlink"/>
@@ -939,7 +898,7 @@
               <w:fldChar w:fldCharType="begin"/>
             </w:r>
             <w:r>
-              <w:instrText xml:space="preserve">PAGEREF _Toc1312004122 \h</w:instrText>
+              <w:instrText xml:space="preserve">PAGEREF _Toc1403261262 \h</w:instrText>
             </w:r>
             <w:r>
               <w:fldChar w:fldCharType="separate"/>
@@ -948,7 +907,7 @@
               <w:rPr>
                 <w:rStyle w:val="Hyperlink"/>
               </w:rPr>
-              <w:t>9</w:t>
+              <w:t>10</w:t>
             </w:r>
             <w:r>
               <w:fldChar w:fldCharType="end"/>
@@ -966,7 +925,7 @@
               <w:rStyle w:val="Hyperlink"/>
             </w:rPr>
           </w:pPr>
-          <w:hyperlink w:anchor="_Toc1656016411">
+          <w:hyperlink w:anchor="_Toc1998269941">
             <w:r>
               <w:rPr>
                 <w:rStyle w:val="Hyperlink"/>
@@ -980,7 +939,7 @@
               <w:fldChar w:fldCharType="begin"/>
             </w:r>
             <w:r>
-              <w:instrText xml:space="preserve">PAGEREF _Toc1656016411 \h</w:instrText>
+              <w:instrText xml:space="preserve">PAGEREF _Toc1998269941 \h</w:instrText>
             </w:r>
             <w:r>
               <w:fldChar w:fldCharType="separate"/>
@@ -989,7 +948,7 @@
               <w:rPr>
                 <w:rStyle w:val="Hyperlink"/>
               </w:rPr>
-              <w:t>9</w:t>
+              <w:t>11</w:t>
             </w:r>
             <w:r>
               <w:fldChar w:fldCharType="end"/>
@@ -1007,7 +966,7 @@
               <w:rStyle w:val="Hyperlink"/>
             </w:rPr>
           </w:pPr>
-          <w:hyperlink w:anchor="_Toc902131706">
+          <w:hyperlink w:anchor="_Toc863500531">
             <w:r>
               <w:rPr>
                 <w:rStyle w:val="Hyperlink"/>
@@ -1021,7 +980,7 @@
               <w:fldChar w:fldCharType="begin"/>
             </w:r>
             <w:r>
-              <w:instrText xml:space="preserve">PAGEREF _Toc902131706 \h</w:instrText>
+              <w:instrText xml:space="preserve">PAGEREF _Toc863500531 \h</w:instrText>
             </w:r>
             <w:r>
               <w:fldChar w:fldCharType="separate"/>
@@ -1030,7 +989,7 @@
               <w:rPr>
                 <w:rStyle w:val="Hyperlink"/>
               </w:rPr>
-              <w:t>10</w:t>
+              <w:t>11</w:t>
             </w:r>
             <w:r>
               <w:fldChar w:fldCharType="end"/>
@@ -1048,7 +1007,7 @@
               <w:rStyle w:val="Hyperlink"/>
             </w:rPr>
           </w:pPr>
-          <w:hyperlink w:anchor="_Toc1836564933">
+          <w:hyperlink w:anchor="_Toc1473443853">
             <w:r>
               <w:rPr>
                 <w:rStyle w:val="Hyperlink"/>
@@ -1062,7 +1021,7 @@
               <w:fldChar w:fldCharType="begin"/>
             </w:r>
             <w:r>
-              <w:instrText xml:space="preserve">PAGEREF _Toc1836564933 \h</w:instrText>
+              <w:instrText xml:space="preserve">PAGEREF _Toc1473443853 \h</w:instrText>
             </w:r>
             <w:r>
               <w:fldChar w:fldCharType="separate"/>
@@ -1071,7 +1030,7 @@
               <w:rPr>
                 <w:rStyle w:val="Hyperlink"/>
               </w:rPr>
-              <w:t>10</w:t>
+              <w:t>11</w:t>
             </w:r>
             <w:r>
               <w:fldChar w:fldCharType="end"/>
@@ -1089,7 +1048,7 @@
               <w:rStyle w:val="Hyperlink"/>
             </w:rPr>
           </w:pPr>
-          <w:hyperlink w:anchor="_Toc414787177">
+          <w:hyperlink w:anchor="_Toc94353140">
             <w:r>
               <w:rPr>
                 <w:rStyle w:val="Hyperlink"/>
@@ -1103,7 +1062,7 @@
               <w:fldChar w:fldCharType="begin"/>
             </w:r>
             <w:r>
-              <w:instrText xml:space="preserve">PAGEREF _Toc414787177 \h</w:instrText>
+              <w:instrText xml:space="preserve">PAGEREF _Toc94353140 \h</w:instrText>
             </w:r>
             <w:r>
               <w:fldChar w:fldCharType="separate"/>
@@ -1112,7 +1071,7 @@
               <w:rPr>
                 <w:rStyle w:val="Hyperlink"/>
               </w:rPr>
-              <w:t>10</w:t>
+              <w:t>11</w:t>
             </w:r>
             <w:r>
               <w:fldChar w:fldCharType="end"/>
@@ -1130,7 +1089,7 @@
               <w:rStyle w:val="Hyperlink"/>
             </w:rPr>
           </w:pPr>
-          <w:hyperlink w:anchor="_Toc1821493945">
+          <w:hyperlink w:anchor="_Toc1825346554">
             <w:r>
               <w:rPr>
                 <w:rStyle w:val="Hyperlink"/>
@@ -1144,212 +1103,7 @@
               <w:fldChar w:fldCharType="begin"/>
             </w:r>
             <w:r>
-              <w:instrText xml:space="preserve">PAGEREF _Toc1821493945 \h</w:instrText>
-            </w:r>
-            <w:r>
-              <w:fldChar w:fldCharType="separate"/>
-            </w:r>
-            <w:r>
-              <w:rPr>
-                <w:rStyle w:val="Hyperlink"/>
-              </w:rPr>
-              <w:t>10</w:t>
-            </w:r>
-            <w:r>
-              <w:fldChar w:fldCharType="end"/>
-            </w:r>
-          </w:hyperlink>
-        </w:p>
-        <w:p>
-          <w:pPr>
-            <w:pStyle w:val="TOC3"/>
-            <w:tabs>
-              <w:tab w:val="right" w:leader="dot" w:pos="9360"/>
-            </w:tabs>
-            <w:bidi w:val="0"/>
-            <w:rPr>
-              <w:rStyle w:val="Hyperlink"/>
-            </w:rPr>
-          </w:pPr>
-          <w:hyperlink w:anchor="_Toc1932692028">
-            <w:r>
-              <w:rPr>
-                <w:rStyle w:val="Hyperlink"/>
-              </w:rPr>
-              <w:t>Main Menu</w:t>
-            </w:r>
-            <w:r>
-              <w:tab/>
-            </w:r>
-            <w:r>
-              <w:fldChar w:fldCharType="begin"/>
-            </w:r>
-            <w:r>
-              <w:instrText xml:space="preserve">PAGEREF _Toc1932692028 \h</w:instrText>
-            </w:r>
-            <w:r>
-              <w:fldChar w:fldCharType="separate"/>
-            </w:r>
-            <w:r>
-              <w:rPr>
-                <w:rStyle w:val="Hyperlink"/>
-              </w:rPr>
-              <w:t>10</w:t>
-            </w:r>
-            <w:r>
-              <w:fldChar w:fldCharType="end"/>
-            </w:r>
-          </w:hyperlink>
-        </w:p>
-        <w:p>
-          <w:pPr>
-            <w:pStyle w:val="TOC3"/>
-            <w:tabs>
-              <w:tab w:val="right" w:leader="dot" w:pos="9360"/>
-            </w:tabs>
-            <w:bidi w:val="0"/>
-            <w:rPr>
-              <w:rStyle w:val="Hyperlink"/>
-            </w:rPr>
-          </w:pPr>
-          <w:hyperlink w:anchor="_Toc36610921">
-            <w:r>
-              <w:rPr>
-                <w:rStyle w:val="Hyperlink"/>
-              </w:rPr>
-              <w:t>Options</w:t>
-            </w:r>
-            <w:r>
-              <w:tab/>
-            </w:r>
-            <w:r>
-              <w:fldChar w:fldCharType="begin"/>
-            </w:r>
-            <w:r>
-              <w:instrText xml:space="preserve">PAGEREF _Toc36610921 \h</w:instrText>
-            </w:r>
-            <w:r>
-              <w:fldChar w:fldCharType="separate"/>
-            </w:r>
-            <w:r>
-              <w:rPr>
-                <w:rStyle w:val="Hyperlink"/>
-              </w:rPr>
-              <w:t>10</w:t>
-            </w:r>
-            <w:r>
-              <w:fldChar w:fldCharType="end"/>
-            </w:r>
-          </w:hyperlink>
-        </w:p>
-        <w:p>
-          <w:pPr>
-            <w:pStyle w:val="TOC3"/>
-            <w:tabs>
-              <w:tab w:val="right" w:leader="dot" w:pos="9360"/>
-            </w:tabs>
-            <w:bidi w:val="0"/>
-            <w:rPr>
-              <w:rStyle w:val="Hyperlink"/>
-            </w:rPr>
-          </w:pPr>
-          <w:hyperlink w:anchor="_Toc870639480">
-            <w:r>
-              <w:rPr>
-                <w:rStyle w:val="Hyperlink"/>
-              </w:rPr>
-              <w:t>Controls</w:t>
-            </w:r>
-            <w:r>
-              <w:tab/>
-            </w:r>
-            <w:r>
-              <w:fldChar w:fldCharType="begin"/>
-            </w:r>
-            <w:r>
-              <w:instrText xml:space="preserve">PAGEREF _Toc870639480 \h</w:instrText>
-            </w:r>
-            <w:r>
-              <w:fldChar w:fldCharType="separate"/>
-            </w:r>
-            <w:r>
-              <w:rPr>
-                <w:rStyle w:val="Hyperlink"/>
-              </w:rPr>
-              <w:t>11</w:t>
-            </w:r>
-            <w:r>
-              <w:fldChar w:fldCharType="end"/>
-            </w:r>
-          </w:hyperlink>
-        </w:p>
-        <w:p>
-          <w:pPr>
-            <w:pStyle w:val="TOC3"/>
-            <w:tabs>
-              <w:tab w:val="right" w:leader="dot" w:pos="9360"/>
-            </w:tabs>
-            <w:bidi w:val="0"/>
-            <w:rPr>
-              <w:rStyle w:val="Hyperlink"/>
-            </w:rPr>
-          </w:pPr>
-          <w:hyperlink w:anchor="_Toc718576724">
-            <w:r>
-              <w:rPr>
-                <w:rStyle w:val="Hyperlink"/>
-              </w:rPr>
-              <w:t>Pause Menu</w:t>
-            </w:r>
-            <w:r>
-              <w:tab/>
-            </w:r>
-            <w:r>
-              <w:fldChar w:fldCharType="begin"/>
-            </w:r>
-            <w:r>
-              <w:instrText xml:space="preserve">PAGEREF _Toc718576724 \h</w:instrText>
-            </w:r>
-            <w:r>
-              <w:fldChar w:fldCharType="separate"/>
-            </w:r>
-            <w:r>
-              <w:rPr>
-                <w:rStyle w:val="Hyperlink"/>
-              </w:rPr>
-              <w:t>11</w:t>
-            </w:r>
-            <w:r>
-              <w:fldChar w:fldCharType="end"/>
-            </w:r>
-          </w:hyperlink>
-        </w:p>
-        <w:p>
-          <w:pPr>
-            <w:pStyle w:val="TOC3"/>
-            <w:tabs>
-              <w:tab w:val="right" w:leader="dot" w:pos="9360"/>
-            </w:tabs>
-            <w:bidi w:val="0"/>
-            <w:rPr>
-              <w:rStyle w:val="Hyperlink"/>
-            </w:rPr>
-          </w:pPr>
-          <w:hyperlink w:anchor="_Toc1975650123">
-            <w:r>
-              <w:rPr>
-                <w:rStyle w:val="Hyperlink"/>
-              </w:rPr>
-              <w:t>Game Over Menu</w:t>
-            </w:r>
-            <w:r>
-              <w:tab/>
-            </w:r>
-            <w:r>
-              <w:fldChar w:fldCharType="begin"/>
-            </w:r>
-            <w:r>
-              <w:instrText xml:space="preserve">PAGEREF _Toc1975650123 \h</w:instrText>
+              <w:instrText xml:space="preserve">PAGEREF _Toc1825346554 \h</w:instrText>
             </w:r>
             <w:r>
               <w:fldChar w:fldCharType="separate"/>
@@ -1376,7 +1130,7 @@
               <w:rStyle w:val="Hyperlink"/>
             </w:rPr>
           </w:pPr>
-          <w:hyperlink w:anchor="_Toc1717441618">
+          <w:hyperlink w:anchor="_Toc1801176372">
             <w:r>
               <w:rPr>
                 <w:rStyle w:val="Hyperlink"/>
@@ -1390,7 +1144,7 @@
               <w:fldChar w:fldCharType="begin"/>
             </w:r>
             <w:r>
-              <w:instrText xml:space="preserve">PAGEREF _Toc1717441618 \h</w:instrText>
+              <w:instrText xml:space="preserve">PAGEREF _Toc1801176372 \h</w:instrText>
             </w:r>
             <w:r>
               <w:fldChar w:fldCharType="separate"/>
@@ -1399,7 +1153,7 @@
               <w:rPr>
                 <w:rStyle w:val="Hyperlink"/>
               </w:rPr>
-              <w:t>12</w:t>
+              <w:t>14</w:t>
             </w:r>
             <w:r>
               <w:fldChar w:fldCharType="end"/>
@@ -1417,12 +1171,12 @@
               <w:rStyle w:val="Hyperlink"/>
             </w:rPr>
           </w:pPr>
-          <w:hyperlink w:anchor="_Toc335936876">
+          <w:hyperlink w:anchor="_Toc281985679">
             <w:r>
               <w:rPr>
                 <w:rStyle w:val="Hyperlink"/>
               </w:rPr>
-              <w:t>User testing</w:t>
+              <w:t>Gray Box User testing</w:t>
             </w:r>
             <w:r>
               <w:tab/>
@@ -1431,7 +1185,7 @@
               <w:fldChar w:fldCharType="begin"/>
             </w:r>
             <w:r>
-              <w:instrText xml:space="preserve">PAGEREF _Toc335936876 \h</w:instrText>
+              <w:instrText xml:space="preserve">PAGEREF _Toc281985679 \h</w:instrText>
             </w:r>
             <w:r>
               <w:fldChar w:fldCharType="separate"/>
@@ -1440,7 +1194,7 @@
               <w:rPr>
                 <w:rStyle w:val="Hyperlink"/>
               </w:rPr>
-              <w:t>13</w:t>
+              <w:t>15</w:t>
             </w:r>
             <w:r>
               <w:fldChar w:fldCharType="end"/>
@@ -1458,7 +1212,7 @@
               <w:rStyle w:val="Hyperlink"/>
             </w:rPr>
           </w:pPr>
-          <w:hyperlink w:anchor="_Toc118332709">
+          <w:hyperlink w:anchor="_Toc625140931">
             <w:r>
               <w:rPr>
                 <w:rStyle w:val="Hyperlink"/>
@@ -1472,7 +1226,7 @@
               <w:fldChar w:fldCharType="begin"/>
             </w:r>
             <w:r>
-              <w:instrText xml:space="preserve">PAGEREF _Toc118332709 \h</w:instrText>
+              <w:instrText xml:space="preserve">PAGEREF _Toc625140931 \h</w:instrText>
             </w:r>
             <w:r>
               <w:fldChar w:fldCharType="separate"/>
@@ -1481,7 +1235,7 @@
               <w:rPr>
                 <w:rStyle w:val="Hyperlink"/>
               </w:rPr>
-              <w:t>13</w:t>
+              <w:t>16</w:t>
             </w:r>
             <w:r>
               <w:fldChar w:fldCharType="end"/>
@@ -1499,7 +1253,7 @@
               <w:rStyle w:val="Hyperlink"/>
             </w:rPr>
           </w:pPr>
-          <w:hyperlink w:anchor="_Toc682223448">
+          <w:hyperlink w:anchor="_Toc1390910048">
             <w:r>
               <w:rPr>
                 <w:rStyle w:val="Hyperlink"/>
@@ -1513,7 +1267,7 @@
               <w:fldChar w:fldCharType="begin"/>
             </w:r>
             <w:r>
-              <w:instrText xml:space="preserve">PAGEREF _Toc682223448 \h</w:instrText>
+              <w:instrText xml:space="preserve">PAGEREF _Toc1390910048 \h</w:instrText>
             </w:r>
             <w:r>
               <w:fldChar w:fldCharType="separate"/>
@@ -1522,7 +1276,7 @@
               <w:rPr>
                 <w:rStyle w:val="Hyperlink"/>
               </w:rPr>
-              <w:t>13</w:t>
+              <w:t>17</w:t>
             </w:r>
             <w:r>
               <w:fldChar w:fldCharType="end"/>
@@ -1540,7 +1294,7 @@
               <w:rStyle w:val="Hyperlink"/>
             </w:rPr>
           </w:pPr>
-          <w:hyperlink w:anchor="_Toc1229128288">
+          <w:hyperlink w:anchor="_Toc341874194">
             <w:r>
               <w:rPr>
                 <w:rStyle w:val="Hyperlink"/>
@@ -1554,7 +1308,7 @@
               <w:fldChar w:fldCharType="begin"/>
             </w:r>
             <w:r>
-              <w:instrText xml:space="preserve">PAGEREF _Toc1229128288 \h</w:instrText>
+              <w:instrText xml:space="preserve">PAGEREF _Toc341874194 \h</w:instrText>
             </w:r>
             <w:r>
               <w:fldChar w:fldCharType="separate"/>
@@ -1563,7 +1317,7 @@
               <w:rPr>
                 <w:rStyle w:val="Hyperlink"/>
               </w:rPr>
-              <w:t>13</w:t>
+              <w:t>17</w:t>
             </w:r>
             <w:r>
               <w:fldChar w:fldCharType="end"/>
@@ -1581,7 +1335,7 @@
               <w:rStyle w:val="Hyperlink"/>
             </w:rPr>
           </w:pPr>
-          <w:hyperlink w:anchor="_Toc2116075569">
+          <w:hyperlink w:anchor="_Toc279128822">
             <w:r>
               <w:rPr>
                 <w:rStyle w:val="Hyperlink"/>
@@ -1595,7 +1349,7 @@
               <w:fldChar w:fldCharType="begin"/>
             </w:r>
             <w:r>
-              <w:instrText xml:space="preserve">PAGEREF _Toc2116075569 \h</w:instrText>
+              <w:instrText xml:space="preserve">PAGEREF _Toc279128822 \h</w:instrText>
             </w:r>
             <w:r>
               <w:fldChar w:fldCharType="separate"/>
@@ -1604,7 +1358,7 @@
               <w:rPr>
                 <w:rStyle w:val="Hyperlink"/>
               </w:rPr>
-              <w:t>13</w:t>
+              <w:t>17</w:t>
             </w:r>
             <w:r>
               <w:fldChar w:fldCharType="end"/>
@@ -1622,7 +1376,7 @@
               <w:rStyle w:val="Hyperlink"/>
             </w:rPr>
           </w:pPr>
-          <w:hyperlink w:anchor="_Toc2017592503">
+          <w:hyperlink w:anchor="_Toc267372849">
             <w:r>
               <w:rPr>
                 <w:rStyle w:val="Hyperlink"/>
@@ -1636,7 +1390,7 @@
               <w:fldChar w:fldCharType="begin"/>
             </w:r>
             <w:r>
-              <w:instrText xml:space="preserve">PAGEREF _Toc2017592503 \h</w:instrText>
+              <w:instrText xml:space="preserve">PAGEREF _Toc267372849 \h</w:instrText>
             </w:r>
             <w:r>
               <w:fldChar w:fldCharType="separate"/>
@@ -1645,7 +1399,7 @@
               <w:rPr>
                 <w:rStyle w:val="Hyperlink"/>
               </w:rPr>
-              <w:t>14</w:t>
+              <w:t>17</w:t>
             </w:r>
             <w:r>
               <w:fldChar w:fldCharType="end"/>
@@ -1671,7 +1425,7 @@
           <w:lang w:val="en-US"/>
         </w:rPr>
       </w:pPr>
-      <w:bookmarkStart w:name="_Toc1276329690" w:id="1597973886"/>
+      <w:bookmarkStart w:name="_Toc505403605" w:id="1811841254"/>
       <w:r>
         <w:rPr>
           <w:noProof w:val="0"/>
@@ -1679,7 +1433,7 @@
         </w:rPr>
         <w:t>Overview</w:t>
       </w:r>
-      <w:bookmarkEnd w:id="1597973886"/>
+      <w:bookmarkEnd w:id="1811841254"/>
     </w:p>
     <w:p xmlns:wp14="http://schemas.microsoft.com/office/word/2010/wordml" wp14:paraId="0AD51D19" wp14:textId="461F84E9">
       <w:pPr>
@@ -1833,7 +1587,7 @@
           <w:lang w:val="en-US"/>
         </w:rPr>
       </w:pPr>
-      <w:bookmarkStart w:name="_Toc1737109157" w:id="1229331891"/>
+      <w:bookmarkStart w:name="_Toc994233490" w:id="1383143916"/>
       <w:r>
         <w:rPr>
           <w:noProof w:val="0"/>
@@ -1841,7 +1595,7 @@
         </w:rPr>
         <w:t>Objective</w:t>
       </w:r>
-      <w:bookmarkEnd w:id="1229331891"/>
+      <w:bookmarkEnd w:id="1383143916"/>
     </w:p>
     <w:p xmlns:wp14="http://schemas.microsoft.com/office/word/2010/wordml" wp14:paraId="30B4DA65" wp14:textId="4E1C6CB4">
       <w:pPr>
@@ -1874,7 +1628,7 @@
           <w:lang w:val="en-US"/>
         </w:rPr>
       </w:pPr>
-      <w:bookmarkStart w:name="_Toc319751267" w:id="1870777947"/>
+      <w:bookmarkStart w:name="_Toc1553220881" w:id="1468276495"/>
       <w:r>
         <w:rPr>
           <w:noProof w:val="0"/>
@@ -1882,7 +1636,7 @@
         </w:rPr>
         <w:t>Character</w:t>
       </w:r>
-      <w:bookmarkEnd w:id="1870777947"/>
+      <w:bookmarkEnd w:id="1468276495"/>
     </w:p>
     <w:p xmlns:wp14="http://schemas.microsoft.com/office/word/2010/wordml" wp14:paraId="594C1524" wp14:textId="46231018">
       <w:pPr>
@@ -1939,7 +1693,7 @@
       </w:pPr>
       <w:r>
         <w:drawing>
-          <wp:inline xmlns:wp14="http://schemas.microsoft.com/office/word/2010/wordprocessingDrawing" wp14:editId="6A6F226B" wp14:anchorId="3AB6653A">
+          <wp:inline xmlns:wp14="http://schemas.microsoft.com/office/word/2010/wordprocessingDrawing" wp14:editId="1E34B487" wp14:anchorId="3AB6653A">
             <wp:extent cx="2101924" cy="3978919"/>
             <wp:effectExtent l="76200" t="76200" r="107950" b="116840"/>
             <wp:docPr id="116876401" name="" title=""/>
@@ -1954,7 +1708,7 @@
                     <pic:cNvPicPr/>
                   </pic:nvPicPr>
                   <pic:blipFill>
-                    <a:blip r:embed="R8df583240c4343bb">
+                    <a:blip r:embed="Rb72aef24b6034432">
                       <a:extLst>
                         <a:ext xmlns:a="http://schemas.openxmlformats.org/drawingml/2006/main" uri="{28A0092B-C50C-407E-A947-70E740481C1C}">
                           <a14:useLocalDpi val="0"/>
@@ -2032,7 +1786,7 @@
           <w:lang w:val="en-US"/>
         </w:rPr>
       </w:pPr>
-      <w:bookmarkStart w:name="_Toc156132528" w:id="2001649357"/>
+      <w:bookmarkStart w:name="_Toc22193493" w:id="516372312"/>
       <w:r>
         <w:rPr>
           <w:noProof w:val="0"/>
@@ -2040,7 +1794,7 @@
         </w:rPr>
         <w:t>Game Design</w:t>
       </w:r>
-      <w:bookmarkEnd w:id="2001649357"/>
+      <w:bookmarkEnd w:id="516372312"/>
     </w:p>
     <w:p>
       <w:pPr>
@@ -2050,7 +1804,7 @@
           <w:lang w:val="en-US"/>
         </w:rPr>
       </w:pPr>
-      <w:bookmarkStart w:name="_Toc632613995" w:id="53908033"/>
+      <w:bookmarkStart w:name="_Toc852315029" w:id="2126223317"/>
       <w:r>
         <w:rPr>
           <w:noProof w:val="0"/>
@@ -2058,7 +1812,7 @@
         </w:rPr>
         <w:t>Game Mechanics</w:t>
       </w:r>
-      <w:bookmarkEnd w:id="53908033"/>
+      <w:bookmarkEnd w:id="2126223317"/>
     </w:p>
     <w:p>
       <w:pPr>
@@ -2338,7 +2092,7 @@
           <w:lang w:val="en-US"/>
         </w:rPr>
       </w:pPr>
-      <w:bookmarkStart w:name="_Toc647641387" w:id="287754328"/>
+      <w:bookmarkStart w:name="_Toc28443451" w:id="485194058"/>
       <w:r>
         <w:rPr>
           <w:b w:val="0"/>
@@ -2348,7 +2102,7 @@
         </w:rPr>
         <w:t>Progression</w:t>
       </w:r>
-      <w:bookmarkEnd w:id="287754328"/>
+      <w:bookmarkEnd w:id="485194058"/>
     </w:p>
     <w:p>
       <w:pPr>
@@ -2429,7 +2183,7 @@
           <w:lang w:val="en-US"/>
         </w:rPr>
       </w:pPr>
-      <w:bookmarkStart w:name="_Toc1888803086" w:id="841058954"/>
+      <w:bookmarkStart w:name="_Toc388669326" w:id="509801731"/>
       <w:r>
         <w:rPr>
           <w:noProof w:val="0"/>
@@ -2437,7 +2191,7 @@
         </w:rPr>
         <w:t>Game States</w:t>
       </w:r>
-      <w:bookmarkEnd w:id="841058954"/>
+      <w:bookmarkEnd w:id="509801731"/>
     </w:p>
     <w:p>
       <w:pPr>
@@ -2474,7 +2228,7 @@
           <w:lang w:val="en-US"/>
         </w:rPr>
       </w:pPr>
-      <w:bookmarkStart w:name="_Toc1217214364" w:id="1300121769"/>
+      <w:bookmarkStart w:name="_Toc1309082554" w:id="847840838"/>
       <w:r>
         <w:rPr>
           <w:noProof w:val="0"/>
@@ -2482,7 +2236,7 @@
         </w:rPr>
         <w:t>Interactions</w:t>
       </w:r>
-      <w:bookmarkEnd w:id="1300121769"/>
+      <w:bookmarkEnd w:id="847840838"/>
     </w:p>
     <w:p>
       <w:pPr>
@@ -2915,7 +2669,7 @@
           <w:lang w:val="en-US"/>
         </w:rPr>
       </w:pPr>
-      <w:bookmarkStart w:name="_Toc1366995414" w:id="644599941"/>
+      <w:bookmarkStart w:name="_Toc1250895169" w:id="84974771"/>
       <w:r>
         <w:rPr>
           <w:noProof w:val="0"/>
@@ -2923,7 +2677,7 @@
         </w:rPr>
         <w:t>Visual Style</w:t>
       </w:r>
-      <w:bookmarkEnd w:id="644599941"/>
+      <w:bookmarkEnd w:id="84974771"/>
     </w:p>
     <w:p>
       <w:pPr>
@@ -3086,17 +2840,17 @@
     </w:p>
     <w:p>
       <w:pPr>
-        <w:pStyle w:val="Heading3"/>
+        <w:pStyle w:val="Heading2"/>
         <w:rPr>
           <w:rFonts w:ascii="Calibri Light" w:hAnsi="Calibri Light" w:eastAsia="Calibri Light" w:cs="Calibri Light"/>
           <w:noProof w:val="0"/>
-          <w:color w:val="auto"/>
+          <w:color w:val="FF0000"/>
           <w:sz w:val="24"/>
           <w:szCs w:val="24"/>
           <w:lang w:val="en-US"/>
         </w:rPr>
       </w:pPr>
-      <w:bookmarkStart w:name="_Toc1752664342" w:id="222222905"/>
+      <w:bookmarkStart w:name="_Toc278265948" w:id="1894926126"/>
       <w:r>
         <w:rPr>
           <w:noProof w:val="0"/>
@@ -3104,7 +2858,7 @@
         </w:rPr>
         <w:t>Mood board</w:t>
       </w:r>
-      <w:bookmarkEnd w:id="222222905"/>
+      <w:bookmarkEnd w:id="1894926126"/>
     </w:p>
     <w:p>
       <w:pPr>
@@ -3112,25 +2866,49 @@
         <w:spacing w:line="254" w:lineRule="auto"/>
         <w:ind w:left="-20" w:right="-20"/>
         <w:jc w:val="left"/>
-        <w:rPr>
-          <w:rFonts w:ascii="Calibri Light" w:hAnsi="Calibri Light" w:eastAsia="Calibri Light" w:cs="Calibri Light"/>
-          <w:noProof w:val="0"/>
-          <w:color w:val="auto"/>
-          <w:sz w:val="24"/>
-          <w:szCs w:val="24"/>
-          <w:lang w:val="en-US"/>
-        </w:rPr>
-      </w:pPr>
-      <w:r>
-        <w:rPr>
-          <w:rFonts w:ascii="Calibri Light" w:hAnsi="Calibri Light" w:eastAsia="Calibri Light" w:cs="Calibri Light"/>
-          <w:noProof w:val="0"/>
-          <w:color w:val="auto"/>
-          <w:sz w:val="24"/>
-          <w:szCs w:val="24"/>
-          <w:lang w:val="en-US"/>
-        </w:rPr>
-        <w:t>TODO</w:t>
+      </w:pPr>
+      <w:r>
+        <w:drawing>
+          <wp:inline wp14:editId="288E5E50" wp14:anchorId="12121A2E">
+            <wp:extent cx="6200078" cy="2647950"/>
+            <wp:effectExtent l="0" t="0" r="0" b="0"/>
+            <wp:docPr id="844967080" name="" title=""/>
+            <wp:cNvGraphicFramePr>
+              <a:graphicFrameLocks noChangeAspect="1"/>
+            </wp:cNvGraphicFramePr>
+            <a:graphic>
+              <a:graphicData uri="http://schemas.openxmlformats.org/drawingml/2006/picture">
+                <pic:pic>
+                  <pic:nvPicPr>
+                    <pic:cNvPr id="0" name=""/>
+                    <pic:cNvPicPr/>
+                  </pic:nvPicPr>
+                  <pic:blipFill>
+                    <a:blip r:embed="R69b2f45f448043b8">
+                      <a:extLst>
+                        <a:ext xmlns:a="http://schemas.openxmlformats.org/drawingml/2006/main" uri="{28A0092B-C50C-407E-A947-70E740481C1C}">
+                          <a14:useLocalDpi val="0"/>
+                        </a:ext>
+                      </a:extLst>
+                    </a:blip>
+                    <a:stretch>
+                      <a:fillRect/>
+                    </a:stretch>
+                  </pic:blipFill>
+                  <pic:spPr>
+                    <a:xfrm>
+                      <a:off x="0" y="0"/>
+                      <a:ext cx="6200078" cy="2647950"/>
+                    </a:xfrm>
+                    <a:prstGeom prst="rect">
+                      <a:avLst/>
+                    </a:prstGeom>
+                  </pic:spPr>
+                </pic:pic>
+              </a:graphicData>
+            </a:graphic>
+          </wp:inline>
+        </w:drawing>
       </w:r>
     </w:p>
     <w:p>
@@ -3141,7 +2919,7 @@
           <w:lang w:val="en-US"/>
         </w:rPr>
       </w:pPr>
-      <w:bookmarkStart w:name="_Toc267638719" w:id="638713236"/>
+      <w:bookmarkStart w:name="_Toc248407514" w:id="643879028"/>
       <w:r>
         <w:rPr>
           <w:noProof w:val="0"/>
@@ -3149,7 +2927,7 @@
         </w:rPr>
         <w:t>Audio Style</w:t>
       </w:r>
-      <w:bookmarkEnd w:id="638713236"/>
+      <w:bookmarkEnd w:id="643879028"/>
     </w:p>
     <w:p>
       <w:pPr>
@@ -3270,7 +3048,7 @@
           <w:lang w:val="en-US"/>
         </w:rPr>
       </w:pPr>
-      <w:bookmarkStart w:name="_Toc895185733" w:id="819766075"/>
+      <w:bookmarkStart w:name="_Toc230823336" w:id="502227679"/>
       <w:r>
         <w:rPr>
           <w:noProof w:val="0"/>
@@ -3285,7 +3063,7 @@
         </w:rPr>
         <w:t>Design</w:t>
       </w:r>
-      <w:bookmarkEnd w:id="819766075"/>
+      <w:bookmarkEnd w:id="502227679"/>
     </w:p>
     <w:p>
       <w:pPr>
@@ -3295,7 +3073,7 @@
           <w:lang w:val="en-US"/>
         </w:rPr>
       </w:pPr>
-      <w:bookmarkStart w:name="_Toc1581221368" w:id="1255017126"/>
+      <w:bookmarkStart w:name="_Toc1170049661" w:id="953495337"/>
       <w:r>
         <w:rPr>
           <w:noProof w:val="0"/>
@@ -3303,7 +3081,7 @@
         </w:rPr>
         <w:t>Platforms</w:t>
       </w:r>
-      <w:bookmarkEnd w:id="1255017126"/>
+      <w:bookmarkEnd w:id="953495337"/>
     </w:p>
     <w:p>
       <w:pPr>
@@ -3460,7 +3238,7 @@
       </w:pPr>
       <w:r>
         <w:drawing>
-          <wp:inline wp14:editId="21727C74" wp14:anchorId="07C162A5">
+          <wp:inline wp14:editId="6B3D7022" wp14:anchorId="07C162A5">
             <wp:extent cx="3142827" cy="3219450"/>
             <wp:effectExtent l="76200" t="76200" r="114935" b="114300"/>
             <wp:docPr id="70897078" name="" title=""/>
@@ -3475,7 +3253,7 @@
                     <pic:cNvPicPr/>
                   </pic:nvPicPr>
                   <pic:blipFill>
-                    <a:blip r:embed="R1b09b0c3c6b04dd3">
+                    <a:blip r:embed="Rdb130087939e4728">
                       <a:extLst>
                         <a:ext xmlns:a="http://schemas.openxmlformats.org/drawingml/2006/main" uri="{28A0092B-C50C-407E-A947-70E740481C1C}">
                           <a14:useLocalDpi val="0"/>
@@ -3520,91 +3298,65 @@
     <w:p>
       <w:pPr>
         <w:pStyle w:val="Normal"/>
-        <w:rPr>
-          <w:noProof w:val="0"/>
-          <w:lang w:val="en-US"/>
-        </w:rPr>
-      </w:pPr>
-    </w:p>
-    <w:p>
-      <w:pPr>
-        <w:pStyle w:val="Normal"/>
-      </w:pPr>
+        <w:jc w:val="left"/>
+      </w:pPr>
+      <w:r>
+        <w:rPr/>
+        <w:t>There are 6 platform shapes.</w:t>
+      </w:r>
+      <w:r>
+        <w:rPr/>
+        <w:t xml:space="preserve"> Platforms c, d and e are more complex and will not spawn at the start.</w:t>
+      </w:r>
+      <w:r>
+        <w:rPr/>
+        <w:t xml:space="preserve"> </w:t>
+      </w:r>
+      <w:r>
+        <w:rPr/>
+        <w:t xml:space="preserve">Platform d will force the player through the middle if </w:t>
+      </w:r>
+      <w:r>
+        <w:rPr/>
+        <w:t xml:space="preserve">the player wants the collectable, </w:t>
+      </w:r>
+      <w:r>
+        <w:rPr/>
+        <w:t>It's</w:t>
+      </w:r>
+      <w:r>
+        <w:rPr/>
+        <w:t xml:space="preserve"> a high-risk </w:t>
+      </w:r>
+      <w:r>
+        <w:rPr/>
+        <w:t>option</w:t>
+      </w:r>
+      <w:r>
+        <w:rPr/>
+        <w:t>.</w:t>
+      </w:r>
+      <w:r>
+        <w:rPr/>
+        <w:t xml:space="preserve"> Platform</w:t>
+      </w:r>
+      <w:r>
+        <w:rPr/>
+        <w:t xml:space="preserve"> e will rotate</w:t>
+      </w:r>
+      <w:r>
+        <w:rPr/>
+        <w:t xml:space="preserve"> making it hard to land on</w:t>
+      </w:r>
+      <w:r>
+        <w:rPr/>
+        <w:t>.</w:t>
+      </w:r>
     </w:p>
     <w:p>
       <w:pPr>
         <w:pStyle w:val="Normal"/>
         <w:jc w:val="center"/>
-      </w:pPr>
-    </w:p>
-    <w:p>
-      <w:pPr>
-        <w:pStyle w:val="Normal"/>
-        <w:jc w:val="center"/>
-      </w:pPr>
-    </w:p>
-    <w:p>
-      <w:pPr>
-        <w:pStyle w:val="Normal"/>
-        <w:jc w:val="left"/>
-      </w:pPr>
-      <w:r>
-        <w:rPr/>
-        <w:t>There are 6 platform shapes.</w:t>
-      </w:r>
-      <w:r>
-        <w:rPr/>
-        <w:t xml:space="preserve"> Platforms c, d and e are more complex and will not spawn at the start.</w:t>
-      </w:r>
-      <w:r>
-        <w:rPr/>
-        <w:t xml:space="preserve"> </w:t>
-      </w:r>
-      <w:r>
-        <w:rPr/>
-        <w:t xml:space="preserve">Platform d will force the player through the middle if </w:t>
-      </w:r>
-      <w:r>
-        <w:rPr/>
-        <w:t xml:space="preserve">the player wants the collectable, </w:t>
-      </w:r>
-      <w:r>
-        <w:rPr/>
-        <w:t>It's</w:t>
-      </w:r>
-      <w:r>
-        <w:rPr/>
-        <w:t xml:space="preserve"> a high-risk </w:t>
-      </w:r>
-      <w:r>
-        <w:rPr/>
-        <w:t>option</w:t>
-      </w:r>
-      <w:r>
-        <w:rPr/>
-        <w:t>.</w:t>
-      </w:r>
-      <w:r>
-        <w:rPr/>
-        <w:t xml:space="preserve"> Platform</w:t>
-      </w:r>
-      <w:r>
-        <w:rPr/>
-        <w:t xml:space="preserve"> e will rotate</w:t>
-      </w:r>
-      <w:r>
-        <w:rPr/>
-        <w:t xml:space="preserve"> making it hard to land on</w:t>
-      </w:r>
-      <w:r>
-        <w:rPr/>
-        <w:t>.</w:t>
-      </w:r>
-    </w:p>
-    <w:p>
-      <w:pPr>
-        <w:pStyle w:val="Normal"/>
-        <w:jc w:val="center"/>
         <w:rPr>
           <w:noProof w:val="0"/>
           <w:lang w:val="en-US"/>
@@ -3612,7 +3364,7 @@
       </w:pPr>
       <w:r>
         <w:drawing>
-          <wp:inline wp14:editId="6EAFC132" wp14:anchorId="1A84E128">
+          <wp:inline wp14:editId="00AD2E76" wp14:anchorId="1A84E128">
             <wp:extent cx="4296805" cy="1410977"/>
             <wp:effectExtent l="76200" t="76200" r="123190" b="113030"/>
             <wp:docPr id="1904863863" name="" title=""/>
@@ -3627,7 +3379,7 @@
                     <pic:cNvPicPr/>
                   </pic:nvPicPr>
                   <pic:blipFill>
-                    <a:blip r:embed="R33f86d20d07e4f93">
+                    <a:blip r:embed="R8cb04e6495c645d9">
                       <a:extLst>
                         <a:ext xmlns:a="http://schemas.openxmlformats.org/drawingml/2006/main" uri="{28A0092B-C50C-407E-A947-70E740481C1C}">
                           <a14:useLocalDpi val="0"/>
@@ -3724,7 +3476,7 @@
       </w:pPr>
       <w:r>
         <w:drawing>
-          <wp:inline wp14:editId="04DF7A75" wp14:anchorId="7993BF53">
+          <wp:inline wp14:editId="448A6C88" wp14:anchorId="7993BF53">
             <wp:extent cx="2527200" cy="3092800"/>
             <wp:effectExtent l="76200" t="76200" r="121285" b="107950"/>
             <wp:docPr id="2136002727" name="" title=""/>
@@ -3739,7 +3491,7 @@
                     <pic:cNvPicPr/>
                   </pic:nvPicPr>
                   <pic:blipFill>
-                    <a:blip r:embed="Rf9ad26a070504c5f">
+                    <a:blip r:embed="R80d2dffa5e5c44fa">
                       <a:extLst>
                         <a:ext xmlns:a="http://schemas.openxmlformats.org/drawingml/2006/main" uri="{28A0092B-C50C-407E-A947-70E740481C1C}">
                           <a14:useLocalDpi val="0"/>
@@ -3798,7 +3550,7 @@
           <w:lang w:val="en-US"/>
         </w:rPr>
       </w:pPr>
-      <w:bookmarkStart w:name="_Toc1756054725" w:id="201143943"/>
+      <w:bookmarkStart w:name="_Toc908263622" w:id="1502116835"/>
       <w:r>
         <w:rPr>
           <w:noProof w:val="0"/>
@@ -3806,25 +3558,31 @@
         </w:rPr>
         <w:t>Obstacles</w:t>
       </w:r>
-      <w:bookmarkEnd w:id="201143943"/>
+      <w:bookmarkEnd w:id="1502116835"/>
     </w:p>
     <w:p>
       <w:pPr>
-        <w:pStyle w:val="Heading3"/>
-        <w:rPr>
-          <w:noProof w:val="0"/>
-          <w:lang w:val="en-US"/>
-        </w:rPr>
-      </w:pPr>
-      <w:bookmarkStart w:name="_Toc1105819538" w:id="2050595057"/>
-      <w:r>
-        <w:rPr>
+        <w:pStyle w:val="Normal"/>
+        <w:rPr>
+          <w:b w:val="1"/>
+          <w:bCs w:val="1"/>
+          <w:i w:val="1"/>
+          <w:iCs w:val="1"/>
+          <w:noProof w:val="0"/>
+          <w:lang w:val="en-US"/>
+        </w:rPr>
+      </w:pPr>
+      <w:r>
+        <w:rPr>
+          <w:b w:val="1"/>
+          <w:bCs w:val="1"/>
+          <w:i w:val="1"/>
+          <w:iCs w:val="1"/>
           <w:noProof w:val="0"/>
           <w:lang w:val="en-US"/>
         </w:rPr>
         <w:t>Black Hole</w:t>
       </w:r>
-      <w:bookmarkEnd w:id="2050595057"/>
     </w:p>
     <w:p>
       <w:pPr>
@@ -3874,7 +3632,21 @@
           <w:noProof w:val="0"/>
           <w:lang w:val="en-US"/>
         </w:rPr>
-        <w:t xml:space="preserve"> the players speed </w:t>
+        <w:t xml:space="preserve"> the player</w:t>
+      </w:r>
+      <w:r>
+        <w:rPr>
+          <w:noProof w:val="0"/>
+          <w:lang w:val="en-US"/>
+        </w:rPr>
+        <w:t>’</w:t>
+      </w:r>
+      <w:r>
+        <w:rPr>
+          <w:noProof w:val="0"/>
+          <w:lang w:val="en-US"/>
+        </w:rPr>
+        <w:t xml:space="preserve">s speed </w:t>
       </w:r>
       <w:r>
         <w:rPr>
@@ -3909,7 +3681,7 @@
       </w:pPr>
       <w:r>
         <w:drawing>
-          <wp:inline wp14:editId="4B62EC4F" wp14:anchorId="48F6DDED">
+          <wp:inline wp14:editId="02226CF5" wp14:anchorId="48F6DDED">
             <wp:extent cx="2643221" cy="2228898"/>
             <wp:effectExtent l="76200" t="76200" r="119380" b="114300"/>
             <wp:docPr id="1071334673" name="" title=""/>
@@ -3924,7 +3696,7 @@
                     <pic:cNvPicPr/>
                   </pic:nvPicPr>
                   <pic:blipFill>
-                    <a:blip r:embed="Rd3c5ae152f5a4f30">
+                    <a:blip r:embed="R58325c83a67a43b2">
                       <a:extLst>
                         <a:ext xmlns:a="http://schemas.openxmlformats.org/drawingml/2006/main" uri="{28A0092B-C50C-407E-A947-70E740481C1C}">
                           <a14:useLocalDpi val="0"/>
@@ -3968,14 +3740,23 @@
     </w:p>
     <w:p>
       <w:pPr>
-        <w:pStyle w:val="Heading3"/>
-      </w:pPr>
-      <w:bookmarkStart w:name="_Toc1645578362" w:id="1651332097"/>
-      <w:r>
-        <w:rPr/>
+        <w:pStyle w:val="Normal"/>
+        <w:rPr>
+          <w:b w:val="1"/>
+          <w:bCs w:val="1"/>
+          <w:i w:val="1"/>
+          <w:iCs w:val="1"/>
+        </w:rPr>
+      </w:pPr>
+      <w:r>
+        <w:rPr>
+          <w:b w:val="1"/>
+          <w:bCs w:val="1"/>
+          <w:i w:val="1"/>
+          <w:iCs w:val="1"/>
+        </w:rPr>
         <w:t>Updraft</w:t>
       </w:r>
-      <w:bookmarkEnd w:id="1651332097"/>
     </w:p>
     <w:p>
       <w:pPr>
@@ -4013,7 +3794,7 @@
       </w:pPr>
       <w:r>
         <w:drawing>
-          <wp:inline wp14:editId="1F35A990" wp14:anchorId="1276CCCF">
+          <wp:inline wp14:editId="56E6E1AE" wp14:anchorId="1276CCCF">
             <wp:extent cx="1722010" cy="2203554"/>
             <wp:effectExtent l="76200" t="76200" r="107315" b="120650"/>
             <wp:docPr id="1040120183" name="" title=""/>
@@ -4028,7 +3809,7 @@
                     <pic:cNvPicPr/>
                   </pic:nvPicPr>
                   <pic:blipFill>
-                    <a:blip r:embed="Rffda816345f443a3">
+                    <a:blip r:embed="R0237e187be3d47a8">
                       <a:extLst>
                         <a:ext xmlns:a="http://schemas.openxmlformats.org/drawingml/2006/main" uri="{28A0092B-C50C-407E-A947-70E740481C1C}">
                           <a14:useLocalDpi val="0"/>
@@ -4072,18 +3853,32 @@
     </w:p>
     <w:p>
       <w:pPr>
-        <w:pStyle w:val="Heading3"/>
-      </w:pPr>
-      <w:bookmarkStart w:name="_Toc1030786953" w:id="1439362673"/>
-      <w:r>
-        <w:rPr/>
+        <w:pStyle w:val="Normal"/>
+        <w:rPr>
+          <w:b w:val="1"/>
+          <w:bCs w:val="1"/>
+          <w:i w:val="1"/>
+          <w:iCs w:val="1"/>
+        </w:rPr>
+      </w:pPr>
+      <w:r>
+        <w:rPr>
+          <w:b w:val="1"/>
+          <w:bCs w:val="1"/>
+          <w:i w:val="1"/>
+          <w:iCs w:val="1"/>
+        </w:rPr>
         <w:t xml:space="preserve">Trick </w:t>
       </w:r>
       <w:r>
-        <w:rPr/>
+        <w:rPr>
+          <w:b w:val="1"/>
+          <w:bCs w:val="1"/>
+          <w:i w:val="1"/>
+          <w:iCs w:val="1"/>
+        </w:rPr>
         <w:t>Platform</w:t>
       </w:r>
-      <w:bookmarkEnd w:id="1439362673"/>
     </w:p>
     <w:p>
       <w:pPr>
@@ -4121,7 +3916,7 @@
       </w:pPr>
       <w:r>
         <w:drawing>
-          <wp:inline wp14:editId="05E3BA0F" wp14:anchorId="766DAAEC">
+          <wp:inline wp14:editId="0A970996" wp14:anchorId="766DAAEC">
             <wp:extent cx="2514801" cy="2348504"/>
             <wp:effectExtent l="76200" t="76200" r="114300" b="109220"/>
             <wp:docPr id="1681915006" name="" title=""/>
@@ -4136,7 +3931,7 @@
                     <pic:cNvPicPr/>
                   </pic:nvPicPr>
                   <pic:blipFill>
-                    <a:blip r:embed="Red2254fd34d04f16">
+                    <a:blip r:embed="Rfc26c183e9c74e5b">
                       <a:extLst>
                         <a:ext xmlns:a="http://schemas.openxmlformats.org/drawingml/2006/main" uri="{28A0092B-C50C-407E-A947-70E740481C1C}">
                           <a14:useLocalDpi val="0"/>
@@ -4186,7 +3981,7 @@
           <w:lang w:val="en-US"/>
         </w:rPr>
       </w:pPr>
-      <w:bookmarkStart w:name="_Toc1572082904" w:id="1223914641"/>
+      <w:bookmarkStart w:name="_Toc101747051" w:id="1168158283"/>
       <w:r>
         <w:rPr>
           <w:noProof w:val="0"/>
@@ -4194,7 +3989,7 @@
         </w:rPr>
         <w:t>Collectables</w:t>
       </w:r>
-      <w:bookmarkEnd w:id="1223914641"/>
+      <w:bookmarkEnd w:id="1168158283"/>
     </w:p>
     <w:p>
       <w:pPr>
@@ -4223,7 +4018,7 @@
       </w:pPr>
       <w:r>
         <w:drawing>
-          <wp:inline wp14:editId="7A544D69" wp14:anchorId="36AAA444">
+          <wp:inline wp14:editId="4D07C621" wp14:anchorId="36AAA444">
             <wp:extent cx="3994979" cy="2583850"/>
             <wp:effectExtent l="76200" t="76200" r="120015" b="121285"/>
             <wp:docPr id="520040699" name="" title=""/>
@@ -4238,7 +4033,7 @@
                     <pic:cNvPicPr/>
                   </pic:nvPicPr>
                   <pic:blipFill>
-                    <a:blip r:embed="R45b0063031a44bc4">
+                    <a:blip r:embed="R55a85846ae634bcc">
                       <a:extLst>
                         <a:ext xmlns:a="http://schemas.openxmlformats.org/drawingml/2006/main" uri="{28A0092B-C50C-407E-A947-70E740481C1C}">
                           <a14:useLocalDpi val="0"/>
@@ -4834,7 +4629,7 @@
           <w:lang w:val="en-US"/>
         </w:rPr>
       </w:pPr>
-      <w:bookmarkStart w:name="_Toc2015800349" w:id="1984110360"/>
+      <w:bookmarkStart w:name="_Toc359111128" w:id="1974180679"/>
       <w:r>
         <w:rPr>
           <w:noProof w:val="0"/>
@@ -4842,7 +4637,7 @@
         </w:rPr>
         <w:t>Sample</w:t>
       </w:r>
-      <w:bookmarkEnd w:id="1984110360"/>
+      <w:bookmarkEnd w:id="1974180679"/>
     </w:p>
     <w:p>
       <w:pPr>
@@ -4885,7 +4680,7 @@
       </w:pPr>
       <w:r>
         <w:drawing>
-          <wp:inline wp14:editId="0012D8B7" wp14:anchorId="3B118062">
+          <wp:inline wp14:editId="0CC0B1ED" wp14:anchorId="3B118062">
             <wp:extent cx="4015946" cy="4718736"/>
             <wp:effectExtent l="76200" t="76200" r="118110" b="120015"/>
             <wp:docPr id="1496105211" name="" title=""/>
@@ -4900,7 +4695,7 @@
                     <pic:cNvPicPr/>
                   </pic:nvPicPr>
                   <pic:blipFill>
-                    <a:blip r:embed="R2b063dba3a2840dc">
+                    <a:blip r:embed="R5a41d88ff8114ab4">
                       <a:extLst>
                         <a:ext xmlns:a="http://schemas.openxmlformats.org/drawingml/2006/main" uri="{28A0092B-C50C-407E-A947-70E740481C1C}">
                           <a14:useLocalDpi val="0"/>
@@ -4968,7 +4763,16 @@
         <w:t xml:space="preserve"> </w:t>
       </w:r>
     </w:p>
-    <w:p>
+    <w:p xmlns:wp14="http://schemas.microsoft.com/office/word/2010/wordml" wp14:paraId="100236BB" wp14:textId="3E9EC47A">
+      <w:pPr>
+        <w:spacing w:line="254" w:lineRule="auto"/>
+        <w:ind/>
+      </w:pPr>
+      <w:r>
+        <w:br w:type="page"/>
+      </w:r>
+    </w:p>
+    <w:p xmlns:wp14="http://schemas.microsoft.com/office/word/2010/wordml" wp14:paraId="66DE847C" wp14:textId="37CD565B">
       <w:pPr>
         <w:pStyle w:val="Heading1"/>
         <w:rPr>
@@ -4976,7 +4780,7 @@
           <w:lang w:val="en-US"/>
         </w:rPr>
       </w:pPr>
-      <w:bookmarkStart w:name="_Toc1312004122" w:id="1683260566"/>
+      <w:bookmarkStart w:name="_Toc1403261262" w:id="313021200"/>
       <w:r>
         <w:rPr>
           <w:noProof w:val="0"/>
@@ -4984,124 +4788,253 @@
         </w:rPr>
         <w:t>Unique Mechanics</w:t>
       </w:r>
-      <w:bookmarkEnd w:id="1683260566"/>
-    </w:p>
-    <w:p>
-      <w:pPr>
+      <w:bookmarkEnd w:id="313021200"/>
+    </w:p>
+    <w:p xmlns:wp14="http://schemas.microsoft.com/office/word/2010/wordml" wp14:paraId="0DADA65B" wp14:textId="430B82AB">
+      <w:pPr>
+        <w:pStyle w:val="Heading2"/>
+        <w:rPr>
+          <w:noProof w:val="0"/>
+          <w:lang w:val="en-US"/>
+        </w:rPr>
+      </w:pPr>
+      <w:bookmarkStart w:name="_Toc1998269941" w:id="752137182"/>
+      <w:r>
+        <w:rPr>
+          <w:noProof w:val="0"/>
+          <w:lang w:val="en-US"/>
+        </w:rPr>
+        <w:t>Gliding</w:t>
+      </w:r>
+      <w:bookmarkEnd w:id="752137182"/>
+    </w:p>
+    <w:p xmlns:wp14="http://schemas.microsoft.com/office/word/2010/wordml" wp14:paraId="487D01D1" wp14:textId="0C3580D1">
+      <w:pPr>
+        <w:pStyle w:val="Normal"/>
+        <w:rPr>
+          <w:noProof w:val="0"/>
+          <w:lang w:val="en-US"/>
+        </w:rPr>
+      </w:pPr>
+      <w:r>
+        <w:rPr>
+          <w:noProof w:val="0"/>
+          <w:lang w:val="en-US"/>
+        </w:rPr>
+        <w:t xml:space="preserve">The player can press the action key (space/X) to glide midair. This will slow the player down over time. minimizing the amount of fall </w:t>
+      </w:r>
+      <w:r>
+        <w:rPr>
+          <w:noProof w:val="0"/>
+          <w:lang w:val="en-US"/>
+        </w:rPr>
+        <w:t>damage,</w:t>
+      </w:r>
+      <w:r>
+        <w:rPr>
+          <w:noProof w:val="0"/>
+          <w:lang w:val="en-US"/>
+        </w:rPr>
+        <w:t xml:space="preserve"> they take.</w:t>
+      </w:r>
+      <w:r>
+        <w:rPr>
+          <w:noProof w:val="0"/>
+          <w:lang w:val="en-US"/>
+        </w:rPr>
+        <w:t xml:space="preserve"> When the player is not gliding, they will accelerate downwards until they reach a terminal velocity</w:t>
+      </w:r>
+      <w:r>
+        <w:rPr>
+          <w:noProof w:val="0"/>
+          <w:lang w:val="en-US"/>
+        </w:rPr>
+        <w:t>. This will require user input</w:t>
+      </w:r>
+      <w:r>
+        <w:rPr>
+          <w:noProof w:val="0"/>
+          <w:lang w:val="en-US"/>
+        </w:rPr>
+        <w:t xml:space="preserve"> and a force that works against the </w:t>
+      </w:r>
+      <w:r>
+        <w:rPr>
+          <w:noProof w:val="0"/>
+          <w:lang w:val="en-US"/>
+        </w:rPr>
+        <w:t>acceleration</w:t>
+      </w:r>
+      <w:r>
+        <w:rPr>
+          <w:noProof w:val="0"/>
+          <w:lang w:val="en-US"/>
+        </w:rPr>
+        <w:t xml:space="preserve"> due to gravity</w:t>
+      </w:r>
+      <w:r>
+        <w:rPr>
+          <w:noProof w:val="0"/>
+          <w:lang w:val="en-US"/>
+        </w:rPr>
+        <w:t>.</w:t>
+      </w:r>
+    </w:p>
+    <w:p xmlns:wp14="http://schemas.microsoft.com/office/word/2010/wordml" wp14:paraId="5F7055FC" wp14:textId="664B3ADB">
+      <w:pPr>
+        <w:pStyle w:val="Heading2"/>
+        <w:rPr>
+          <w:noProof w:val="0"/>
+          <w:lang w:val="en-US"/>
+        </w:rPr>
+      </w:pPr>
+      <w:bookmarkStart w:name="_Toc863500531" w:id="432021824"/>
+      <w:r>
+        <w:rPr>
+          <w:noProof w:val="0"/>
+          <w:lang w:val="en-US"/>
+        </w:rPr>
+        <w:t>Fall Damage</w:t>
+      </w:r>
+      <w:bookmarkEnd w:id="432021824"/>
+    </w:p>
+    <w:p xmlns:wp14="http://schemas.microsoft.com/office/word/2010/wordml" wp14:paraId="5B10EE0A" wp14:textId="4FF18152">
+      <w:pPr>
+        <w:pStyle w:val="Normal"/>
+        <w:rPr>
+          <w:noProof w:val="0"/>
+          <w:lang w:val="en-US"/>
+        </w:rPr>
+      </w:pPr>
+      <w:r>
+        <w:rPr>
+          <w:noProof w:val="0"/>
+          <w:lang w:val="en-US"/>
+        </w:rPr>
+        <w:t>The player takes fall damage based on how fast they land on a platform. Hitting the platform at thermal velocity is an instant game over.</w:t>
+      </w:r>
+      <w:r>
+        <w:rPr>
+          <w:noProof w:val="0"/>
+          <w:lang w:val="en-US"/>
+        </w:rPr>
+        <w:t xml:space="preserve"> This will require acceleration due to gravity on the player character.</w:t>
+      </w:r>
+    </w:p>
+    <w:p xmlns:wp14="http://schemas.microsoft.com/office/word/2010/wordml" wp14:paraId="4D280CCD" wp14:textId="66851EE2">
+      <w:pPr>
+        <w:pStyle w:val="Heading2"/>
+        <w:rPr>
+          <w:noProof w:val="0"/>
+          <w:lang w:val="en-US"/>
+        </w:rPr>
+      </w:pPr>
+      <w:bookmarkStart w:name="_Toc1473443853" w:id="1585133695"/>
+      <w:r>
+        <w:rPr>
+          <w:noProof w:val="0"/>
+          <w:lang w:val="en-US"/>
+        </w:rPr>
+        <w:t>Endless Platforming</w:t>
+      </w:r>
+      <w:bookmarkEnd w:id="1585133695"/>
+    </w:p>
+    <w:p xmlns:wp14="http://schemas.microsoft.com/office/word/2010/wordml" wp14:paraId="0AB4D22E" wp14:textId="51CAB4AA">
+      <w:pPr>
+        <w:pStyle w:val="Normal"/>
+        <w:rPr>
+          <w:noProof w:val="0"/>
+          <w:lang w:val="en-US"/>
+        </w:rPr>
+      </w:pPr>
+      <w:r>
+        <w:rPr>
+          <w:noProof w:val="0"/>
+          <w:lang w:val="en-US"/>
+        </w:rPr>
+        <w:t>As the player goes downwards new platforms will spawn. There will always be 5 platforms available</w:t>
+      </w:r>
+      <w:r>
+        <w:rPr>
+          <w:noProof w:val="0"/>
+          <w:lang w:val="en-US"/>
+        </w:rPr>
+        <w:t xml:space="preserve"> below</w:t>
+      </w:r>
+      <w:r>
+        <w:rPr>
+          <w:noProof w:val="0"/>
+          <w:lang w:val="en-US"/>
+        </w:rPr>
+        <w:t xml:space="preserve"> them.</w:t>
+      </w:r>
+      <w:r>
+        <w:rPr>
+          <w:noProof w:val="0"/>
+          <w:lang w:val="en-US"/>
+        </w:rPr>
+        <w:t xml:space="preserve"> </w:t>
+      </w:r>
+      <w:r>
+        <w:rPr>
+          <w:noProof w:val="0"/>
+          <w:lang w:val="en-US"/>
+        </w:rPr>
+        <w:t xml:space="preserve">Any platforms they pass will be destroyed </w:t>
+      </w:r>
+      <w:r>
+        <w:rPr>
+          <w:noProof w:val="0"/>
+          <w:lang w:val="en-US"/>
+        </w:rPr>
+        <w:t>and more will spawn below</w:t>
+      </w:r>
+      <w:r>
+        <w:rPr>
+          <w:noProof w:val="0"/>
+          <w:lang w:val="en-US"/>
+        </w:rPr>
+        <w:t>.</w:t>
+      </w:r>
+      <w:r>
+        <w:rPr>
+          <w:noProof w:val="0"/>
+          <w:lang w:val="en-US"/>
+        </w:rPr>
+        <w:t xml:space="preserve"> This will require a platform spawning blueprint that can generate platforms with decent parameters that will make for a fun experience for the players.</w:t>
+      </w:r>
+    </w:p>
+    <w:p xmlns:wp14="http://schemas.microsoft.com/office/word/2010/wordml" wp14:paraId="7D292827" wp14:textId="1EEE5F72">
+      <w:pPr>
+        <w:spacing w:line="254" w:lineRule="auto"/>
+        <w:ind/>
+      </w:pPr>
+      <w:r>
+        <w:br w:type="page"/>
+      </w:r>
+    </w:p>
+    <w:p xmlns:wp14="http://schemas.microsoft.com/office/word/2010/wordml" wp14:paraId="7E7C908F" wp14:textId="78419913">
+      <w:pPr>
+        <w:pStyle w:val="Heading1"/>
         <w:spacing w:line="254" w:lineRule="auto"/>
         <w:ind w:left="-20" w:right="-20"/>
         <w:jc w:val="left"/>
         <w:rPr>
-          <w:rFonts w:ascii="Calibri Light" w:hAnsi="Calibri Light" w:eastAsia="Calibri Light" w:cs="Calibri Light"/>
-          <w:noProof w:val="0"/>
-          <w:color w:val="FF0000"/>
-          <w:sz w:val="24"/>
-          <w:szCs w:val="24"/>
-          <w:lang w:val="en-US"/>
-        </w:rPr>
-      </w:pPr>
-      <w:r>
-        <w:rPr>
-          <w:rFonts w:ascii="Calibri Light" w:hAnsi="Calibri Light" w:eastAsia="Calibri Light" w:cs="Calibri Light"/>
-          <w:noProof w:val="0"/>
-          <w:color w:val="FF0000"/>
-          <w:sz w:val="24"/>
-          <w:szCs w:val="24"/>
-          <w:lang w:val="en-US"/>
-        </w:rPr>
-        <w:t xml:space="preserve">Within this section, you should outline each of the following: </w:t>
-      </w:r>
-    </w:p>
-    <w:p>
-      <w:pPr>
-        <w:spacing w:line="254" w:lineRule="auto"/>
-        <w:ind w:left="-20" w:right="-20"/>
-        <w:jc w:val="left"/>
-        <w:rPr>
-          <w:rFonts w:ascii="Calibri Light" w:hAnsi="Calibri Light" w:eastAsia="Calibri Light" w:cs="Calibri Light"/>
-          <w:noProof w:val="0"/>
-          <w:color w:val="FF0000"/>
-          <w:sz w:val="24"/>
-          <w:szCs w:val="24"/>
-          <w:lang w:val="en-US"/>
-        </w:rPr>
-      </w:pPr>
-      <w:r>
-        <w:rPr>
-          <w:rFonts w:ascii="Calibri" w:hAnsi="Calibri" w:eastAsia="Calibri" w:cs="Calibri"/>
-          <w:noProof w:val="0"/>
-          <w:color w:val="FF0000"/>
-          <w:sz w:val="22"/>
-          <w:szCs w:val="22"/>
-          <w:lang w:val="en-US"/>
-        </w:rPr>
-        <w:t xml:space="preserve">• </w:t>
-      </w:r>
-      <w:r>
-        <w:rPr>
-          <w:rFonts w:ascii="Calibri Light" w:hAnsi="Calibri Light" w:eastAsia="Calibri Light" w:cs="Calibri Light"/>
-          <w:noProof w:val="0"/>
-          <w:color w:val="FF0000"/>
-          <w:sz w:val="24"/>
-          <w:szCs w:val="24"/>
-          <w:lang w:val="en-US"/>
-        </w:rPr>
-        <w:t xml:space="preserve">A brief overview of one or more unique system that you will need to implement to support your game </w:t>
-      </w:r>
-    </w:p>
-    <w:p>
-      <w:pPr>
-        <w:spacing w:line="254" w:lineRule="auto"/>
-        <w:ind w:left="-20" w:right="-20"/>
-        <w:jc w:val="left"/>
-        <w:rPr>
-          <w:rFonts w:ascii="Calibri Light" w:hAnsi="Calibri Light" w:eastAsia="Calibri Light" w:cs="Calibri Light"/>
-          <w:noProof w:val="0"/>
-          <w:color w:val="FF0000"/>
-          <w:sz w:val="24"/>
-          <w:szCs w:val="24"/>
-          <w:lang w:val="en-US"/>
-        </w:rPr>
-      </w:pPr>
-      <w:r>
-        <w:rPr>
-          <w:rFonts w:ascii="Calibri Light" w:hAnsi="Calibri Light" w:eastAsia="Calibri Light" w:cs="Calibri Light"/>
-          <w:noProof w:val="0"/>
-          <w:color w:val="FF0000"/>
-          <w:sz w:val="24"/>
-          <w:szCs w:val="24"/>
-          <w:lang w:val="en-US"/>
-        </w:rPr>
-        <w:t>- For each identified system/mechanic, you should outline what the system/mechanic is, what supporting engine components you will need to develop it.</w:t>
-      </w:r>
-    </w:p>
-    <w:p>
-      <w:pPr>
-        <w:spacing w:line="254" w:lineRule="auto"/>
-        <w:ind w:left="-20" w:right="-20"/>
-        <w:jc w:val="left"/>
-        <w:rPr>
-          <w:rFonts w:ascii="Calibri Light" w:hAnsi="Calibri Light" w:eastAsia="Calibri Light" w:cs="Calibri Light"/>
-          <w:noProof w:val="0"/>
-          <w:color w:val="FF0000"/>
-          <w:sz w:val="24"/>
-          <w:szCs w:val="24"/>
-          <w:lang w:val="en-US"/>
-        </w:rPr>
-      </w:pPr>
-      <w:r>
-        <w:rPr>
-          <w:rFonts w:ascii="Calibri Light" w:hAnsi="Calibri Light" w:eastAsia="Calibri Light" w:cs="Calibri Light"/>
-          <w:noProof w:val="0"/>
-          <w:color w:val="FF0000"/>
-          <w:sz w:val="24"/>
-          <w:szCs w:val="24"/>
-          <w:lang w:val="en-US"/>
-        </w:rPr>
-        <w:t>- The best way to approach this section is to consider what aspects of your game require unique systems to support its development. You should then create a brief outline which describes how a developer could implement this system. You will need to provide a general outline of what the goal of your system is, how it affects the game/gameplay, and what will be required to achieve this.</w:t>
-      </w:r>
-    </w:p>
-    <w:p>
+          <w:noProof w:val="0"/>
+          <w:lang w:val="en-US"/>
+        </w:rPr>
+      </w:pPr>
+      <w:bookmarkStart w:name="_Toc94353140" w:id="1723073382"/>
+      <w:r>
+        <w:rPr>
+          <w:noProof w:val="0"/>
+          <w:lang w:val="en-US"/>
+        </w:rPr>
+        <w:t>User Interface</w:t>
+      </w:r>
+      <w:bookmarkEnd w:id="1723073382"/>
+    </w:p>
+    <w:p xmlns:wp14="http://schemas.microsoft.com/office/word/2010/wordml" wp14:paraId="46D51C19" wp14:textId="3D63726B">
       <w:pPr>
         <w:pStyle w:val="Heading2"/>
         <w:rPr>
@@ -5109,249 +5042,230 @@
           <w:lang w:val="en-US"/>
         </w:rPr>
       </w:pPr>
-      <w:bookmarkStart w:name="_Toc1656016411" w:id="169768694"/>
-      <w:r>
-        <w:rPr>
-          <w:noProof w:val="0"/>
-          <w:lang w:val="en-US"/>
-        </w:rPr>
-        <w:t>Gliding</w:t>
-      </w:r>
-      <w:bookmarkEnd w:id="169768694"/>
-    </w:p>
-    <w:p>
-      <w:pPr>
-        <w:pStyle w:val="Heading2"/>
-        <w:rPr>
-          <w:noProof w:val="0"/>
-          <w:lang w:val="en-US"/>
-        </w:rPr>
-      </w:pPr>
-      <w:bookmarkStart w:name="_Toc902131706" w:id="521234589"/>
-      <w:r>
-        <w:rPr>
-          <w:noProof w:val="0"/>
-          <w:lang w:val="en-US"/>
-        </w:rPr>
-        <w:t>Fall Damage</w:t>
-      </w:r>
-      <w:bookmarkEnd w:id="521234589"/>
-    </w:p>
-    <w:p>
-      <w:pPr>
-        <w:pStyle w:val="Heading2"/>
-        <w:rPr>
-          <w:noProof w:val="0"/>
-          <w:lang w:val="en-US"/>
-        </w:rPr>
-      </w:pPr>
-      <w:bookmarkStart w:name="_Toc1836564933" w:id="677362371"/>
-      <w:r>
-        <w:rPr>
-          <w:noProof w:val="0"/>
-          <w:lang w:val="en-US"/>
-        </w:rPr>
-        <w:t>Endless Platforming</w:t>
-      </w:r>
-      <w:bookmarkEnd w:id="677362371"/>
-    </w:p>
-    <w:p>
+      <w:bookmarkStart w:name="_Toc1825346554" w:id="1546467726"/>
+      <w:r>
+        <w:rPr>
+          <w:noProof w:val="0"/>
+          <w:lang w:val="en-US"/>
+        </w:rPr>
+        <w:t>Menus</w:t>
+      </w:r>
+      <w:bookmarkEnd w:id="1546467726"/>
+    </w:p>
+    <w:p xmlns:wp14="http://schemas.microsoft.com/office/word/2010/wordml" wp14:paraId="0B7B2773" wp14:textId="77B460AE">
       <w:pPr>
         <w:pStyle w:val="Normal"/>
-        <w:spacing w:line="254" w:lineRule="auto"/>
-        <w:ind w:left="-20" w:right="-20"/>
-        <w:jc w:val="left"/>
-        <w:rPr>
-          <w:rFonts w:ascii="Calibri Light" w:hAnsi="Calibri Light" w:eastAsia="Calibri Light" w:cs="Calibri Light"/>
-          <w:noProof w:val="0"/>
-          <w:color w:val="FF0000"/>
-          <w:sz w:val="24"/>
-          <w:szCs w:val="24"/>
-          <w:lang w:val="en-US"/>
-        </w:rPr>
-      </w:pPr>
-    </w:p>
-    <w:p xmlns:wp14="http://schemas.microsoft.com/office/word/2010/wordml" wp14:paraId="7E7C908F" wp14:textId="76A4D134">
-      <w:pPr>
-        <w:pStyle w:val="Heading1"/>
-        <w:rPr>
-          <w:noProof w:val="0"/>
-          <w:lang w:val="en-US"/>
-        </w:rPr>
-      </w:pPr>
-      <w:bookmarkStart w:name="_Toc414787177" w:id="1372533754"/>
-      <w:r>
-        <w:rPr>
-          <w:noProof w:val="0"/>
-          <w:lang w:val="en-US"/>
-        </w:rPr>
-        <w:t>User Interface</w:t>
-      </w:r>
-      <w:bookmarkEnd w:id="1372533754"/>
-    </w:p>
-    <w:p>
-      <w:pPr>
-        <w:pStyle w:val="Heading2"/>
-        <w:rPr>
-          <w:noProof w:val="0"/>
-          <w:lang w:val="en-US"/>
-        </w:rPr>
-      </w:pPr>
-      <w:bookmarkStart w:name="_Toc1821493945" w:id="343510799"/>
-      <w:r>
-        <w:rPr>
-          <w:noProof w:val="0"/>
-          <w:lang w:val="en-US"/>
-        </w:rPr>
-        <w:t>Menus</w:t>
-      </w:r>
-      <w:bookmarkEnd w:id="343510799"/>
-    </w:p>
-    <w:p xmlns:wp14="http://schemas.microsoft.com/office/word/2010/wordml" wp14:paraId="71E3449C" wp14:textId="7A750E63">
-      <w:pPr>
-        <w:spacing w:line="254" w:lineRule="auto"/>
-        <w:ind w:left="-20" w:right="-20"/>
-        <w:jc w:val="left"/>
-        <w:rPr>
-          <w:rFonts w:ascii="Calibri Light" w:hAnsi="Calibri Light" w:eastAsia="Calibri Light" w:cs="Calibri Light"/>
-          <w:noProof w:val="0"/>
-          <w:color w:val="FF0000"/>
-          <w:sz w:val="24"/>
-          <w:szCs w:val="24"/>
-          <w:lang w:val="en-US"/>
-        </w:rPr>
-      </w:pPr>
-      <w:r>
-        <w:rPr>
-          <w:rFonts w:ascii="Calibri Light" w:hAnsi="Calibri Light" w:eastAsia="Calibri Light" w:cs="Calibri Light"/>
-          <w:noProof w:val="0"/>
-          <w:color w:val="FF0000"/>
-          <w:sz w:val="24"/>
-          <w:szCs w:val="24"/>
-          <w:lang w:val="en-US"/>
-        </w:rPr>
-        <w:t>Within this section, you should outline each of the following:</w:t>
-      </w:r>
-    </w:p>
-    <w:p xmlns:wp14="http://schemas.microsoft.com/office/word/2010/wordml" wp14:paraId="3C01BB4C" wp14:textId="606EA57C">
-      <w:pPr>
-        <w:spacing w:line="254" w:lineRule="auto"/>
-        <w:ind w:left="-20" w:right="-20"/>
-        <w:jc w:val="left"/>
-        <w:rPr>
-          <w:rFonts w:ascii="Calibri Light" w:hAnsi="Calibri Light" w:eastAsia="Calibri Light" w:cs="Calibri Light"/>
-          <w:noProof w:val="0"/>
-          <w:color w:val="FF0000"/>
-          <w:sz w:val="24"/>
-          <w:szCs w:val="24"/>
-          <w:lang w:val="en-US"/>
-        </w:rPr>
-      </w:pPr>
-      <w:r>
-        <w:rPr>
-          <w:rFonts w:ascii="Calibri Light" w:hAnsi="Calibri Light" w:eastAsia="Calibri Light" w:cs="Calibri Light"/>
-          <w:noProof w:val="0"/>
-          <w:color w:val="FF0000"/>
-          <w:sz w:val="24"/>
-          <w:szCs w:val="24"/>
-          <w:lang w:val="en-US"/>
-        </w:rPr>
-        <w:t xml:space="preserve">- An overview for the design of your main menu </w:t>
-      </w:r>
-    </w:p>
-    <w:p xmlns:wp14="http://schemas.microsoft.com/office/word/2010/wordml" wp14:paraId="338657E9" wp14:textId="31787A56">
-      <w:pPr>
-        <w:spacing w:line="254" w:lineRule="auto"/>
-        <w:ind w:left="-20" w:right="-20"/>
-        <w:jc w:val="left"/>
-        <w:rPr>
-          <w:rFonts w:ascii="Calibri Light" w:hAnsi="Calibri Light" w:eastAsia="Calibri Light" w:cs="Calibri Light"/>
-          <w:noProof w:val="0"/>
-          <w:color w:val="FF0000"/>
-          <w:sz w:val="24"/>
-          <w:szCs w:val="24"/>
-          <w:lang w:val="en-US"/>
-        </w:rPr>
-      </w:pPr>
-      <w:r>
-        <w:rPr>
-          <w:rFonts w:ascii="Calibri Light" w:hAnsi="Calibri Light" w:eastAsia="Calibri Light" w:cs="Calibri Light"/>
-          <w:noProof w:val="0"/>
-          <w:color w:val="FF0000"/>
-          <w:sz w:val="24"/>
-          <w:szCs w:val="24"/>
-          <w:lang w:val="en-US"/>
-        </w:rPr>
-        <w:t xml:space="preserve">- Will you have a win/lose screen that appears at the end of your game? </w:t>
-      </w:r>
-    </w:p>
-    <w:p>
-      <w:pPr>
-        <w:spacing w:line="254" w:lineRule="auto"/>
-        <w:ind w:left="-20" w:right="-20"/>
-        <w:jc w:val="left"/>
-        <w:rPr>
-          <w:rFonts w:ascii="Calibri Light" w:hAnsi="Calibri Light" w:eastAsia="Calibri Light" w:cs="Calibri Light"/>
-          <w:noProof w:val="0"/>
-          <w:color w:val="FF0000"/>
-          <w:sz w:val="24"/>
-          <w:szCs w:val="24"/>
-          <w:lang w:val="en-US"/>
-        </w:rPr>
-      </w:pPr>
-      <w:r>
-        <w:rPr>
-          <w:rFonts w:ascii="Calibri Light" w:hAnsi="Calibri Light" w:eastAsia="Calibri Light" w:cs="Calibri Light"/>
-          <w:noProof w:val="0"/>
-          <w:color w:val="FF0000"/>
-          <w:sz w:val="24"/>
-          <w:szCs w:val="24"/>
-          <w:lang w:val="en-US"/>
-        </w:rPr>
-        <w:t xml:space="preserve">- How will the style of your menu reflect the theme of your game? For example, an arcade game may use </w:t>
-      </w:r>
-      <w:r>
-        <w:rPr>
-          <w:rFonts w:ascii="Calibri Light" w:hAnsi="Calibri Light" w:eastAsia="Calibri Light" w:cs="Calibri Light"/>
-          <w:noProof w:val="0"/>
-          <w:color w:val="FF0000"/>
-          <w:sz w:val="24"/>
-          <w:szCs w:val="24"/>
-          <w:lang w:val="en-US"/>
-        </w:rPr>
-        <w:t>a very simple</w:t>
-      </w:r>
-      <w:r>
-        <w:rPr>
-          <w:rFonts w:ascii="Calibri Light" w:hAnsi="Calibri Light" w:eastAsia="Calibri Light" w:cs="Calibri Light"/>
-          <w:noProof w:val="0"/>
-          <w:color w:val="FF0000"/>
-          <w:sz w:val="24"/>
-          <w:szCs w:val="24"/>
-          <w:lang w:val="en-US"/>
-        </w:rPr>
-        <w:t xml:space="preserve"> pixelated menu. </w:t>
-      </w:r>
-    </w:p>
-    <w:p>
-      <w:pPr>
-        <w:pStyle w:val="Heading3"/>
-        <w:rPr>
-          <w:noProof w:val="0"/>
-          <w:lang w:val="en-US"/>
-        </w:rPr>
-      </w:pPr>
-      <w:bookmarkStart w:name="_Toc1932692028" w:id="1440452652"/>
-      <w:r>
-        <w:rPr>
+        <w:rPr>
+          <w:noProof w:val="0"/>
+          <w:lang w:val="en-US"/>
+        </w:rPr>
+      </w:pPr>
+      <w:r>
+        <w:rPr>
+          <w:noProof w:val="0"/>
+          <w:lang w:val="en-US"/>
+        </w:rPr>
+        <w:t xml:space="preserve">The menus will have a similar color </w:t>
+      </w:r>
+      <w:r>
+        <w:rPr>
+          <w:noProof w:val="0"/>
+          <w:lang w:val="en-US"/>
+        </w:rPr>
+        <w:t>aesthetic</w:t>
+      </w:r>
+      <w:r>
+        <w:rPr>
+          <w:noProof w:val="0"/>
+          <w:lang w:val="en-US"/>
+        </w:rPr>
+        <w:t xml:space="preserve"> to the game, using the same skybox and </w:t>
+      </w:r>
+      <w:r>
+        <w:rPr>
+          <w:noProof w:val="0"/>
+          <w:lang w:val="en-US"/>
+        </w:rPr>
+        <w:t>colors</w:t>
+      </w:r>
+      <w:r>
+        <w:rPr>
+          <w:noProof w:val="0"/>
+          <w:lang w:val="en-US"/>
+        </w:rPr>
+        <w:t xml:space="preserve"> for different UI elements. The main character is going to be present </w:t>
+      </w:r>
+      <w:r>
+        <w:rPr>
+          <w:noProof w:val="0"/>
+          <w:lang w:val="en-US"/>
+        </w:rPr>
+        <w:t>on</w:t>
+      </w:r>
+      <w:r>
+        <w:rPr>
+          <w:noProof w:val="0"/>
+          <w:lang w:val="en-US"/>
+        </w:rPr>
+        <w:t xml:space="preserve"> the menu, gliding downwards.</w:t>
+      </w:r>
+    </w:p>
+    <w:p xmlns:wp14="http://schemas.microsoft.com/office/word/2010/wordml" wp14:paraId="335DD06A" wp14:textId="586F44CF">
+      <w:pPr>
+        <w:pStyle w:val="Normal"/>
+        <w:rPr>
+          <w:b w:val="1"/>
+          <w:bCs w:val="1"/>
+          <w:i w:val="1"/>
+          <w:iCs w:val="1"/>
+          <w:noProof w:val="0"/>
+          <w:lang w:val="en-US"/>
+        </w:rPr>
+      </w:pPr>
+      <w:r>
+        <w:rPr>
+          <w:b w:val="1"/>
+          <w:bCs w:val="1"/>
+          <w:i w:val="1"/>
+          <w:iCs w:val="1"/>
           <w:noProof w:val="0"/>
           <w:lang w:val="en-US"/>
         </w:rPr>
         <w:t>Main Menu</w:t>
       </w:r>
-      <w:bookmarkEnd w:id="1440452652"/>
-    </w:p>
-    <w:p>
+    </w:p>
+    <w:p xmlns:wp14="http://schemas.microsoft.com/office/word/2010/wordml" wp14:paraId="3BEC1249" wp14:textId="6703C63C">
+      <w:pPr>
+        <w:pStyle w:val="Normal"/>
+        <w:rPr>
+          <w:noProof w:val="0"/>
+          <w:lang w:val="en-US"/>
+        </w:rPr>
+      </w:pPr>
+      <w:r>
+        <w:rPr>
+          <w:noProof w:val="0"/>
+          <w:lang w:val="en-US"/>
+        </w:rPr>
+        <w:t>From the main menu the player can do the following:</w:t>
+      </w:r>
+    </w:p>
+    <w:p xmlns:wp14="http://schemas.microsoft.com/office/word/2010/wordml" wp14:paraId="4388A645" wp14:textId="372EDD39">
+      <w:pPr>
+        <w:pStyle w:val="ListParagraph"/>
+        <w:numPr>
+          <w:ilvl w:val="0"/>
+          <w:numId w:val="7"/>
+        </w:numPr>
+        <w:rPr>
+          <w:noProof w:val="0"/>
+          <w:lang w:val="en-US"/>
+        </w:rPr>
+      </w:pPr>
+      <w:r>
+        <w:rPr>
+          <w:noProof w:val="0"/>
+          <w:lang w:val="en-US"/>
+        </w:rPr>
+        <w:t xml:space="preserve">Play – starts the game, when this is pressed an animation of the </w:t>
+      </w:r>
+      <w:r>
+        <w:rPr>
+          <w:noProof w:val="0"/>
+          <w:lang w:val="en-US"/>
+        </w:rPr>
+        <w:t>character</w:t>
+      </w:r>
+      <w:r>
+        <w:rPr>
+          <w:noProof w:val="0"/>
+          <w:lang w:val="en-US"/>
+        </w:rPr>
+        <w:t xml:space="preserve"> </w:t>
+      </w:r>
+      <w:r>
+        <w:rPr>
+          <w:noProof w:val="0"/>
+          <w:lang w:val="en-US"/>
+        </w:rPr>
+        <w:t xml:space="preserve">falling </w:t>
+      </w:r>
+      <w:r>
+        <w:rPr>
+          <w:noProof w:val="0"/>
+          <w:lang w:val="en-US"/>
+        </w:rPr>
+        <w:t>off</w:t>
+      </w:r>
+      <w:r>
+        <w:rPr>
+          <w:noProof w:val="0"/>
+          <w:lang w:val="en-US"/>
+        </w:rPr>
+        <w:t xml:space="preserve"> the screen plays, implying they are gliding into the level.</w:t>
+      </w:r>
+    </w:p>
+    <w:p xmlns:wp14="http://schemas.microsoft.com/office/word/2010/wordml" wp14:paraId="1A99B1B8" wp14:textId="29FB2730">
+      <w:pPr>
+        <w:pStyle w:val="ListParagraph"/>
+        <w:numPr>
+          <w:ilvl w:val="0"/>
+          <w:numId w:val="7"/>
+        </w:numPr>
+        <w:rPr>
+          <w:noProof w:val="0"/>
+          <w:lang w:val="en-US"/>
+        </w:rPr>
+      </w:pPr>
+      <w:r>
+        <w:rPr>
+          <w:noProof w:val="0"/>
+          <w:lang w:val="en-US"/>
+        </w:rPr>
+        <w:t>Controls – displays the controls to the player</w:t>
+      </w:r>
+    </w:p>
+    <w:p xmlns:wp14="http://schemas.microsoft.com/office/word/2010/wordml" wp14:paraId="6D416741" wp14:textId="11ED6669">
+      <w:pPr>
+        <w:pStyle w:val="ListParagraph"/>
+        <w:numPr>
+          <w:ilvl w:val="0"/>
+          <w:numId w:val="7"/>
+        </w:numPr>
+        <w:rPr>
+          <w:noProof w:val="0"/>
+          <w:lang w:val="en-US"/>
+        </w:rPr>
+      </w:pPr>
+      <w:r>
+        <w:rPr>
+          <w:noProof w:val="0"/>
+          <w:lang w:val="en-US"/>
+        </w:rPr>
+        <w:t>Options – allows the player to change audio and graphics settings</w:t>
+      </w:r>
+    </w:p>
+    <w:p xmlns:wp14="http://schemas.microsoft.com/office/word/2010/wordml" wp14:paraId="2292E729" wp14:textId="4841CA54">
+      <w:pPr>
+        <w:pStyle w:val="ListParagraph"/>
+        <w:numPr>
+          <w:ilvl w:val="0"/>
+          <w:numId w:val="7"/>
+        </w:numPr>
+        <w:rPr>
+          <w:noProof w:val="0"/>
+          <w:lang w:val="en-US"/>
+        </w:rPr>
+      </w:pPr>
+      <w:r>
+        <w:rPr>
+          <w:noProof w:val="0"/>
+          <w:lang w:val="en-US"/>
+        </w:rPr>
+        <w:t>Exit – quits the game</w:t>
+      </w:r>
+    </w:p>
+    <w:p xmlns:wp14="http://schemas.microsoft.com/office/word/2010/wordml" wp14:paraId="43AEF88A" wp14:textId="75A0B825">
       <w:pPr>
         <w:pStyle w:val="Normal"/>
         <w:spacing w:line="254" w:lineRule="auto"/>
@@ -5368,7 +5282,7 @@
       </w:pPr>
       <w:r>
         <w:drawing>
-          <wp:inline wp14:editId="18A9F2A6" wp14:anchorId="39D51F40">
+          <wp:inline xmlns:wp14="http://schemas.microsoft.com/office/word/2010/wordprocessingDrawing" wp14:editId="20B0117D" wp14:anchorId="39D51F40">
             <wp:extent cx="2500328" cy="2553168"/>
             <wp:effectExtent l="76200" t="76200" r="109855" b="114300"/>
             <wp:docPr id="1165658974" name="" title=""/>
@@ -5383,7 +5297,7 @@
                     <pic:cNvPicPr/>
                   </pic:nvPicPr>
                   <pic:blipFill>
-                    <a:blip r:embed="R39a07c42e89142e3">
+                    <a:blip r:embed="Rcb223824641046ca">
                       <a:extLst>
                         <a:ext xmlns:a="http://schemas.openxmlformats.org/drawingml/2006/main" uri="{28A0092B-C50C-407E-A947-70E740481C1C}">
                           <a14:useLocalDpi val="0"/>
@@ -5425,18 +5339,68 @@
         </w:drawing>
       </w:r>
     </w:p>
-    <w:p>
-      <w:pPr>
-        <w:pStyle w:val="Heading3"/>
-      </w:pPr>
-      <w:bookmarkStart w:name="_Toc36610921" w:id="58455788"/>
+    <w:p xmlns:wp14="http://schemas.microsoft.com/office/word/2010/wordml" wp14:paraId="452EF0A2" wp14:textId="1AA92A77">
+      <w:pPr>
+        <w:pStyle w:val="Normal"/>
+        <w:rPr>
+          <w:b w:val="1"/>
+          <w:bCs w:val="1"/>
+          <w:i w:val="1"/>
+          <w:iCs w:val="1"/>
+        </w:rPr>
+      </w:pPr>
+      <w:r>
+        <w:rPr>
+          <w:b w:val="1"/>
+          <w:bCs w:val="1"/>
+          <w:i w:val="1"/>
+          <w:iCs w:val="1"/>
+        </w:rPr>
+        <w:t>Options</w:t>
+      </w:r>
+    </w:p>
+    <w:p xmlns:wp14="http://schemas.microsoft.com/office/word/2010/wordml" wp14:paraId="1387262F" wp14:textId="2EDF81DE">
+      <w:pPr>
+        <w:pStyle w:val="Normal"/>
+      </w:pPr>
       <w:r>
         <w:rPr/>
-        <w:t>Options</w:t>
-      </w:r>
-      <w:bookmarkEnd w:id="58455788"/>
-    </w:p>
-    <w:p>
+        <w:t xml:space="preserve">When </w:t>
+      </w:r>
+      <w:r>
+        <w:rPr/>
+        <w:t>O</w:t>
+      </w:r>
+      <w:r>
+        <w:rPr/>
+        <w:t xml:space="preserve">ptions </w:t>
+      </w:r>
+      <w:r>
+        <w:rPr/>
+        <w:t>are</w:t>
+      </w:r>
+      <w:r>
+        <w:rPr/>
+        <w:t xml:space="preserve"> selected from the menu the player glides from right to left along with the new options. These include Audio and Graphics </w:t>
+      </w:r>
+      <w:r>
+        <w:rPr/>
+        <w:t>options.</w:t>
+      </w:r>
+      <w:r>
+        <w:rPr/>
+        <w:t xml:space="preserve"> The player can go back to the menu, this will play the glide in </w:t>
+      </w:r>
+      <w:r>
+        <w:rPr/>
+        <w:t>reverse</w:t>
+      </w:r>
+      <w:r>
+        <w:rPr/>
+        <w:t>.</w:t>
+      </w:r>
+    </w:p>
+    <w:p xmlns:wp14="http://schemas.microsoft.com/office/word/2010/wordml" wp14:paraId="75DAB1D8" wp14:textId="65A19864">
       <w:pPr>
         <w:pStyle w:val="Normal"/>
         <w:spacing w:line="254" w:lineRule="auto"/>
@@ -5453,7 +5417,7 @@
       </w:pPr>
       <w:r>
         <w:drawing>
-          <wp:inline wp14:editId="1D4F9C82" wp14:anchorId="2FA1FE6A">
+          <wp:inline xmlns:wp14="http://schemas.microsoft.com/office/word/2010/wordprocessingDrawing" wp14:editId="72FAADC9" wp14:anchorId="2FA1FE6A">
             <wp:extent cx="2465390" cy="2893257"/>
             <wp:effectExtent l="76200" t="76200" r="106680" b="116840"/>
             <wp:docPr id="2110434142" name="" title=""/>
@@ -5468,7 +5432,7 @@
                     <pic:cNvPicPr/>
                   </pic:nvPicPr>
                   <pic:blipFill>
-                    <a:blip r:embed="Rae45cf812d0845c0">
+                    <a:blip r:embed="Rfcfa40b6c7044d0d">
                       <a:extLst>
                         <a:ext xmlns:a="http://schemas.openxmlformats.org/drawingml/2006/main" uri="{28A0092B-C50C-407E-A947-70E740481C1C}">
                           <a14:useLocalDpi val="0"/>
@@ -5510,25 +5474,53 @@
         </w:drawing>
       </w:r>
     </w:p>
-    <w:p>
+    <w:p xmlns:wp14="http://schemas.microsoft.com/office/word/2010/wordml" wp14:paraId="50038335" wp14:textId="160DBDD5">
       <w:pPr>
         <w:pStyle w:val="Normal"/>
-        <w:spacing w:line="254" w:lineRule="auto"/>
-        <w:ind w:left="-20" w:right="-20"/>
-        <w:jc w:val="left"/>
-      </w:pPr>
-    </w:p>
-    <w:p>
+        <w:rPr>
+          <w:b w:val="1"/>
+          <w:bCs w:val="1"/>
+          <w:i w:val="1"/>
+          <w:iCs w:val="1"/>
+        </w:rPr>
+      </w:pPr>
+      <w:r>
+        <w:rPr>
+          <w:b w:val="1"/>
+          <w:bCs w:val="1"/>
+          <w:i w:val="1"/>
+          <w:iCs w:val="1"/>
+        </w:rPr>
+        <w:t>Controls</w:t>
+      </w:r>
+    </w:p>
+    <w:p xmlns:wp14="http://schemas.microsoft.com/office/word/2010/wordml" wp14:paraId="6F7E6908" wp14:textId="2F20F562">
+      <w:pPr>
+        <w:pStyle w:val="Normal"/>
+      </w:pPr>
+      <w:r>
+        <w:rPr/>
+        <w:t>Like with Options the same kind of animation plays out with controls.</w:t>
+      </w:r>
+      <w:r>
+        <w:rPr/>
+        <w:t xml:space="preserve"> This menu </w:t>
+      </w:r>
+      <w:r>
+        <w:rPr/>
+        <w:t>displays</w:t>
+      </w:r>
+      <w:r>
+        <w:rPr/>
+        <w:t xml:space="preserve"> the keyboard and controller inputs. It also should allow the player to update key bindings.</w:t>
+      </w:r>
+    </w:p>
+    <w:p xmlns:wp14="http://schemas.microsoft.com/office/word/2010/wordml" wp14:paraId="062CE7F8" wp14:textId="4B2E9B20">
       <w:pPr>
         <w:pStyle w:val="Normal"/>
         <w:spacing w:line="254" w:lineRule="auto"/>
         <w:ind w:left="-20" w:right="-20"/>
         <w:jc w:val="center"/>
-      </w:pPr>
-    </w:p>
-    <w:p>
-      <w:pPr>
-        <w:pStyle w:val="Heading3"/>
         <w:rPr>
           <w:rFonts w:ascii="Calibri Light" w:hAnsi="Calibri Light" w:eastAsia="Calibri Light" w:cs="Calibri Light"/>
           <w:noProof w:val="0"/>
@@ -5538,31 +5530,9 @@
           <w:lang w:val="en-US"/>
         </w:rPr>
       </w:pPr>
-      <w:bookmarkStart w:name="_Toc870639480" w:id="580908714"/>
-      <w:r>
-        <w:rPr/>
-        <w:t>Controls</w:t>
-      </w:r>
-      <w:bookmarkEnd w:id="580908714"/>
-    </w:p>
-    <w:p>
-      <w:pPr>
-        <w:pStyle w:val="Normal"/>
-        <w:spacing w:line="254" w:lineRule="auto"/>
-        <w:ind w:left="-20" w:right="-20"/>
-        <w:jc w:val="center"/>
-        <w:rPr>
-          <w:rFonts w:ascii="Calibri Light" w:hAnsi="Calibri Light" w:eastAsia="Calibri Light" w:cs="Calibri Light"/>
-          <w:noProof w:val="0"/>
-          <w:color w:val="FF0000"/>
-          <w:sz w:val="24"/>
-          <w:szCs w:val="24"/>
-          <w:lang w:val="en-US"/>
-        </w:rPr>
-      </w:pPr>
       <w:r>
         <w:drawing>
-          <wp:inline wp14:editId="6B163443" wp14:anchorId="44B1CB77">
+          <wp:inline xmlns:wp14="http://schemas.microsoft.com/office/word/2010/wordprocessingDrawing" wp14:editId="1DAB5600" wp14:anchorId="44B1CB77">
             <wp:extent cx="2464620" cy="1558566"/>
             <wp:effectExtent l="76200" t="76200" r="107315" b="118110"/>
             <wp:docPr id="242452121" name="" title=""/>
@@ -5577,7 +5547,7 @@
                     <pic:cNvPicPr/>
                   </pic:nvPicPr>
                   <pic:blipFill>
-                    <a:blip r:embed="R5b53943ace074417">
+                    <a:blip r:embed="R2f04744a8a6148c0">
                       <a:extLst>
                         <a:ext xmlns:a="http://schemas.openxmlformats.org/drawingml/2006/main" uri="{28A0092B-C50C-407E-A947-70E740481C1C}">
                           <a14:useLocalDpi val="0"/>
@@ -5619,18 +5589,44 @@
         </w:drawing>
       </w:r>
     </w:p>
-    <w:p>
-      <w:pPr>
-        <w:pStyle w:val="Heading3"/>
-      </w:pPr>
-      <w:bookmarkStart w:name="_Toc718576724" w:id="189517859"/>
+    <w:p xmlns:wp14="http://schemas.microsoft.com/office/word/2010/wordml" wp14:paraId="4EAC6071" wp14:textId="1C5ED0D8">
+      <w:pPr>
+        <w:pStyle w:val="Normal"/>
+        <w:rPr>
+          <w:b w:val="1"/>
+          <w:bCs w:val="1"/>
+          <w:i w:val="1"/>
+          <w:iCs w:val="1"/>
+        </w:rPr>
+      </w:pPr>
+      <w:r>
+        <w:rPr>
+          <w:b w:val="1"/>
+          <w:bCs w:val="1"/>
+          <w:i w:val="1"/>
+          <w:iCs w:val="1"/>
+        </w:rPr>
+        <w:t>Pause Menu</w:t>
+      </w:r>
+    </w:p>
+    <w:p xmlns:wp14="http://schemas.microsoft.com/office/word/2010/wordml" wp14:paraId="601C0A9A" wp14:textId="66E6E184">
+      <w:pPr>
+        <w:pStyle w:val="Normal"/>
+      </w:pPr>
       <w:r>
         <w:rPr/>
-        <w:t>Pause Menu</w:t>
-      </w:r>
-      <w:bookmarkEnd w:id="189517859"/>
-    </w:p>
-    <w:p>
+        <w:t xml:space="preserve">The player can pause the game allowing them to quit at any time. Any score that exceeds the high score should be </w:t>
+      </w:r>
+      <w:r>
+        <w:rPr/>
+        <w:t xml:space="preserve">saved </w:t>
+      </w:r>
+      <w:r>
+        <w:rPr/>
+        <w:t>on exit.</w:t>
+      </w:r>
+    </w:p>
+    <w:p xmlns:wp14="http://schemas.microsoft.com/office/word/2010/wordml" wp14:paraId="02FD2ADB" wp14:textId="3E9AA38B">
       <w:pPr>
         <w:pStyle w:val="Normal"/>
         <w:spacing w:line="254" w:lineRule="auto"/>
@@ -5647,7 +5643,7 @@
       </w:pPr>
       <w:r>
         <w:drawing>
-          <wp:inline wp14:editId="4CA6DF48" wp14:anchorId="726E740A">
+          <wp:inline xmlns:wp14="http://schemas.microsoft.com/office/word/2010/wordprocessingDrawing" wp14:editId="67360306" wp14:anchorId="726E740A">
             <wp:extent cx="2336801" cy="2363981"/>
             <wp:effectExtent l="76200" t="76200" r="120650" b="113030"/>
             <wp:docPr id="565885129" name="" title=""/>
@@ -5662,7 +5658,7 @@
                     <pic:cNvPicPr/>
                   </pic:nvPicPr>
                   <pic:blipFill>
-                    <a:blip r:embed="R987af9de8ff44dcb">
+                    <a:blip r:embed="R9f0f76e07a604553">
                       <a:extLst>
                         <a:ext xmlns:a="http://schemas.openxmlformats.org/drawingml/2006/main" uri="{28A0092B-C50C-407E-A947-70E740481C1C}">
                           <a14:useLocalDpi val="0"/>
@@ -5704,18 +5700,36 @@
         </w:drawing>
       </w:r>
     </w:p>
-    <w:p>
-      <w:pPr>
-        <w:pStyle w:val="Heading3"/>
-      </w:pPr>
-      <w:bookmarkStart w:name="_Toc1975650123" w:id="1529750226"/>
+    <w:p xmlns:wp14="http://schemas.microsoft.com/office/word/2010/wordml" wp14:paraId="2FDFB140" wp14:textId="66F37180">
+      <w:pPr>
+        <w:pStyle w:val="Normal"/>
+        <w:rPr>
+          <w:b w:val="1"/>
+          <w:bCs w:val="1"/>
+          <w:i w:val="1"/>
+          <w:iCs w:val="1"/>
+        </w:rPr>
+      </w:pPr>
+      <w:r>
+        <w:rPr>
+          <w:b w:val="1"/>
+          <w:bCs w:val="1"/>
+          <w:i w:val="1"/>
+          <w:iCs w:val="1"/>
+        </w:rPr>
+        <w:t>Game Over Menu</w:t>
+      </w:r>
+    </w:p>
+    <w:p xmlns:wp14="http://schemas.microsoft.com/office/word/2010/wordml" wp14:paraId="6433DD8F" wp14:textId="7F9139BD">
+      <w:pPr>
+        <w:pStyle w:val="Normal"/>
+      </w:pPr>
       <w:r>
         <w:rPr/>
-        <w:t>Game Over Menu</w:t>
-      </w:r>
-      <w:bookmarkEnd w:id="1529750226"/>
-    </w:p>
-    <w:p>
+        <w:t>When the player runs out of health their current score and existing high score will be displayed on the screen. They can start over or quit from this menu.</w:t>
+      </w:r>
+    </w:p>
+    <w:p xmlns:wp14="http://schemas.microsoft.com/office/word/2010/wordml" wp14:paraId="1433AF52" wp14:textId="7DC0B8CA">
       <w:pPr>
         <w:pStyle w:val="Normal"/>
         <w:spacing w:line="254" w:lineRule="auto"/>
@@ -5732,7 +5746,7 @@
       </w:pPr>
       <w:r>
         <w:drawing>
-          <wp:inline wp14:editId="60BC0594" wp14:anchorId="1BD0747D">
+          <wp:inline xmlns:wp14="http://schemas.microsoft.com/office/word/2010/wordprocessingDrawing" wp14:editId="040CF7BC" wp14:anchorId="1BD0747D">
             <wp:extent cx="2406914" cy="1840648"/>
             <wp:effectExtent l="76200" t="76200" r="107950" b="121920"/>
             <wp:docPr id="73615504" name="" title=""/>
@@ -5747,7 +5761,7 @@
                     <pic:cNvPicPr/>
                   </pic:nvPicPr>
                   <pic:blipFill>
-                    <a:blip r:embed="Reead07eac9404c39">
+                    <a:blip r:embed="R8b56693bd0a14d7a">
                       <a:extLst>
                         <a:ext xmlns:a="http://schemas.openxmlformats.org/drawingml/2006/main" uri="{28A0092B-C50C-407E-A947-70E740481C1C}">
                           <a14:useLocalDpi val="0"/>
@@ -5789,7 +5803,7 @@
         </w:drawing>
       </w:r>
     </w:p>
-    <w:p>
+    <w:p xmlns:wp14="http://schemas.microsoft.com/office/word/2010/wordml" wp14:paraId="03CD59C8" wp14:textId="531D6D45">
       <w:pPr>
         <w:pStyle w:val="Normal"/>
         <w:spacing w:line="254" w:lineRule="auto"/>
@@ -5797,37 +5811,27 @@
         <w:jc w:val="left"/>
       </w:pPr>
     </w:p>
-    <w:p>
+    <w:p xmlns:wp14="http://schemas.microsoft.com/office/word/2010/wordml" wp14:paraId="57CF00E7" wp14:textId="47EC891C">
+      <w:pPr>
+        <w:pStyle w:val="Heading2"/>
+        <w:rPr>
+          <w:noProof w:val="0"/>
+          <w:lang w:val="en-US"/>
+        </w:rPr>
+      </w:pPr>
+      <w:bookmarkStart w:name="_Toc1801176372" w:id="1379366015"/>
+      <w:r>
+        <w:rPr>
+          <w:noProof w:val="0"/>
+          <w:lang w:val="en-US"/>
+        </w:rPr>
+        <w:t>HUD</w:t>
+      </w:r>
+      <w:bookmarkEnd w:id="1379366015"/>
+    </w:p>
+    <w:p xmlns:wp14="http://schemas.microsoft.com/office/word/2010/wordml" wp14:paraId="69F2B353" wp14:textId="704D070A">
       <w:pPr>
         <w:pStyle w:val="Normal"/>
-        <w:spacing w:line="254" w:lineRule="auto"/>
-        <w:ind w:left="-20" w:right="-20"/>
-        <w:jc w:val="left"/>
-      </w:pPr>
-    </w:p>
-    <w:p>
-      <w:pPr>
-        <w:pStyle w:val="Heading2"/>
-        <w:rPr>
-          <w:noProof w:val="0"/>
-          <w:lang w:val="en-US"/>
-        </w:rPr>
-      </w:pPr>
-      <w:bookmarkStart w:name="_Toc1717441618" w:id="838118216"/>
-      <w:r>
-        <w:rPr>
-          <w:noProof w:val="0"/>
-          <w:lang w:val="en-US"/>
-        </w:rPr>
-        <w:t>HUD</w:t>
-      </w:r>
-      <w:bookmarkEnd w:id="838118216"/>
-    </w:p>
-    <w:p xmlns:wp14="http://schemas.microsoft.com/office/word/2010/wordml" wp14:paraId="79B793F5" wp14:textId="46C55DAD">
-      <w:pPr>
-        <w:spacing w:line="254" w:lineRule="auto"/>
-        <w:ind w:left="-20" w:right="-20"/>
-        <w:jc w:val="left"/>
         <w:rPr>
           <w:rFonts w:ascii="Calibri Light" w:hAnsi="Calibri Light" w:eastAsia="Calibri Light" w:cs="Calibri Light"/>
           <w:noProof w:val="0"/>
@@ -5837,179 +5841,6 @@
           <w:lang w:val="en-US"/>
         </w:rPr>
       </w:pPr>
-      <w:r>
-        <w:rPr>
-          <w:rFonts w:ascii="Calibri" w:hAnsi="Calibri" w:eastAsia="Calibri" w:cs="Calibri"/>
-          <w:noProof w:val="0"/>
-          <w:color w:val="FF0000"/>
-          <w:sz w:val="22"/>
-          <w:szCs w:val="22"/>
-          <w:lang w:val="en-US"/>
-        </w:rPr>
-        <w:t xml:space="preserve">• </w:t>
-      </w:r>
-      <w:r>
-        <w:rPr>
-          <w:rFonts w:ascii="Calibri Light" w:hAnsi="Calibri Light" w:eastAsia="Calibri Light" w:cs="Calibri Light"/>
-          <w:noProof w:val="0"/>
-          <w:color w:val="FF0000"/>
-          <w:sz w:val="24"/>
-          <w:szCs w:val="24"/>
-          <w:lang w:val="en-US"/>
-        </w:rPr>
-        <w:t xml:space="preserve">An overview for the design of your in-game UI </w:t>
-      </w:r>
-    </w:p>
-    <w:p xmlns:wp14="http://schemas.microsoft.com/office/word/2010/wordml" wp14:paraId="7691F73E" wp14:textId="2F09965F">
-      <w:pPr>
-        <w:spacing w:line="254" w:lineRule="auto"/>
-        <w:ind w:left="-20" w:right="-20"/>
-        <w:jc w:val="left"/>
-        <w:rPr>
-          <w:rFonts w:ascii="Calibri Light" w:hAnsi="Calibri Light" w:eastAsia="Calibri Light" w:cs="Calibri Light"/>
-          <w:noProof w:val="0"/>
-          <w:color w:val="FF0000"/>
-          <w:sz w:val="24"/>
-          <w:szCs w:val="24"/>
-          <w:lang w:val="en-US"/>
-        </w:rPr>
-      </w:pPr>
-      <w:r>
-        <w:rPr>
-          <w:rFonts w:ascii="Calibri Light" w:hAnsi="Calibri Light" w:eastAsia="Calibri Light" w:cs="Calibri Light"/>
-          <w:noProof w:val="0"/>
-          <w:color w:val="FF0000"/>
-          <w:sz w:val="24"/>
-          <w:szCs w:val="24"/>
-          <w:lang w:val="en-US"/>
-        </w:rPr>
-        <w:t xml:space="preserve">- How will you communicate to the player how they can interact with your game? </w:t>
-      </w:r>
-    </w:p>
-    <w:p xmlns:wp14="http://schemas.microsoft.com/office/word/2010/wordml" wp14:paraId="6BD4C025" wp14:textId="6460A304">
-      <w:pPr>
-        <w:spacing w:line="254" w:lineRule="auto"/>
-        <w:ind w:left="-20" w:right="-20"/>
-        <w:jc w:val="left"/>
-        <w:rPr>
-          <w:rFonts w:ascii="Calibri Light" w:hAnsi="Calibri Light" w:eastAsia="Calibri Light" w:cs="Calibri Light"/>
-          <w:noProof w:val="0"/>
-          <w:color w:val="FF0000"/>
-          <w:sz w:val="24"/>
-          <w:szCs w:val="24"/>
-          <w:lang w:val="en-US"/>
-        </w:rPr>
-      </w:pPr>
-      <w:r>
-        <w:rPr>
-          <w:rFonts w:ascii="Calibri Light" w:hAnsi="Calibri Light" w:eastAsia="Calibri Light" w:cs="Calibri Light"/>
-          <w:noProof w:val="0"/>
-          <w:color w:val="FF0000"/>
-          <w:sz w:val="24"/>
-          <w:szCs w:val="24"/>
-          <w:lang w:val="en-US"/>
-        </w:rPr>
-        <w:t xml:space="preserve">Will you include a list of controls on the screen? </w:t>
-      </w:r>
-    </w:p>
-    <w:p xmlns:wp14="http://schemas.microsoft.com/office/word/2010/wordml" wp14:paraId="501A7363" wp14:textId="2148AE07">
-      <w:pPr>
-        <w:spacing w:line="254" w:lineRule="auto"/>
-        <w:ind w:left="-20" w:right="-20"/>
-        <w:jc w:val="left"/>
-        <w:rPr>
-          <w:rFonts w:ascii="Calibri Light" w:hAnsi="Calibri Light" w:eastAsia="Calibri Light" w:cs="Calibri Light"/>
-          <w:noProof w:val="0"/>
-          <w:color w:val="FF0000"/>
-          <w:sz w:val="24"/>
-          <w:szCs w:val="24"/>
-          <w:lang w:val="en-US"/>
-        </w:rPr>
-      </w:pPr>
-      <w:r>
-        <w:rPr>
-          <w:rFonts w:ascii="Calibri Light" w:hAnsi="Calibri Light" w:eastAsia="Calibri Light" w:cs="Calibri Light"/>
-          <w:noProof w:val="0"/>
-          <w:color w:val="FF0000"/>
-          <w:sz w:val="24"/>
-          <w:szCs w:val="24"/>
-          <w:lang w:val="en-US"/>
-        </w:rPr>
-        <w:t xml:space="preserve">- Will your HUD include a health bar? What will this look like? </w:t>
-      </w:r>
-    </w:p>
-    <w:p xmlns:wp14="http://schemas.microsoft.com/office/word/2010/wordml" wp14:paraId="1B1E4024" wp14:textId="74CD938B">
-      <w:pPr>
-        <w:spacing w:line="254" w:lineRule="auto"/>
-        <w:ind w:left="-20" w:right="-20"/>
-        <w:jc w:val="left"/>
-        <w:rPr>
-          <w:rFonts w:ascii="Calibri Light" w:hAnsi="Calibri Light" w:eastAsia="Calibri Light" w:cs="Calibri Light"/>
-          <w:noProof w:val="0"/>
-          <w:color w:val="FF0000"/>
-          <w:sz w:val="24"/>
-          <w:szCs w:val="24"/>
-          <w:lang w:val="en-US"/>
-        </w:rPr>
-      </w:pPr>
-      <w:r>
-        <w:rPr>
-          <w:rFonts w:ascii="Calibri Light" w:hAnsi="Calibri Light" w:eastAsia="Calibri Light" w:cs="Calibri Light"/>
-          <w:noProof w:val="0"/>
-          <w:color w:val="FF0000"/>
-          <w:sz w:val="24"/>
-          <w:szCs w:val="24"/>
-          <w:lang w:val="en-US"/>
-        </w:rPr>
-        <w:t xml:space="preserve">- Will your HUD include an inventory? What will this look like? </w:t>
-      </w:r>
-    </w:p>
-    <w:p xmlns:wp14="http://schemas.microsoft.com/office/word/2010/wordml" wp14:paraId="70B10B9D" wp14:textId="0420993F">
-      <w:pPr>
-        <w:pStyle w:val="Normal"/>
-        <w:spacing w:line="254" w:lineRule="auto"/>
-        <w:ind w:left="-20" w:right="-20"/>
-        <w:jc w:val="left"/>
-        <w:rPr>
-          <w:rFonts w:ascii="Calibri Light" w:hAnsi="Calibri Light" w:eastAsia="Calibri Light" w:cs="Calibri Light"/>
-          <w:noProof w:val="0"/>
-          <w:color w:val="FF0000"/>
-          <w:sz w:val="24"/>
-          <w:szCs w:val="24"/>
-          <w:lang w:val="en-US"/>
-        </w:rPr>
-      </w:pPr>
-      <w:r>
-        <w:rPr>
-          <w:rFonts w:ascii="Calibri Light" w:hAnsi="Calibri Light" w:eastAsia="Calibri Light" w:cs="Calibri Light"/>
-          <w:noProof w:val="0"/>
-          <w:color w:val="FF0000"/>
-          <w:sz w:val="24"/>
-          <w:szCs w:val="24"/>
-          <w:lang w:val="en-US"/>
-        </w:rPr>
-        <w:t>- How will the user interface reflect the theme of your game? For example, if you were creating a role-playing game, you may decide to style your health bar to look like a sword. Game Assets Within this section, you should outline each of the following:</w:t>
-      </w:r>
-    </w:p>
-    <w:p xmlns:wp14="http://schemas.microsoft.com/office/word/2010/wordml" wp14:paraId="69F2B353" wp14:textId="5EBBA5F7">
-      <w:pPr>
-        <w:pStyle w:val="Normal"/>
-        <w:rPr>
-          <w:rFonts w:ascii="Calibri Light" w:hAnsi="Calibri Light" w:eastAsia="Calibri Light" w:cs="Calibri Light"/>
-          <w:noProof w:val="0"/>
-          <w:color w:val="FF0000"/>
-          <w:sz w:val="24"/>
-          <w:szCs w:val="24"/>
-          <w:lang w:val="en-US"/>
-        </w:rPr>
-      </w:pPr>
-      <w:r>
-        <w:rPr>
-          <w:noProof w:val="0"/>
-          <w:lang w:val="en-US"/>
-        </w:rPr>
-        <w:t xml:space="preserve"> </w:t>
-      </w:r>
       <w:r>
         <w:rPr>
           <w:noProof w:val="0"/>
@@ -6181,7 +6012,7 @@
       </w:pPr>
       <w:r>
         <w:drawing>
-          <wp:inline xmlns:wp14="http://schemas.microsoft.com/office/word/2010/wordprocessingDrawing" wp14:editId="1B365E2D" wp14:anchorId="34884F7E">
+          <wp:inline xmlns:wp14="http://schemas.microsoft.com/office/word/2010/wordprocessingDrawing" wp14:editId="1BD6FFF2" wp14:anchorId="34884F7E">
             <wp:extent cx="6095114" cy="3210278"/>
             <wp:effectExtent l="76200" t="76200" r="115570" b="123825"/>
             <wp:docPr id="928842608" name="" title=""/>
@@ -6196,7 +6027,7 @@
                     <pic:cNvPicPr/>
                   </pic:nvPicPr>
                   <pic:blipFill>
-                    <a:blip r:embed="R55b6c3896c4d458f">
+                    <a:blip r:embed="R91a1b34446d04f51">
                       <a:extLst>
                         <a:ext xmlns:a="http://schemas.openxmlformats.org/drawingml/2006/main" uri="{28A0092B-C50C-407E-A947-70E740481C1C}">
                           <a14:useLocalDpi val="0"/>
@@ -6273,6 +6104,11 @@
       </w:r>
     </w:p>
     <w:p>
+      <w:r>
+        <w:br w:type="page"/>
+      </w:r>
+    </w:p>
+    <w:p>
       <w:pPr>
         <w:pStyle w:val="Heading1"/>
         <w:rPr>
@@ -6280,7 +6116,14 @@
           <w:lang w:val="en-US"/>
         </w:rPr>
       </w:pPr>
-      <w:bookmarkStart w:name="_Toc335936876" w:id="1684913900"/>
+      <w:bookmarkStart w:name="_Toc281985679" w:id="2124375514"/>
+      <w:r>
+        <w:rPr>
+          <w:noProof w:val="0"/>
+          <w:lang w:val="en-US"/>
+        </w:rPr>
+        <w:t xml:space="preserve">Gray Box </w:t>
+      </w:r>
       <w:r>
         <w:rPr>
           <w:noProof w:val="0"/>
@@ -6295,17 +6138,205 @@
         </w:rPr>
         <w:t xml:space="preserve"> testing</w:t>
       </w:r>
-      <w:bookmarkEnd w:id="1684913900"/>
+      <w:bookmarkEnd w:id="2124375514"/>
     </w:p>
     <w:p>
       <w:pPr>
+        <w:pStyle w:val="Normal"/>
+        <w:rPr>
+          <w:noProof w:val="0"/>
+          <w:lang w:val="en-US"/>
+        </w:rPr>
+      </w:pPr>
+      <w:r>
+        <w:rPr>
+          <w:noProof w:val="0"/>
+          <w:lang w:val="en-US"/>
+        </w:rPr>
+        <w:t xml:space="preserve">The </w:t>
+      </w:r>
+      <w:r>
+        <w:rPr>
+          <w:noProof w:val="0"/>
+          <w:lang w:val="en-US"/>
+        </w:rPr>
+        <w:t xml:space="preserve">testing consisted of </w:t>
+      </w:r>
+      <w:r>
+        <w:rPr>
+          <w:noProof w:val="0"/>
+          <w:lang w:val="en-US"/>
+        </w:rPr>
+        <w:t>&lt;TO DO&gt;</w:t>
+      </w:r>
+      <w:r>
+        <w:rPr>
+          <w:noProof w:val="0"/>
+          <w:lang w:val="en-US"/>
+        </w:rPr>
+        <w:t xml:space="preserve"> </w:t>
+      </w:r>
+      <w:r>
+        <w:rPr>
+          <w:noProof w:val="0"/>
+          <w:lang w:val="en-US"/>
+        </w:rPr>
+        <w:t xml:space="preserve">people. The results of the </w:t>
+      </w:r>
+      <w:r>
+        <w:rPr>
+          <w:noProof w:val="0"/>
+          <w:lang w:val="en-US"/>
+        </w:rPr>
+        <w:t>survey</w:t>
+      </w:r>
+      <w:r>
+        <w:rPr>
+          <w:noProof w:val="0"/>
+          <w:lang w:val="en-US"/>
+        </w:rPr>
+        <w:t xml:space="preserve"> can be found in the </w:t>
+      </w:r>
+      <w:r>
+        <w:rPr>
+          <w:noProof w:val="0"/>
+          <w:lang w:val="en-US"/>
+        </w:rPr>
+        <w:t>onedrive</w:t>
+      </w:r>
+      <w:r>
+        <w:rPr>
+          <w:noProof w:val="0"/>
+          <w:lang w:val="en-US"/>
+        </w:rPr>
+        <w:t>/</w:t>
+      </w:r>
+      <w:r>
+        <w:rPr>
+          <w:noProof w:val="0"/>
+          <w:lang w:val="en-US"/>
+        </w:rPr>
+        <w:t>github</w:t>
+      </w:r>
+      <w:r>
+        <w:rPr>
+          <w:noProof w:val="0"/>
+          <w:lang w:val="en-US"/>
+        </w:rPr>
+        <w:t xml:space="preserve"> in</w:t>
+      </w:r>
+      <w:r>
+        <w:rPr>
+          <w:noProof w:val="0"/>
+          <w:lang w:val="en-US"/>
+        </w:rPr>
+        <w:t xml:space="preserve"> the</w:t>
+      </w:r>
+      <w:r>
+        <w:rPr>
+          <w:noProof w:val="0"/>
+          <w:lang w:val="en-US"/>
+        </w:rPr>
+        <w:t xml:space="preserve"> </w:t>
+      </w:r>
+      <w:r>
+        <w:rPr>
+          <w:noProof w:val="0"/>
+          <w:lang w:val="en-US"/>
+        </w:rPr>
+        <w:t>Us</w:t>
+      </w:r>
+      <w:r>
+        <w:rPr>
+          <w:noProof w:val="0"/>
+          <w:lang w:val="en-US"/>
+        </w:rPr>
+        <w:t>erTesting</w:t>
+      </w:r>
+      <w:r>
+        <w:rPr>
+          <w:noProof w:val="0"/>
+          <w:lang w:val="en-US"/>
+        </w:rPr>
+        <w:t>/</w:t>
+      </w:r>
+      <w:r>
+        <w:rPr>
+          <w:noProof w:val="0"/>
+          <w:lang w:val="en-US"/>
+        </w:rPr>
+        <w:t>GrayBox</w:t>
+      </w:r>
+      <w:r>
+        <w:rPr>
+          <w:noProof w:val="0"/>
+          <w:lang w:val="en-US"/>
+        </w:rPr>
+        <w:t xml:space="preserve"> directory</w:t>
+      </w:r>
+      <w:r>
+        <w:rPr>
+          <w:noProof w:val="0"/>
+          <w:lang w:val="en-US"/>
+        </w:rPr>
+        <w:t>.</w:t>
+      </w:r>
+    </w:p>
+    <w:p>
+      <w:pPr>
+        <w:pStyle w:val="Normal"/>
+        <w:rPr>
+          <w:noProof w:val="0"/>
+          <w:lang w:val="en-US"/>
+        </w:rPr>
+      </w:pPr>
+      <w:r>
+        <w:rPr>
+          <w:noProof w:val="0"/>
+          <w:lang w:val="en-US"/>
+        </w:rPr>
+        <w:t>The feedback that stood out was:</w:t>
+      </w:r>
+    </w:p>
+    <w:p>
+      <w:pPr>
+        <w:pStyle w:val="Normal"/>
+        <w:rPr>
+          <w:noProof w:val="0"/>
+          <w:lang w:val="en-US"/>
+        </w:rPr>
+      </w:pPr>
+      <w:r>
+        <w:rPr>
+          <w:noProof w:val="0"/>
+          <w:lang w:val="en-US"/>
+        </w:rPr>
+        <w:t>&lt;TO DO&gt;</w:t>
+      </w:r>
+    </w:p>
+    <w:p>
+      <w:pPr>
+        <w:pStyle w:val="Normal"/>
+        <w:rPr>
+          <w:noProof w:val="0"/>
+          <w:lang w:val="en-US"/>
+        </w:rPr>
+      </w:pPr>
+    </w:p>
+    <w:p>
+      <w:r>
+        <w:br w:type="page"/>
+      </w:r>
+    </w:p>
+    <w:p>
+      <w:pPr>
         <w:pStyle w:val="Heading1"/>
         <w:rPr>
           <w:noProof w:val="0"/>
           <w:lang w:val="en-US"/>
         </w:rPr>
       </w:pPr>
-      <w:bookmarkStart w:name="_Toc118332709" w:id="456376084"/>
+      <w:bookmarkStart w:name="_Toc625140931" w:id="361952275"/>
       <w:r>
         <w:rPr>
           <w:noProof w:val="0"/>
@@ -6313,17 +6344,33 @@
         </w:rPr>
         <w:t>Asset Development Plan</w:t>
       </w:r>
-      <w:bookmarkEnd w:id="456376084"/>
+      <w:bookmarkEnd w:id="361952275"/>
     </w:p>
     <w:p>
       <w:pPr>
+        <w:pStyle w:val="Normal"/>
+        <w:rPr>
+          <w:noProof w:val="0"/>
+          <w:lang w:val="en-US"/>
+        </w:rPr>
+      </w:pPr>
+      <w:r>
+        <w:rPr>
+          <w:noProof w:val="0"/>
+          <w:lang w:val="en-US"/>
+        </w:rPr>
+        <w:t>The assets will be pulled into UE5 to make the project.</w:t>
+      </w:r>
+    </w:p>
+    <w:p>
+      <w:pPr>
         <w:pStyle w:val="Heading2"/>
         <w:rPr>
           <w:noProof w:val="0"/>
           <w:lang w:val="en-US"/>
         </w:rPr>
       </w:pPr>
-      <w:bookmarkStart w:name="_Toc682223448" w:id="511798042"/>
+      <w:bookmarkStart w:name="_Toc1390910048" w:id="908218709"/>
       <w:r>
         <w:rPr>
           <w:noProof w:val="0"/>
@@ -6331,17 +6378,75 @@
         </w:rPr>
         <w:t>Interfaces</w:t>
       </w:r>
-      <w:bookmarkEnd w:id="511798042"/>
+      <w:bookmarkEnd w:id="908218709"/>
     </w:p>
     <w:p>
       <w:pPr>
+        <w:pStyle w:val="Normal"/>
+        <w:rPr>
+          <w:noProof w:val="0"/>
+          <w:lang w:val="en-US"/>
+        </w:rPr>
+      </w:pPr>
+      <w:r>
+        <w:rPr>
+          <w:noProof w:val="0"/>
+          <w:lang w:val="en-US"/>
+        </w:rPr>
+        <w:t xml:space="preserve">Interfaces will be made in UE5, any </w:t>
+      </w:r>
+      <w:r>
+        <w:rPr>
+          <w:noProof w:val="0"/>
+          <w:lang w:val="en-US"/>
+        </w:rPr>
+        <w:t xml:space="preserve">visual </w:t>
+      </w:r>
+      <w:r>
+        <w:rPr>
+          <w:noProof w:val="0"/>
+          <w:lang w:val="en-US"/>
+        </w:rPr>
+        <w:t>assets needed</w:t>
+      </w:r>
+      <w:r>
+        <w:rPr>
+          <w:noProof w:val="0"/>
+          <w:lang w:val="en-US"/>
+        </w:rPr>
+        <w:t xml:space="preserve"> will be made in Krita. Krita is a</w:t>
+      </w:r>
+      <w:r>
+        <w:rPr>
+          <w:noProof w:val="0"/>
+          <w:lang w:val="en-US"/>
+        </w:rPr>
+        <w:t xml:space="preserve"> free</w:t>
+      </w:r>
+      <w:r>
+        <w:rPr>
+          <w:noProof w:val="0"/>
+          <w:lang w:val="en-US"/>
+        </w:rPr>
+        <w:t xml:space="preserve"> </w:t>
+      </w:r>
+      <w:r>
+        <w:rPr>
+          <w:noProof w:val="0"/>
+          <w:lang w:val="en-US"/>
+        </w:rPr>
+        <w:t>drawing and photo editing tool.</w:t>
+      </w:r>
+    </w:p>
+    <w:p>
+      <w:pPr>
         <w:pStyle w:val="Heading2"/>
         <w:rPr>
           <w:noProof w:val="0"/>
           <w:lang w:val="en-US"/>
         </w:rPr>
       </w:pPr>
-      <w:bookmarkStart w:name="_Toc1229128288" w:id="402324018"/>
+      <w:bookmarkStart w:name="_Toc341874194" w:id="490952800"/>
       <w:r>
         <w:rPr>
           <w:noProof w:val="0"/>
@@ -6349,17 +6454,47 @@
         </w:rPr>
         <w:t>3D Models</w:t>
       </w:r>
-      <w:bookmarkEnd w:id="402324018"/>
+      <w:bookmarkEnd w:id="490952800"/>
     </w:p>
     <w:p>
       <w:pPr>
+        <w:pStyle w:val="Normal"/>
+        <w:rPr>
+          <w:noProof w:val="0"/>
+          <w:lang w:val="en-US"/>
+        </w:rPr>
+      </w:pPr>
+      <w:r>
+        <w:rPr>
+          <w:noProof w:val="0"/>
+          <w:lang w:val="en-US"/>
+        </w:rPr>
+        <w:t>All 3D models will be made &amp; textured in blender and imported into UE5</w:t>
+      </w:r>
+      <w:r>
+        <w:rPr>
+          <w:noProof w:val="0"/>
+          <w:lang w:val="en-US"/>
+        </w:rPr>
+        <w:t xml:space="preserve">. Textures may be edited in Krita </w:t>
+      </w:r>
+      <w:r>
+        <w:rPr>
+          <w:noProof w:val="0"/>
+          <w:lang w:val="en-US"/>
+        </w:rPr>
+        <w:t>when using real life photos for textures.</w:t>
+      </w:r>
+    </w:p>
+    <w:p>
+      <w:pPr>
         <w:pStyle w:val="Heading2"/>
         <w:rPr>
           <w:noProof w:val="0"/>
           <w:lang w:val="en-US"/>
         </w:rPr>
       </w:pPr>
-      <w:bookmarkStart w:name="_Toc2116075569" w:id="1303156827"/>
+      <w:bookmarkStart w:name="_Toc279128822" w:id="603575478"/>
       <w:r>
         <w:rPr>
           <w:noProof w:val="0"/>
@@ -6367,296 +6502,177 @@
         </w:rPr>
         <w:t>Audio</w:t>
       </w:r>
-      <w:bookmarkEnd w:id="1303156827"/>
-    </w:p>
-    <w:p xmlns:wp14="http://schemas.microsoft.com/office/word/2010/wordml" wp14:paraId="6D4A36A9" wp14:textId="67EBF071">
-      <w:pPr>
-        <w:spacing w:line="254" w:lineRule="auto"/>
-        <w:ind w:left="-20" w:right="-20"/>
-        <w:jc w:val="left"/>
-        <w:rPr>
-          <w:rFonts w:ascii="Calibri Light" w:hAnsi="Calibri Light" w:eastAsia="Calibri Light" w:cs="Calibri Light"/>
-          <w:noProof w:val="0"/>
-          <w:color w:val="FF0000"/>
-          <w:sz w:val="24"/>
-          <w:szCs w:val="24"/>
-          <w:lang w:val="en-US"/>
-        </w:rPr>
-      </w:pPr>
-      <w:r>
-        <w:rPr>
-          <w:rFonts w:ascii="Calibri" w:hAnsi="Calibri" w:eastAsia="Calibri" w:cs="Calibri"/>
-          <w:noProof w:val="0"/>
-          <w:color w:val="FF0000"/>
-          <w:sz w:val="22"/>
-          <w:szCs w:val="22"/>
-          <w:lang w:val="en-US"/>
-        </w:rPr>
-        <w:t xml:space="preserve">• </w:t>
-      </w:r>
-      <w:r>
-        <w:rPr>
-          <w:rFonts w:ascii="Calibri Light" w:hAnsi="Calibri Light" w:eastAsia="Calibri Light" w:cs="Calibri Light"/>
-          <w:noProof w:val="0"/>
-          <w:color w:val="FF0000"/>
-          <w:sz w:val="24"/>
-          <w:szCs w:val="24"/>
-          <w:lang w:val="en-US"/>
-        </w:rPr>
-        <w:t xml:space="preserve">A brief overview in how you intend to develop or source each asset in your game </w:t>
-      </w:r>
-    </w:p>
-    <w:p xmlns:wp14="http://schemas.microsoft.com/office/word/2010/wordml" wp14:paraId="013E2C52" wp14:textId="6454C21D">
-      <w:pPr>
-        <w:spacing w:line="254" w:lineRule="auto"/>
-        <w:ind w:left="-20" w:right="-20"/>
-        <w:jc w:val="left"/>
-        <w:rPr>
-          <w:rFonts w:ascii="Calibri Light" w:hAnsi="Calibri Light" w:eastAsia="Calibri Light" w:cs="Calibri Light"/>
-          <w:noProof w:val="0"/>
-          <w:color w:val="FF0000"/>
-          <w:sz w:val="24"/>
-          <w:szCs w:val="24"/>
-          <w:lang w:val="en-US"/>
-        </w:rPr>
-      </w:pPr>
-      <w:r>
-        <w:rPr>
-          <w:rFonts w:ascii="Calibri Light" w:hAnsi="Calibri Light" w:eastAsia="Calibri Light" w:cs="Calibri Light"/>
-          <w:noProof w:val="0"/>
-          <w:color w:val="FF0000"/>
-          <w:sz w:val="24"/>
-          <w:szCs w:val="24"/>
-          <w:lang w:val="en-US"/>
-        </w:rPr>
-        <w:t xml:space="preserve">- For your visual and audio assets, describe whether you will make them yourself, or whether you intend to source your assets online. </w:t>
-      </w:r>
-    </w:p>
-    <w:p xmlns:wp14="http://schemas.microsoft.com/office/word/2010/wordml" wp14:paraId="3768AE63" wp14:textId="437F0C7E">
-      <w:pPr>
-        <w:spacing w:line="254" w:lineRule="auto"/>
-        <w:ind w:left="-20" w:right="-20"/>
-        <w:jc w:val="left"/>
-        <w:rPr>
-          <w:rFonts w:ascii="Calibri Light" w:hAnsi="Calibri Light" w:eastAsia="Calibri Light" w:cs="Calibri Light"/>
-          <w:noProof w:val="0"/>
-          <w:color w:val="FF0000"/>
-          <w:sz w:val="24"/>
-          <w:szCs w:val="24"/>
-          <w:lang w:val="en-US"/>
-        </w:rPr>
-      </w:pPr>
-      <w:r>
-        <w:rPr>
-          <w:rFonts w:ascii="Calibri Light" w:hAnsi="Calibri Light" w:eastAsia="Calibri Light" w:cs="Calibri Light"/>
-          <w:noProof w:val="0"/>
-          <w:color w:val="FF0000"/>
-          <w:sz w:val="24"/>
-          <w:szCs w:val="24"/>
-          <w:lang w:val="en-US"/>
-        </w:rPr>
-        <w:t>- Include an indication of how you plan to develop any assets that you will build yourself.</w:t>
-      </w:r>
-      <w:r>
-        <w:rPr>
-          <w:rFonts w:ascii="Calibri Light" w:hAnsi="Calibri Light" w:eastAsia="Calibri Light" w:cs="Calibri Light"/>
-          <w:noProof w:val="0"/>
-          <w:color w:val="FF0000"/>
-          <w:sz w:val="24"/>
-          <w:szCs w:val="24"/>
+      <w:bookmarkEnd w:id="603575478"/>
+    </w:p>
+    <w:p>
+      <w:pPr>
+        <w:pStyle w:val="Normal"/>
+        <w:rPr>
+          <w:noProof w:val="0"/>
+          <w:lang w:val="en-US"/>
+        </w:rPr>
+      </w:pPr>
+      <w:r>
+        <w:rPr>
+          <w:noProof w:val="0"/>
+          <w:lang w:val="en-US"/>
+        </w:rPr>
+        <w:t xml:space="preserve">All audio assets will be sourced with a Creative Commons </w:t>
+      </w:r>
+      <w:r>
+        <w:rPr>
+          <w:noProof w:val="0"/>
+          <w:lang w:val="en-US"/>
+        </w:rPr>
+        <w:t>license</w:t>
+      </w:r>
+      <w:r>
+        <w:rPr>
+          <w:noProof w:val="0"/>
+          <w:lang w:val="en-US"/>
+        </w:rPr>
+        <w:t xml:space="preserve"> from </w:t>
+      </w:r>
+      <w:hyperlink r:id="R62d4146bf8574cc2">
+        <w:r>
+          <w:rPr>
+            <w:rStyle w:val="Hyperlink"/>
+            <w:noProof w:val="0"/>
+            <w:lang w:val="en-US"/>
+          </w:rPr>
+          <w:t>https://freesound.org/</w:t>
+        </w:r>
+      </w:hyperlink>
+      <w:r>
+        <w:rPr>
+          <w:noProof w:val="0"/>
+          <w:lang w:val="en-US"/>
+        </w:rPr>
+        <w:t>. They will be edited with Audacity as needed to fit with the vibe of the game.</w:t>
+      </w:r>
+      <w:r>
+        <w:rPr>
+          <w:noProof w:val="0"/>
+          <w:lang w:val="en-US"/>
+        </w:rPr>
+        <w:t xml:space="preserve"> Audacity is a sound editing </w:t>
+      </w:r>
+      <w:r>
+        <w:rPr>
+          <w:noProof w:val="0"/>
+          <w:lang w:val="en-US"/>
+        </w:rPr>
+        <w:t>tool.</w:t>
+      </w:r>
+    </w:p>
+    <w:p>
+      <w:r>
+        <w:br w:type="page"/>
+      </w:r>
+    </w:p>
+    <w:p xmlns:wp14="http://schemas.microsoft.com/office/word/2010/wordml" wp14:paraId="24F7D308" wp14:textId="374BE915">
+      <w:pPr>
+        <w:pStyle w:val="Heading1"/>
+      </w:pPr>
+      <w:bookmarkStart w:name="_Toc267372849" w:id="808888381"/>
+      <w:r>
+        <w:rPr>
+          <w:noProof w:val="0"/>
+          <w:lang w:val="en-US"/>
+        </w:rPr>
+        <w:t>Roadmap</w:t>
+      </w:r>
+      <w:bookmarkEnd w:id="808888381"/>
+      <w:r>
+        <w:rPr>
+          <w:noProof w:val="0"/>
           <w:lang w:val="en-US"/>
         </w:rPr>
         <w:t xml:space="preserve"> </w:t>
       </w:r>
     </w:p>
-    <w:p xmlns:wp14="http://schemas.microsoft.com/office/word/2010/wordml" wp14:paraId="3345AA82" wp14:textId="2C3A6CAA">
-      <w:pPr>
-        <w:spacing w:line="254" w:lineRule="auto"/>
-        <w:ind w:left="-20" w:right="-20"/>
-        <w:jc w:val="left"/>
-        <w:rPr>
-          <w:rFonts w:ascii="Calibri Light" w:hAnsi="Calibri Light" w:eastAsia="Calibri Light" w:cs="Calibri Light"/>
-          <w:noProof w:val="0"/>
-          <w:color w:val="FF0000"/>
-          <w:sz w:val="24"/>
-          <w:szCs w:val="24"/>
-          <w:lang w:val="en-US"/>
-        </w:rPr>
-      </w:pPr>
-      <w:r>
-        <w:rPr>
-          <w:rFonts w:ascii="Calibri Light" w:hAnsi="Calibri Light" w:eastAsia="Calibri Light" w:cs="Calibri Light"/>
-          <w:noProof w:val="0"/>
-          <w:color w:val="FF0000"/>
-          <w:sz w:val="24"/>
-          <w:szCs w:val="24"/>
-          <w:lang w:val="en-US"/>
-        </w:rPr>
-        <w:t xml:space="preserve">- For sourced assets, make sure that you are only using assets which are creative commons, royalty free, etc. </w:t>
-      </w:r>
-    </w:p>
-    <w:p xmlns:wp14="http://schemas.microsoft.com/office/word/2010/wordml" wp14:paraId="6EBA6D94" wp14:textId="20AEE084">
-      <w:pPr>
-        <w:spacing w:line="254" w:lineRule="auto"/>
-        <w:ind w:left="-20" w:right="-20"/>
-        <w:jc w:val="left"/>
-        <w:rPr>
-          <w:rFonts w:ascii="Calibri Light" w:hAnsi="Calibri Light" w:eastAsia="Calibri Light" w:cs="Calibri Light"/>
-          <w:noProof w:val="0"/>
-          <w:color w:val="FF0000"/>
-          <w:sz w:val="24"/>
-          <w:szCs w:val="24"/>
-          <w:lang w:val="en-US"/>
-        </w:rPr>
-      </w:pPr>
-      <w:r>
-        <w:rPr>
-          <w:rFonts w:ascii="Calibri Light" w:hAnsi="Calibri Light" w:eastAsia="Calibri Light" w:cs="Calibri Light"/>
-          <w:noProof w:val="0"/>
-          <w:color w:val="FF0000"/>
-          <w:sz w:val="24"/>
-          <w:szCs w:val="24"/>
-          <w:lang w:val="en-US"/>
-        </w:rPr>
-        <w:t xml:space="preserve">- For this section, a simple table will suffice. You should also include where you might source this asset (Purple Planet, Free Sound, etc.), or how you plan to develop it (Piskel, Photoshop, GIMP, etc.). </w:t>
-      </w:r>
-    </w:p>
-    <w:p xmlns:wp14="http://schemas.microsoft.com/office/word/2010/wordml" wp14:paraId="219E970C" wp14:textId="3BC04D72">
-      <w:pPr>
-        <w:spacing w:line="254" w:lineRule="auto"/>
-        <w:ind w:left="-20" w:right="-20"/>
-        <w:jc w:val="left"/>
-        <w:rPr>
-          <w:rFonts w:ascii="Calibri Light" w:hAnsi="Calibri Light" w:eastAsia="Calibri Light" w:cs="Calibri Light"/>
-          <w:noProof w:val="0"/>
-          <w:color w:val="FF0000"/>
-          <w:sz w:val="24"/>
-          <w:szCs w:val="24"/>
-          <w:lang w:val="en-US"/>
-        </w:rPr>
-      </w:pPr>
-      <w:r>
-        <w:rPr>
-          <w:rFonts w:ascii="Calibri Light" w:hAnsi="Calibri Light" w:eastAsia="Calibri Light" w:cs="Calibri Light"/>
-          <w:noProof w:val="0"/>
-          <w:color w:val="FF0000"/>
-          <w:sz w:val="24"/>
-          <w:szCs w:val="24"/>
-          <w:lang w:val="en-US"/>
-        </w:rPr>
-        <w:t xml:space="preserve">- Consider all the potential assets in your game </w:t>
-      </w:r>
-    </w:p>
-    <w:p xmlns:wp14="http://schemas.microsoft.com/office/word/2010/wordml" wp14:paraId="72CBFC74" wp14:textId="56DDB1F9">
-      <w:pPr>
-        <w:spacing w:line="254" w:lineRule="auto"/>
-        <w:ind w:left="-20" w:right="-20"/>
-        <w:jc w:val="left"/>
-        <w:rPr>
-          <w:rFonts w:ascii="Calibri Light" w:hAnsi="Calibri Light" w:eastAsia="Calibri Light" w:cs="Calibri Light"/>
-          <w:noProof w:val="0"/>
-          <w:color w:val="FF0000"/>
-          <w:sz w:val="24"/>
-          <w:szCs w:val="24"/>
-          <w:lang w:val="en-US"/>
-        </w:rPr>
-      </w:pPr>
-      <w:r>
-        <w:rPr>
-          <w:rFonts w:ascii="Calibri" w:hAnsi="Calibri" w:eastAsia="Calibri" w:cs="Calibri"/>
-          <w:noProof w:val="0"/>
-          <w:color w:val="FF0000"/>
-          <w:sz w:val="22"/>
-          <w:szCs w:val="22"/>
-          <w:lang w:val="en-US"/>
-        </w:rPr>
-        <w:t xml:space="preserve">– </w:t>
-      </w:r>
-      <w:r>
-        <w:rPr>
-          <w:rFonts w:ascii="Calibri Light" w:hAnsi="Calibri Light" w:eastAsia="Calibri Light" w:cs="Calibri Light"/>
-          <w:noProof w:val="0"/>
-          <w:color w:val="FF0000"/>
-          <w:sz w:val="24"/>
-          <w:szCs w:val="24"/>
-          <w:lang w:val="en-US"/>
-        </w:rPr>
-        <w:t xml:space="preserve">background images, menu images, UI elements, sprites and sprite sheets, sound effects, music, etc. </w:t>
-      </w:r>
-    </w:p>
-    <w:p xmlns:wp14="http://schemas.microsoft.com/office/word/2010/wordml" wp14:paraId="24F7D308" wp14:textId="374BE915">
-      <w:pPr>
-        <w:pStyle w:val="Heading1"/>
-      </w:pPr>
-      <w:bookmarkStart w:name="_Toc2017592503" w:id="1554325062"/>
-      <w:r>
-        <w:rPr>
-          <w:noProof w:val="0"/>
-          <w:lang w:val="en-US"/>
-        </w:rPr>
-        <w:t>Roadmap</w:t>
-      </w:r>
-      <w:bookmarkEnd w:id="1554325062"/>
-      <w:r>
-        <w:rPr>
-          <w:noProof w:val="0"/>
-          <w:lang w:val="en-US"/>
-        </w:rPr>
-        <w:t xml:space="preserve"> </w:t>
-      </w:r>
-    </w:p>
-    <w:p xmlns:wp14="http://schemas.microsoft.com/office/word/2010/wordml" wp14:paraId="285B9D90" wp14:textId="6E284FBB">
-      <w:pPr>
-        <w:spacing w:line="254" w:lineRule="auto"/>
-        <w:ind w:left="-20" w:right="-20"/>
-        <w:jc w:val="left"/>
-        <w:rPr>
-          <w:rFonts w:ascii="Calibri Light" w:hAnsi="Calibri Light" w:eastAsia="Calibri Light" w:cs="Calibri Light"/>
-          <w:noProof w:val="0"/>
-          <w:color w:val="FF0000"/>
-          <w:sz w:val="24"/>
-          <w:szCs w:val="24"/>
-          <w:lang w:val="en-US"/>
-        </w:rPr>
-      </w:pPr>
-      <w:r>
-        <w:rPr>
-          <w:rFonts w:ascii="Calibri Light" w:hAnsi="Calibri Light" w:eastAsia="Calibri Light" w:cs="Calibri Light"/>
-          <w:noProof w:val="0"/>
-          <w:color w:val="FF0000"/>
-          <w:sz w:val="24"/>
-          <w:szCs w:val="24"/>
-          <w:lang w:val="en-US"/>
-        </w:rPr>
-        <w:t xml:space="preserve">This section should include a </w:t>
-      </w:r>
-      <w:r>
-        <w:rPr>
-          <w:rFonts w:ascii="Calibri Light" w:hAnsi="Calibri Light" w:eastAsia="Calibri Light" w:cs="Calibri Light"/>
-          <w:noProof w:val="0"/>
-          <w:color w:val="FF0000"/>
-          <w:sz w:val="24"/>
-          <w:szCs w:val="24"/>
-          <w:lang w:val="en-US"/>
-        </w:rPr>
-        <w:t>week by week</w:t>
-      </w:r>
-      <w:r>
-        <w:rPr>
-          <w:rFonts w:ascii="Calibri Light" w:hAnsi="Calibri Light" w:eastAsia="Calibri Light" w:cs="Calibri Light"/>
-          <w:noProof w:val="0"/>
-          <w:color w:val="FF0000"/>
-          <w:sz w:val="24"/>
-          <w:szCs w:val="24"/>
-          <w:lang w:val="en-US"/>
-        </w:rPr>
-        <w:t xml:space="preserve"> breakdown into how you are going to complete your game including alpha and beta stages</w:t>
-      </w:r>
-    </w:p>
-    <w:p xmlns:wp14="http://schemas.microsoft.com/office/word/2010/wordml" wp14:paraId="2C078E63" wp14:textId="4F4A87C9">
+    <w:p>
       <w:pPr>
         <w:pStyle w:val="Normal"/>
-      </w:pPr>
+        <w:rPr>
+          <w:noProof w:val="0"/>
+          <w:lang w:val="en-US"/>
+        </w:rPr>
+      </w:pPr>
+      <w:r>
+        <w:rPr>
+          <w:noProof w:val="0"/>
+          <w:lang w:val="en-US"/>
+        </w:rPr>
+        <w:t xml:space="preserve">The road map was made using </w:t>
+      </w:r>
+      <w:hyperlink w:anchor="/gantt" r:id="Re1a25da409624e8a">
+        <w:r>
+          <w:rPr>
+            <w:rStyle w:val="Hyperlink"/>
+            <w:noProof w:val="0"/>
+            <w:lang w:val="en-US"/>
+          </w:rPr>
+          <w:t>https://www.onlinegantt.com/#/gantt</w:t>
+        </w:r>
+      </w:hyperlink>
+    </w:p>
+    <w:p>
+      <w:pPr>
+        <w:pStyle w:val="Normal"/>
+        <w:rPr>
+          <w:noProof w:val="0"/>
+          <w:lang w:val="en-US"/>
+        </w:rPr>
+      </w:pPr>
+    </w:p>
+    <w:p xmlns:wp14="http://schemas.microsoft.com/office/word/2010/wordml" wp14:paraId="2C078E63" wp14:textId="0845F576">
+      <w:pPr>
+        <w:pStyle w:val="Normal"/>
+      </w:pPr>
+      <w:r>
+        <w:drawing>
+          <wp:inline xmlns:wp14="http://schemas.microsoft.com/office/word/2010/wordprocessingDrawing" wp14:editId="2C34576B" wp14:anchorId="5B908A3B">
+            <wp:extent cx="6315075" cy="3644324"/>
+            <wp:effectExtent l="0" t="0" r="0" b="0"/>
+            <wp:docPr id="329410482" name="" title=""/>
+            <wp:cNvGraphicFramePr>
+              <a:graphicFrameLocks noChangeAspect="1"/>
+            </wp:cNvGraphicFramePr>
+            <a:graphic>
+              <a:graphicData uri="http://schemas.openxmlformats.org/drawingml/2006/picture">
+                <pic:pic>
+                  <pic:nvPicPr>
+                    <pic:cNvPr id="0" name=""/>
+                    <pic:cNvPicPr/>
+                  </pic:nvPicPr>
+                  <pic:blipFill>
+                    <a:blip r:embed="R5f32b8c315994873">
+                      <a:extLst>
+                        <a:ext xmlns:a="http://schemas.openxmlformats.org/drawingml/2006/main" uri="{28A0092B-C50C-407E-A947-70E740481C1C}">
+                          <a14:useLocalDpi val="0"/>
+                        </a:ext>
+                      </a:extLst>
+                    </a:blip>
+                    <a:stretch>
+                      <a:fillRect/>
+                    </a:stretch>
+                  </pic:blipFill>
+                  <pic:spPr>
+                    <a:xfrm>
+                      <a:off x="0" y="0"/>
+                      <a:ext cx="6315075" cy="3644324"/>
+                    </a:xfrm>
+                    <a:prstGeom prst="rect">
+                      <a:avLst/>
+                    </a:prstGeom>
+                  </pic:spPr>
+                </pic:pic>
+              </a:graphicData>
+            </a:graphic>
+          </wp:inline>
+        </w:drawing>
+      </w:r>
     </w:p>
     <w:sectPr>
       <w:pgSz w:w="12240" w:h="15840" w:orient="portrait"/>
@@ -6670,6 +6686,91 @@
 
 <file path=word/numbering.xml><?xml version="1.0" encoding="utf-8"?>
 <w:numbering xmlns:w="http://schemas.openxmlformats.org/wordprocessingml/2006/main">
+  <w:abstractNum xmlns:w="http://schemas.openxmlformats.org/wordprocessingml/2006/main" w:abstractNumId="7">
+    <w:nsid w:val="2754a0d1"/>
+    <w:multiLevelType xmlns:w="http://schemas.openxmlformats.org/wordprocessingml/2006/main" w:val="hybridMultilevel"/>
+    <w:lvl xmlns:w="http://schemas.openxmlformats.org/wordprocessingml/2006/main" w:ilvl="0">
+      <w:start w:val="1"/>
+      <w:numFmt w:val="decimal"/>
+      <w:lvlText w:val="%1."/>
+      <w:lvlJc w:val="left"/>
+      <w:pPr>
+        <w:ind w:left="720" w:hanging="360"/>
+      </w:pPr>
+    </w:lvl>
+    <w:lvl xmlns:w="http://schemas.openxmlformats.org/wordprocessingml/2006/main" w:ilvl="1">
+      <w:start w:val="1"/>
+      <w:numFmt w:val="lowerLetter"/>
+      <w:lvlText w:val="%2."/>
+      <w:lvlJc w:val="left"/>
+      <w:pPr>
+        <w:ind w:left="1440" w:hanging="360"/>
+      </w:pPr>
+    </w:lvl>
+    <w:lvl xmlns:w="http://schemas.openxmlformats.org/wordprocessingml/2006/main" w:ilvl="2">
+      <w:start w:val="1"/>
+      <w:numFmt w:val="lowerRoman"/>
+      <w:lvlText w:val="%3."/>
+      <w:lvlJc w:val="right"/>
+      <w:pPr>
+        <w:ind w:left="2160" w:hanging="180"/>
+      </w:pPr>
+    </w:lvl>
+    <w:lvl xmlns:w="http://schemas.openxmlformats.org/wordprocessingml/2006/main" w:ilvl="3">
+      <w:start w:val="1"/>
+      <w:numFmt w:val="decimal"/>
+      <w:lvlText w:val="%4."/>
+      <w:lvlJc w:val="left"/>
+      <w:pPr>
+        <w:ind w:left="2880" w:hanging="360"/>
+      </w:pPr>
+    </w:lvl>
+    <w:lvl xmlns:w="http://schemas.openxmlformats.org/wordprocessingml/2006/main" w:ilvl="4">
+      <w:start w:val="1"/>
+      <w:numFmt w:val="lowerLetter"/>
+      <w:lvlText w:val="%5."/>
+      <w:lvlJc w:val="left"/>
+      <w:pPr>
+        <w:ind w:left="3600" w:hanging="360"/>
+      </w:pPr>
+    </w:lvl>
+    <w:lvl xmlns:w="http://schemas.openxmlformats.org/wordprocessingml/2006/main" w:ilvl="5">
+      <w:start w:val="1"/>
+      <w:numFmt w:val="lowerRoman"/>
+      <w:lvlText w:val="%6."/>
+      <w:lvlJc w:val="right"/>
+      <w:pPr>
+        <w:ind w:left="4320" w:hanging="180"/>
+      </w:pPr>
+    </w:lvl>
+    <w:lvl xmlns:w="http://schemas.openxmlformats.org/wordprocessingml/2006/main" w:ilvl="6">
+      <w:start w:val="1"/>
+      <w:numFmt w:val="decimal"/>
+      <w:lvlText w:val="%7."/>
+      <w:lvlJc w:val="left"/>
+      <w:pPr>
+        <w:ind w:left="5040" w:hanging="360"/>
+      </w:pPr>
+    </w:lvl>
+    <w:lvl xmlns:w="http://schemas.openxmlformats.org/wordprocessingml/2006/main" w:ilvl="7">
+      <w:start w:val="1"/>
+      <w:numFmt w:val="lowerLetter"/>
+      <w:lvlText w:val="%8."/>
+      <w:lvlJc w:val="left"/>
+      <w:pPr>
+        <w:ind w:left="5760" w:hanging="360"/>
+      </w:pPr>
+    </w:lvl>
+    <w:lvl xmlns:w="http://schemas.openxmlformats.org/wordprocessingml/2006/main" w:ilvl="8">
+      <w:start w:val="1"/>
+      <w:numFmt w:val="lowerRoman"/>
+      <w:lvlText w:val="%9."/>
+      <w:lvlJc w:val="right"/>
+      <w:pPr>
+        <w:ind w:left="6480" w:hanging="180"/>
+      </w:pPr>
+    </w:lvl>
+  </w:abstractNum>
   <w:abstractNum xmlns:w="http://schemas.openxmlformats.org/wordprocessingml/2006/main" w:abstractNumId="6">
     <w:nsid w:val="7a5877fb"/>
     <w:multiLevelType xmlns:w="http://schemas.openxmlformats.org/wordprocessingml/2006/main" w:val="hybridMultilevel"/>
@@ -7234,6 +7335,9 @@
       </w:pPr>
     </w:lvl>
   </w:abstractNum>
+  <w:num w:numId="7">
+    <w:abstractNumId w:val="7"/>
+  </w:num>
   <w:num w:numId="6">
     <w:abstractNumId w:val="6"/>
   </w:num>
@@ -7741,6 +7845,35 @@
       <w:szCs w:val="26"/>
     </w:rPr>
   </w:style>
+  <w:style xmlns:w14="http://schemas.microsoft.com/office/word/2010/wordml" xmlns:mc="http://schemas.openxmlformats.org/markup-compatibility/2006" xmlns:w="http://schemas.openxmlformats.org/wordprocessingml/2006/main" w:type="character" w:styleId="SubtitleChar" w:customStyle="1" mc:Ignorable="w14">
+    <w:name xmlns:w="http://schemas.openxmlformats.org/wordprocessingml/2006/main" w:val="Subtitle Char"/>
+    <w:basedOn xmlns:w="http://schemas.openxmlformats.org/wordprocessingml/2006/main" w:val="DefaultParagraphFont"/>
+    <w:link xmlns:w="http://schemas.openxmlformats.org/wordprocessingml/2006/main" w:val="Subtitle"/>
+    <w:uiPriority xmlns:w="http://schemas.openxmlformats.org/wordprocessingml/2006/main" w:val="11"/>
+    <w:rPr xmlns:w="http://schemas.openxmlformats.org/wordprocessingml/2006/main">
+      <w:rFonts w:eastAsiaTheme="minorEastAsia"/>
+      <w:color w:val="5A5A5A" w:themeColor="text1" w:themeTint="A5"/>
+      <w:spacing w:val="15"/>
+    </w:rPr>
+  </w:style>
+  <w:style xmlns:w14="http://schemas.microsoft.com/office/word/2010/wordml" xmlns:mc="http://schemas.openxmlformats.org/markup-compatibility/2006" xmlns:w="http://schemas.openxmlformats.org/wordprocessingml/2006/main" w:type="paragraph" w:styleId="Subtitle" mc:Ignorable="w14">
+    <w:name xmlns:w="http://schemas.openxmlformats.org/wordprocessingml/2006/main" w:val="Subtitle"/>
+    <w:basedOn xmlns:w="http://schemas.openxmlformats.org/wordprocessingml/2006/main" w:val="Normal"/>
+    <w:next xmlns:w="http://schemas.openxmlformats.org/wordprocessingml/2006/main" w:val="Normal"/>
+    <w:link xmlns:w="http://schemas.openxmlformats.org/wordprocessingml/2006/main" w:val="SubtitleChar"/>
+    <w:uiPriority xmlns:w="http://schemas.openxmlformats.org/wordprocessingml/2006/main" w:val="11"/>
+    <w:qFormat xmlns:w="http://schemas.openxmlformats.org/wordprocessingml/2006/main"/>
+    <w:pPr xmlns:w="http://schemas.openxmlformats.org/wordprocessingml/2006/main">
+      <w:numPr xmlns:w="http://schemas.openxmlformats.org/wordprocessingml/2006/main">
+        <w:ilvl w:val="1"/>
+      </w:numPr>
+    </w:pPr>
+    <w:rPr xmlns:w="http://schemas.openxmlformats.org/wordprocessingml/2006/main">
+      <w:rFonts w:eastAsiaTheme="minorEastAsia"/>
+      <w:color w:val="5A5A5A" w:themeColor="text1" w:themeTint="A5"/>
+      <w:spacing w:val="15"/>
+    </w:rPr>
+  </w:style>
   <w:style xmlns:w14="http://schemas.microsoft.com/office/word/2010/wordml" xmlns:mc="http://schemas.openxmlformats.org/markup-compatibility/2006" xmlns:w="http://schemas.openxmlformats.org/wordprocessingml/2006/main" w:type="character" w:styleId="Hyperlink" mc:Ignorable="w14">
     <w:name xmlns:w="http://schemas.openxmlformats.org/wordprocessingml/2006/main" w:val="Hyperlink"/>
     <w:basedOn xmlns:w="http://schemas.openxmlformats.org/wordprocessingml/2006/main" w:val="DefaultParagraphFont"/>
@@ -7772,18 +7905,6 @@
     <w:pPr xmlns:w="http://schemas.openxmlformats.org/wordprocessingml/2006/main">
       <w:spacing xmlns:w="http://schemas.openxmlformats.org/wordprocessingml/2006/main" w:after="100"/>
       <w:ind xmlns:w="http://schemas.openxmlformats.org/wordprocessingml/2006/main" w:left="220"/>
-    </w:pPr>
-  </w:style>
-  <w:style xmlns:w14="http://schemas.microsoft.com/office/word/2010/wordml" xmlns:mc="http://schemas.openxmlformats.org/markup-compatibility/2006" xmlns:w="http://schemas.openxmlformats.org/wordprocessingml/2006/main" w:type="paragraph" w:styleId="TOC3" mc:Ignorable="w14">
-    <w:name xmlns:w="http://schemas.openxmlformats.org/wordprocessingml/2006/main" w:val="toc 3"/>
-    <w:basedOn xmlns:w="http://schemas.openxmlformats.org/wordprocessingml/2006/main" w:val="Normal"/>
-    <w:next xmlns:w="http://schemas.openxmlformats.org/wordprocessingml/2006/main" w:val="Normal"/>
-    <w:autoRedefine xmlns:w="http://schemas.openxmlformats.org/wordprocessingml/2006/main"/>
-    <w:uiPriority xmlns:w="http://schemas.openxmlformats.org/wordprocessingml/2006/main" w:val="39"/>
-    <w:unhideWhenUsed xmlns:w="http://schemas.openxmlformats.org/wordprocessingml/2006/main"/>
-    <w:pPr xmlns:w="http://schemas.openxmlformats.org/wordprocessingml/2006/main">
-      <w:spacing xmlns:w="http://schemas.openxmlformats.org/wordprocessingml/2006/main" w:after="100"/>
-      <w:ind xmlns:w="http://schemas.openxmlformats.org/wordprocessingml/2006/main" w:left="440"/>
     </w:pPr>
   </w:style>
   <w:style xmlns:w="http://schemas.openxmlformats.org/wordprocessingml/2006/main" w:type="table" w:styleId="TableGrid">
@@ -7911,39 +8032,6 @@
       </w:tcPr>
     </w:tblStylePr>
   </w:style>
-  <w:style xmlns:w14="http://schemas.microsoft.com/office/word/2010/wordml" xmlns:mc="http://schemas.openxmlformats.org/markup-compatibility/2006" xmlns:w="http://schemas.openxmlformats.org/wordprocessingml/2006/main" w:type="character" w:styleId="Heading3Char" w:customStyle="1" mc:Ignorable="w14">
-    <w:name xmlns:w="http://schemas.openxmlformats.org/wordprocessingml/2006/main" w:val="Heading 3 Char"/>
-    <w:basedOn xmlns:w="http://schemas.openxmlformats.org/wordprocessingml/2006/main" w:val="DefaultParagraphFont"/>
-    <w:link xmlns:w="http://schemas.openxmlformats.org/wordprocessingml/2006/main" w:val="Heading3"/>
-    <w:uiPriority xmlns:w="http://schemas.openxmlformats.org/wordprocessingml/2006/main" w:val="9"/>
-    <w:rPr xmlns:w="http://schemas.openxmlformats.org/wordprocessingml/2006/main">
-      <w:rFonts w:asciiTheme="majorHAnsi" w:hAnsiTheme="majorHAnsi" w:eastAsiaTheme="majorEastAsia" w:cstheme="majorBidi"/>
-      <w:color w:val="1F4D78" w:themeColor="accent1" w:themeShade="7F"/>
-      <w:sz w:val="24"/>
-      <w:szCs w:val="24"/>
-    </w:rPr>
-  </w:style>
-  <w:style xmlns:w14="http://schemas.microsoft.com/office/word/2010/wordml" xmlns:mc="http://schemas.openxmlformats.org/markup-compatibility/2006" xmlns:w="http://schemas.openxmlformats.org/wordprocessingml/2006/main" w:type="paragraph" w:styleId="Heading3" mc:Ignorable="w14">
-    <w:name xmlns:w="http://schemas.openxmlformats.org/wordprocessingml/2006/main" w:val="heading 3"/>
-    <w:basedOn xmlns:w="http://schemas.openxmlformats.org/wordprocessingml/2006/main" w:val="Normal"/>
-    <w:next xmlns:w="http://schemas.openxmlformats.org/wordprocessingml/2006/main" w:val="Normal"/>
-    <w:link xmlns:w="http://schemas.openxmlformats.org/wordprocessingml/2006/main" w:val="Heading3Char"/>
-    <w:uiPriority xmlns:w="http://schemas.openxmlformats.org/wordprocessingml/2006/main" w:val="9"/>
-    <w:unhideWhenUsed xmlns:w="http://schemas.openxmlformats.org/wordprocessingml/2006/main"/>
-    <w:qFormat xmlns:w="http://schemas.openxmlformats.org/wordprocessingml/2006/main"/>
-    <w:pPr xmlns:w="http://schemas.openxmlformats.org/wordprocessingml/2006/main">
-      <w:keepNext xmlns:w="http://schemas.openxmlformats.org/wordprocessingml/2006/main"/>
-      <w:keepLines xmlns:w="http://schemas.openxmlformats.org/wordprocessingml/2006/main"/>
-      <w:spacing xmlns:w="http://schemas.openxmlformats.org/wordprocessingml/2006/main" w:before="40" w:after="0"/>
-      <w:outlineLvl xmlns:w="http://schemas.openxmlformats.org/wordprocessingml/2006/main" w:val="2"/>
-    </w:pPr>
-    <w:rPr xmlns:w="http://schemas.openxmlformats.org/wordprocessingml/2006/main">
-      <w:rFonts w:asciiTheme="majorHAnsi" w:hAnsiTheme="majorHAnsi" w:eastAsiaTheme="majorEastAsia" w:cstheme="majorBidi"/>
-      <w:color w:val="1F4D78" w:themeColor="accent1" w:themeShade="7F"/>
-      <w:sz w:val="24"/>
-      <w:szCs w:val="24"/>
-    </w:rPr>
-  </w:style>
   <w:style xmlns:w14="http://schemas.microsoft.com/office/word/2010/wordml" xmlns:mc="http://schemas.openxmlformats.org/markup-compatibility/2006" xmlns:w="http://schemas.openxmlformats.org/wordprocessingml/2006/main" w:type="paragraph" w:styleId="ListParagraph" mc:Ignorable="w14">
     <w:name xmlns:w="http://schemas.openxmlformats.org/wordprocessingml/2006/main" w:val="List Paragraph"/>
     <w:basedOn xmlns:w="http://schemas.openxmlformats.org/wordprocessingml/2006/main" w:val="Normal"/>
@@ -8099,7 +8187,7 @@
         <w:behaviors>
           <w:behavior w:val="content"/>
         </w:behaviors>
-        <w:guid w:val="{4cc9a778-84fc-48b9-9f1e-d3885b260cfe}"/>
+        <w:guid w:val="{c2bc0c40-ca0b-4d01-9bff-f74c8b34c0e4}"/>
       </w:docPartPr>
       <w:docPartBody>
         <w:p>

</xml_diff>

<commit_message>
recreate UE5 project due to failure to open
</commit_message>
<xml_diff>
--- a/Game Design Document.docx
+++ b/Game Design Document.docx
@@ -35,7 +35,7 @@
       </w:pPr>
       <w:r>
         <w:drawing>
-          <wp:inline wp14:editId="3D59586A" wp14:anchorId="478DDBD4">
+          <wp:inline wp14:editId="1D888355" wp14:anchorId="478DDBD4">
             <wp:extent cx="4300272" cy="3108960"/>
             <wp:effectExtent l="95250" t="95250" r="81280" b="948690"/>
             <wp:docPr id="798469807" name="" title=""/>
@@ -50,7 +50,7 @@
                     <pic:cNvPicPr/>
                   </pic:nvPicPr>
                   <pic:blipFill>
-                    <a:blip r:embed="R9207753d7fb54a16">
+                    <a:blip r:embed="R6d3dc378b3804271">
                       <a:extLst>
                         <a:ext xmlns:a="http://schemas.openxmlformats.org/drawingml/2006/main" uri="{28A0092B-C50C-407E-A947-70E740481C1C}">
                           <a14:useLocalDpi val="0"/>
@@ -123,73 +123,6 @@
         <w:rPr/>
         <w:t>By Daniel Foth</w:t>
       </w:r>
-    </w:p>
-    <w:p>
-      <w:pPr>
-        <w:pStyle w:val="Normal"/>
-        <w:suppressLineNumbers w:val="0"/>
-        <w:bidi w:val="0"/>
-        <w:spacing w:before="0" w:beforeAutospacing="off" w:after="160" w:afterAutospacing="off" w:line="259" w:lineRule="auto"/>
-        <w:ind w:left="0" w:right="0"/>
-        <w:jc w:val="center"/>
-        <w:rPr>
-          <w:noProof w:val="0"/>
-          <w:lang w:val="en-US"/>
-        </w:rPr>
-      </w:pPr>
-      <w:r>
-        <w:rPr>
-          <w:noProof w:val="0"/>
-          <w:lang w:val="en-US"/>
-        </w:rPr>
-        <w:t xml:space="preserve">OneDrive - </w:t>
-      </w:r>
-      <w:hyperlink r:id="Rdcfaaa6edd8b4675">
-        <w:r>
-          <w:rPr>
-            <w:rStyle w:val="Hyperlink"/>
-            <w:noProof w:val="0"/>
-            <w:lang w:val="en-US"/>
-          </w:rPr>
-          <w:t>https://studentdkit-my.sharepoint.com/:f:/g/personal/d00165175_student_dkit_ie/EuYeC7woYU5AoA5_RiJEiZ8BoaDmWcpLFk09xcLHbZjkLQ?e=wlbcOd</w:t>
-        </w:r>
-      </w:hyperlink>
-    </w:p>
-    <w:p>
-      <w:pPr>
-        <w:pStyle w:val="Normal"/>
-        <w:jc w:val="center"/>
-        <w:rPr>
-          <w:noProof w:val="0"/>
-          <w:lang w:val="en-US"/>
-        </w:rPr>
-      </w:pPr>
-      <w:r>
-        <w:rPr>
-          <w:noProof w:val="0"/>
-          <w:lang w:val="en-US"/>
-        </w:rPr>
-        <w:t>Github</w:t>
-      </w:r>
-      <w:r>
-        <w:rPr>
-          <w:noProof w:val="0"/>
-          <w:lang w:val="en-US"/>
-        </w:rPr>
-        <w:t xml:space="preserve"> - </w:t>
-      </w:r>
-      <w:hyperlink r:id="Rf23918d43f1f4ee3">
-        <w:r>
-          <w:rPr>
-            <w:rStyle w:val="Hyperlink"/>
-            <w:noProof w:val="0"/>
-            <w:lang w:val="en-US"/>
-          </w:rPr>
-          <w:t>https://github.com/DanielsHappyWorks/ObstacleCourse</w:t>
-        </w:r>
-      </w:hyperlink>
-    </w:p>
-    <w:p>
       <w:r>
         <w:br w:type="page"/>
       </w:r>
@@ -1693,7 +1626,7 @@
       </w:pPr>
       <w:r>
         <w:drawing>
-          <wp:inline xmlns:wp14="http://schemas.microsoft.com/office/word/2010/wordprocessingDrawing" wp14:editId="1E34B487" wp14:anchorId="3AB6653A">
+          <wp:inline xmlns:wp14="http://schemas.microsoft.com/office/word/2010/wordprocessingDrawing" wp14:editId="62B06F46" wp14:anchorId="3AB6653A">
             <wp:extent cx="2101924" cy="3978919"/>
             <wp:effectExtent l="76200" t="76200" r="107950" b="116840"/>
             <wp:docPr id="116876401" name="" title=""/>
@@ -1708,7 +1641,7 @@
                     <pic:cNvPicPr/>
                   </pic:nvPicPr>
                   <pic:blipFill>
-                    <a:blip r:embed="Rb72aef24b6034432">
+                    <a:blip r:embed="Rc71d2366950b467e">
                       <a:extLst>
                         <a:ext xmlns:a="http://schemas.openxmlformats.org/drawingml/2006/main" uri="{28A0092B-C50C-407E-A947-70E740481C1C}">
                           <a14:useLocalDpi val="0"/>
@@ -2869,7 +2802,7 @@
       </w:pPr>
       <w:r>
         <w:drawing>
-          <wp:inline wp14:editId="288E5E50" wp14:anchorId="12121A2E">
+          <wp:inline wp14:editId="60F48E26" wp14:anchorId="12121A2E">
             <wp:extent cx="6200078" cy="2647950"/>
             <wp:effectExtent l="0" t="0" r="0" b="0"/>
             <wp:docPr id="844967080" name="" title=""/>
@@ -2884,7 +2817,7 @@
                     <pic:cNvPicPr/>
                   </pic:nvPicPr>
                   <pic:blipFill>
-                    <a:blip r:embed="R69b2f45f448043b8">
+                    <a:blip r:embed="Rcb484b32db514765">
                       <a:extLst>
                         <a:ext xmlns:a="http://schemas.openxmlformats.org/drawingml/2006/main" uri="{28A0092B-C50C-407E-A947-70E740481C1C}">
                           <a14:useLocalDpi val="0"/>
@@ -3238,7 +3171,7 @@
       </w:pPr>
       <w:r>
         <w:drawing>
-          <wp:inline wp14:editId="6B3D7022" wp14:anchorId="07C162A5">
+          <wp:inline wp14:editId="4E262E7D" wp14:anchorId="07C162A5">
             <wp:extent cx="3142827" cy="3219450"/>
             <wp:effectExtent l="76200" t="76200" r="114935" b="114300"/>
             <wp:docPr id="70897078" name="" title=""/>
@@ -3253,7 +3186,7 @@
                     <pic:cNvPicPr/>
                   </pic:nvPicPr>
                   <pic:blipFill>
-                    <a:blip r:embed="Rdb130087939e4728">
+                    <a:blip r:embed="R4b1af853132b4438">
                       <a:extLst>
                         <a:ext xmlns:a="http://schemas.openxmlformats.org/drawingml/2006/main" uri="{28A0092B-C50C-407E-A947-70E740481C1C}">
                           <a14:useLocalDpi val="0"/>
@@ -3364,7 +3297,7 @@
       </w:pPr>
       <w:r>
         <w:drawing>
-          <wp:inline wp14:editId="00AD2E76" wp14:anchorId="1A84E128">
+          <wp:inline wp14:editId="205B4DFC" wp14:anchorId="1A84E128">
             <wp:extent cx="4296805" cy="1410977"/>
             <wp:effectExtent l="76200" t="76200" r="123190" b="113030"/>
             <wp:docPr id="1904863863" name="" title=""/>
@@ -3379,7 +3312,7 @@
                     <pic:cNvPicPr/>
                   </pic:nvPicPr>
                   <pic:blipFill>
-                    <a:blip r:embed="R8cb04e6495c645d9">
+                    <a:blip r:embed="R5774333304114411">
                       <a:extLst>
                         <a:ext xmlns:a="http://schemas.openxmlformats.org/drawingml/2006/main" uri="{28A0092B-C50C-407E-A947-70E740481C1C}">
                           <a14:useLocalDpi val="0"/>
@@ -3476,7 +3409,7 @@
       </w:pPr>
       <w:r>
         <w:drawing>
-          <wp:inline wp14:editId="448A6C88" wp14:anchorId="7993BF53">
+          <wp:inline wp14:editId="2A0F453F" wp14:anchorId="7993BF53">
             <wp:extent cx="2527200" cy="3092800"/>
             <wp:effectExtent l="76200" t="76200" r="121285" b="107950"/>
             <wp:docPr id="2136002727" name="" title=""/>
@@ -3491,7 +3424,7 @@
                     <pic:cNvPicPr/>
                   </pic:nvPicPr>
                   <pic:blipFill>
-                    <a:blip r:embed="R80d2dffa5e5c44fa">
+                    <a:blip r:embed="R3babe7986b6a4ffa">
                       <a:extLst>
                         <a:ext xmlns:a="http://schemas.openxmlformats.org/drawingml/2006/main" uri="{28A0092B-C50C-407E-A947-70E740481C1C}">
                           <a14:useLocalDpi val="0"/>
@@ -3681,7 +3614,7 @@
       </w:pPr>
       <w:r>
         <w:drawing>
-          <wp:inline wp14:editId="02226CF5" wp14:anchorId="48F6DDED">
+          <wp:inline wp14:editId="5103C7A5" wp14:anchorId="48F6DDED">
             <wp:extent cx="2643221" cy="2228898"/>
             <wp:effectExtent l="76200" t="76200" r="119380" b="114300"/>
             <wp:docPr id="1071334673" name="" title=""/>
@@ -3696,7 +3629,7 @@
                     <pic:cNvPicPr/>
                   </pic:nvPicPr>
                   <pic:blipFill>
-                    <a:blip r:embed="R58325c83a67a43b2">
+                    <a:blip r:embed="Rfdef52324ea2461a">
                       <a:extLst>
                         <a:ext xmlns:a="http://schemas.openxmlformats.org/drawingml/2006/main" uri="{28A0092B-C50C-407E-A947-70E740481C1C}">
                           <a14:useLocalDpi val="0"/>
@@ -3794,7 +3727,7 @@
       </w:pPr>
       <w:r>
         <w:drawing>
-          <wp:inline wp14:editId="56E6E1AE" wp14:anchorId="1276CCCF">
+          <wp:inline wp14:editId="10F5597F" wp14:anchorId="1276CCCF">
             <wp:extent cx="1722010" cy="2203554"/>
             <wp:effectExtent l="76200" t="76200" r="107315" b="120650"/>
             <wp:docPr id="1040120183" name="" title=""/>
@@ -3809,7 +3742,7 @@
                     <pic:cNvPicPr/>
                   </pic:nvPicPr>
                   <pic:blipFill>
-                    <a:blip r:embed="R0237e187be3d47a8">
+                    <a:blip r:embed="Rcadd09af12df4fee">
                       <a:extLst>
                         <a:ext xmlns:a="http://schemas.openxmlformats.org/drawingml/2006/main" uri="{28A0092B-C50C-407E-A947-70E740481C1C}">
                           <a14:useLocalDpi val="0"/>
@@ -3916,7 +3849,7 @@
       </w:pPr>
       <w:r>
         <w:drawing>
-          <wp:inline wp14:editId="0A970996" wp14:anchorId="766DAAEC">
+          <wp:inline wp14:editId="13227B39" wp14:anchorId="766DAAEC">
             <wp:extent cx="2514801" cy="2348504"/>
             <wp:effectExtent l="76200" t="76200" r="114300" b="109220"/>
             <wp:docPr id="1681915006" name="" title=""/>
@@ -3931,7 +3864,7 @@
                     <pic:cNvPicPr/>
                   </pic:nvPicPr>
                   <pic:blipFill>
-                    <a:blip r:embed="Rfc26c183e9c74e5b">
+                    <a:blip r:embed="R60addef504c24bee">
                       <a:extLst>
                         <a:ext xmlns:a="http://schemas.openxmlformats.org/drawingml/2006/main" uri="{28A0092B-C50C-407E-A947-70E740481C1C}">
                           <a14:useLocalDpi val="0"/>
@@ -4018,7 +3951,7 @@
       </w:pPr>
       <w:r>
         <w:drawing>
-          <wp:inline wp14:editId="4D07C621" wp14:anchorId="36AAA444">
+          <wp:inline wp14:editId="42D6024C" wp14:anchorId="36AAA444">
             <wp:extent cx="3994979" cy="2583850"/>
             <wp:effectExtent l="76200" t="76200" r="120015" b="121285"/>
             <wp:docPr id="520040699" name="" title=""/>
@@ -4033,7 +3966,7 @@
                     <pic:cNvPicPr/>
                   </pic:nvPicPr>
                   <pic:blipFill>
-                    <a:blip r:embed="R55a85846ae634bcc">
+                    <a:blip r:embed="Rb6a5318ecffc47ec">
                       <a:extLst>
                         <a:ext xmlns:a="http://schemas.openxmlformats.org/drawingml/2006/main" uri="{28A0092B-C50C-407E-A947-70E740481C1C}">
                           <a14:useLocalDpi val="0"/>
@@ -4680,7 +4613,7 @@
       </w:pPr>
       <w:r>
         <w:drawing>
-          <wp:inline wp14:editId="0CC0B1ED" wp14:anchorId="3B118062">
+          <wp:inline wp14:editId="615B2700" wp14:anchorId="3B118062">
             <wp:extent cx="4015946" cy="4718736"/>
             <wp:effectExtent l="76200" t="76200" r="118110" b="120015"/>
             <wp:docPr id="1496105211" name="" title=""/>
@@ -4695,7 +4628,7 @@
                     <pic:cNvPicPr/>
                   </pic:nvPicPr>
                   <pic:blipFill>
-                    <a:blip r:embed="R5a41d88ff8114ab4">
+                    <a:blip r:embed="R478c24326c6f48bb">
                       <a:extLst>
                         <a:ext xmlns:a="http://schemas.openxmlformats.org/drawingml/2006/main" uri="{28A0092B-C50C-407E-A947-70E740481C1C}">
                           <a14:useLocalDpi val="0"/>
@@ -5282,7 +5215,7 @@
       </w:pPr>
       <w:r>
         <w:drawing>
-          <wp:inline xmlns:wp14="http://schemas.microsoft.com/office/word/2010/wordprocessingDrawing" wp14:editId="20B0117D" wp14:anchorId="39D51F40">
+          <wp:inline xmlns:wp14="http://schemas.microsoft.com/office/word/2010/wordprocessingDrawing" wp14:editId="3DA7C380" wp14:anchorId="39D51F40">
             <wp:extent cx="2500328" cy="2553168"/>
             <wp:effectExtent l="76200" t="76200" r="109855" b="114300"/>
             <wp:docPr id="1165658974" name="" title=""/>
@@ -5297,7 +5230,7 @@
                     <pic:cNvPicPr/>
                   </pic:nvPicPr>
                   <pic:blipFill>
-                    <a:blip r:embed="Rcb223824641046ca">
+                    <a:blip r:embed="Rf0f6271a96e3479a">
                       <a:extLst>
                         <a:ext xmlns:a="http://schemas.openxmlformats.org/drawingml/2006/main" uri="{28A0092B-C50C-407E-A947-70E740481C1C}">
                           <a14:useLocalDpi val="0"/>
@@ -5417,7 +5350,7 @@
       </w:pPr>
       <w:r>
         <w:drawing>
-          <wp:inline xmlns:wp14="http://schemas.microsoft.com/office/word/2010/wordprocessingDrawing" wp14:editId="72FAADC9" wp14:anchorId="2FA1FE6A">
+          <wp:inline xmlns:wp14="http://schemas.microsoft.com/office/word/2010/wordprocessingDrawing" wp14:editId="0D84C414" wp14:anchorId="2FA1FE6A">
             <wp:extent cx="2465390" cy="2893257"/>
             <wp:effectExtent l="76200" t="76200" r="106680" b="116840"/>
             <wp:docPr id="2110434142" name="" title=""/>
@@ -5432,7 +5365,7 @@
                     <pic:cNvPicPr/>
                   </pic:nvPicPr>
                   <pic:blipFill>
-                    <a:blip r:embed="Rfcfa40b6c7044d0d">
+                    <a:blip r:embed="Rff8742e4a09d4ce8">
                       <a:extLst>
                         <a:ext xmlns:a="http://schemas.openxmlformats.org/drawingml/2006/main" uri="{28A0092B-C50C-407E-A947-70E740481C1C}">
                           <a14:useLocalDpi val="0"/>
@@ -5532,7 +5465,7 @@
       </w:pPr>
       <w:r>
         <w:drawing>
-          <wp:inline xmlns:wp14="http://schemas.microsoft.com/office/word/2010/wordprocessingDrawing" wp14:editId="1DAB5600" wp14:anchorId="44B1CB77">
+          <wp:inline xmlns:wp14="http://schemas.microsoft.com/office/word/2010/wordprocessingDrawing" wp14:editId="7D884AA8" wp14:anchorId="44B1CB77">
             <wp:extent cx="2464620" cy="1558566"/>
             <wp:effectExtent l="76200" t="76200" r="107315" b="118110"/>
             <wp:docPr id="242452121" name="" title=""/>
@@ -5547,7 +5480,7 @@
                     <pic:cNvPicPr/>
                   </pic:nvPicPr>
                   <pic:blipFill>
-                    <a:blip r:embed="R2f04744a8a6148c0">
+                    <a:blip r:embed="R1930720bf60b4df1">
                       <a:extLst>
                         <a:ext xmlns:a="http://schemas.openxmlformats.org/drawingml/2006/main" uri="{28A0092B-C50C-407E-A947-70E740481C1C}">
                           <a14:useLocalDpi val="0"/>
@@ -5643,7 +5576,7 @@
       </w:pPr>
       <w:r>
         <w:drawing>
-          <wp:inline xmlns:wp14="http://schemas.microsoft.com/office/word/2010/wordprocessingDrawing" wp14:editId="67360306" wp14:anchorId="726E740A">
+          <wp:inline xmlns:wp14="http://schemas.microsoft.com/office/word/2010/wordprocessingDrawing" wp14:editId="675EF89C" wp14:anchorId="726E740A">
             <wp:extent cx="2336801" cy="2363981"/>
             <wp:effectExtent l="76200" t="76200" r="120650" b="113030"/>
             <wp:docPr id="565885129" name="" title=""/>
@@ -5658,7 +5591,7 @@
                     <pic:cNvPicPr/>
                   </pic:nvPicPr>
                   <pic:blipFill>
-                    <a:blip r:embed="R9f0f76e07a604553">
+                    <a:blip r:embed="Ra2d11e0ea4274d41">
                       <a:extLst>
                         <a:ext xmlns:a="http://schemas.openxmlformats.org/drawingml/2006/main" uri="{28A0092B-C50C-407E-A947-70E740481C1C}">
                           <a14:useLocalDpi val="0"/>
@@ -5746,7 +5679,7 @@
       </w:pPr>
       <w:r>
         <w:drawing>
-          <wp:inline xmlns:wp14="http://schemas.microsoft.com/office/word/2010/wordprocessingDrawing" wp14:editId="040CF7BC" wp14:anchorId="1BD0747D">
+          <wp:inline xmlns:wp14="http://schemas.microsoft.com/office/word/2010/wordprocessingDrawing" wp14:editId="4ED3D0EC" wp14:anchorId="1BD0747D">
             <wp:extent cx="2406914" cy="1840648"/>
             <wp:effectExtent l="76200" t="76200" r="107950" b="121920"/>
             <wp:docPr id="73615504" name="" title=""/>
@@ -5761,7 +5694,7 @@
                     <pic:cNvPicPr/>
                   </pic:nvPicPr>
                   <pic:blipFill>
-                    <a:blip r:embed="R8b56693bd0a14d7a">
+                    <a:blip r:embed="Ra015f477c29b4500">
                       <a:extLst>
                         <a:ext xmlns:a="http://schemas.openxmlformats.org/drawingml/2006/main" uri="{28A0092B-C50C-407E-A947-70E740481C1C}">
                           <a14:useLocalDpi val="0"/>
@@ -6012,7 +5945,7 @@
       </w:pPr>
       <w:r>
         <w:drawing>
-          <wp:inline xmlns:wp14="http://schemas.microsoft.com/office/word/2010/wordprocessingDrawing" wp14:editId="1BD6FFF2" wp14:anchorId="34884F7E">
+          <wp:inline xmlns:wp14="http://schemas.microsoft.com/office/word/2010/wordprocessingDrawing" wp14:editId="4ED9AE3D" wp14:anchorId="34884F7E">
             <wp:extent cx="6095114" cy="3210278"/>
             <wp:effectExtent l="76200" t="76200" r="115570" b="123825"/>
             <wp:docPr id="928842608" name="" title=""/>
@@ -6027,7 +5960,7 @@
                     <pic:cNvPicPr/>
                   </pic:nvPicPr>
                   <pic:blipFill>
-                    <a:blip r:embed="R91a1b34446d04f51">
+                    <a:blip r:embed="R95b4770ccf774194">
                       <a:extLst>
                         <a:ext xmlns:a="http://schemas.openxmlformats.org/drawingml/2006/main" uri="{28A0092B-C50C-407E-A947-70E740481C1C}">
                           <a14:useLocalDpi val="0"/>
@@ -6533,7 +6466,7 @@
         </w:rPr>
         <w:t xml:space="preserve"> from </w:t>
       </w:r>
-      <w:hyperlink r:id="R62d4146bf8574cc2">
+      <w:hyperlink r:id="R3daf5e3e84c44336">
         <w:r>
           <w:rPr>
             <w:rStyle w:val="Hyperlink"/>
@@ -6606,7 +6539,7 @@
         </w:rPr>
         <w:t xml:space="preserve">The road map was made using </w:t>
       </w:r>
-      <w:hyperlink w:anchor="/gantt" r:id="Re1a25da409624e8a">
+      <w:hyperlink w:anchor="/gantt" r:id="R674ee3eea6c24190">
         <w:r>
           <w:rPr>
             <w:rStyle w:val="Hyperlink"/>
@@ -6632,7 +6565,7 @@
       </w:pPr>
       <w:r>
         <w:drawing>
-          <wp:inline xmlns:wp14="http://schemas.microsoft.com/office/word/2010/wordprocessingDrawing" wp14:editId="2C34576B" wp14:anchorId="5B908A3B">
+          <wp:inline xmlns:wp14="http://schemas.microsoft.com/office/word/2010/wordprocessingDrawing" wp14:editId="0CB325A6" wp14:anchorId="5B908A3B">
             <wp:extent cx="6315075" cy="3644324"/>
             <wp:effectExtent l="0" t="0" r="0" b="0"/>
             <wp:docPr id="329410482" name="" title=""/>
@@ -6647,7 +6580,7 @@
                     <pic:cNvPicPr/>
                   </pic:nvPicPr>
                   <pic:blipFill>
-                    <a:blip r:embed="R5f32b8c315994873">
+                    <a:blip r:embed="R6cefc97077a5407a">
                       <a:extLst>
                         <a:ext xmlns:a="http://schemas.openxmlformats.org/drawingml/2006/main" uri="{28A0092B-C50C-407E-A947-70E740481C1C}">
                           <a14:useLocalDpi val="0"/>
@@ -8187,7 +8120,7 @@
         <w:behaviors>
           <w:behavior w:val="content"/>
         </w:behaviors>
-        <w:guid w:val="{c2bc0c40-ca0b-4d01-9bff-f74c8b34c0e4}"/>
+        <w:guid w:val="{92a85a89-12a9-4de8-a1b1-ed420adda019}"/>
       </w:docPartPr>
       <w:docPartBody>
         <w:p>

</xml_diff>

<commit_message>
Add Gray Box testing results
</commit_message>
<xml_diff>
--- a/Game Design Document.docx
+++ b/Game Design Document.docx
@@ -35,7 +35,7 @@
       </w:pPr>
       <w:r>
         <w:drawing>
-          <wp:inline wp14:editId="1D888355" wp14:anchorId="478DDBD4">
+          <wp:inline wp14:editId="39B8B814" wp14:anchorId="478DDBD4">
             <wp:extent cx="4300272" cy="3108960"/>
             <wp:effectExtent l="95250" t="95250" r="81280" b="948690"/>
             <wp:docPr id="798469807" name="" title=""/>
@@ -50,7 +50,7 @@
                     <pic:cNvPicPr/>
                   </pic:nvPicPr>
                   <pic:blipFill>
-                    <a:blip r:embed="R6d3dc378b3804271">
+                    <a:blip r:embed="Rb6a912bf8c334d68">
                       <a:extLst>
                         <a:ext xmlns:a="http://schemas.openxmlformats.org/drawingml/2006/main" uri="{28A0092B-C50C-407E-A947-70E740481C1C}">
                           <a14:useLocalDpi val="0"/>
@@ -134,7 +134,7 @@
     </w:p>
     <w:sdt>
       <w:sdtPr>
-        <w:id w:val="687539108"/>
+        <w:id w:val="1820509215"/>
         <w:docPartObj>
           <w:docPartGallery w:val="Table of Contents"/>
           <w:docPartUnique/>
@@ -161,7 +161,7 @@
           <w:r>
             <w:fldChar w:fldCharType="separate"/>
           </w:r>
-          <w:hyperlink w:anchor="_Toc505403605">
+          <w:hyperlink w:anchor="_Toc361809488">
             <w:r>
               <w:rPr>
                 <w:rStyle w:val="Hyperlink"/>
@@ -175,7 +175,7 @@
               <w:fldChar w:fldCharType="begin"/>
             </w:r>
             <w:r>
-              <w:instrText xml:space="preserve">PAGEREF _Toc505403605 \h</w:instrText>
+              <w:instrText xml:space="preserve">PAGEREF _Toc361809488 \h</w:instrText>
             </w:r>
             <w:r>
               <w:fldChar w:fldCharType="separate"/>
@@ -202,7 +202,7 @@
               <w:rStyle w:val="Hyperlink"/>
             </w:rPr>
           </w:pPr>
-          <w:hyperlink w:anchor="_Toc994233490">
+          <w:hyperlink w:anchor="_Toc1979222853">
             <w:r>
               <w:rPr>
                 <w:rStyle w:val="Hyperlink"/>
@@ -216,7 +216,7 @@
               <w:fldChar w:fldCharType="begin"/>
             </w:r>
             <w:r>
-              <w:instrText xml:space="preserve">PAGEREF _Toc994233490 \h</w:instrText>
+              <w:instrText xml:space="preserve">PAGEREF _Toc1979222853 \h</w:instrText>
             </w:r>
             <w:r>
               <w:fldChar w:fldCharType="separate"/>
@@ -243,7 +243,7 @@
               <w:rStyle w:val="Hyperlink"/>
             </w:rPr>
           </w:pPr>
-          <w:hyperlink w:anchor="_Toc1553220881">
+          <w:hyperlink w:anchor="_Toc103218890">
             <w:r>
               <w:rPr>
                 <w:rStyle w:val="Hyperlink"/>
@@ -257,7 +257,7 @@
               <w:fldChar w:fldCharType="begin"/>
             </w:r>
             <w:r>
-              <w:instrText xml:space="preserve">PAGEREF _Toc1553220881 \h</w:instrText>
+              <w:instrText xml:space="preserve">PAGEREF _Toc103218890 \h</w:instrText>
             </w:r>
             <w:r>
               <w:fldChar w:fldCharType="separate"/>
@@ -284,7 +284,7 @@
               <w:rStyle w:val="Hyperlink"/>
             </w:rPr>
           </w:pPr>
-          <w:hyperlink w:anchor="_Toc22193493">
+          <w:hyperlink w:anchor="_Toc463588765">
             <w:r>
               <w:rPr>
                 <w:rStyle w:val="Hyperlink"/>
@@ -298,7 +298,7 @@
               <w:fldChar w:fldCharType="begin"/>
             </w:r>
             <w:r>
-              <w:instrText xml:space="preserve">PAGEREF _Toc22193493 \h</w:instrText>
+              <w:instrText xml:space="preserve">PAGEREF _Toc463588765 \h</w:instrText>
             </w:r>
             <w:r>
               <w:fldChar w:fldCharType="separate"/>
@@ -325,7 +325,7 @@
               <w:rStyle w:val="Hyperlink"/>
             </w:rPr>
           </w:pPr>
-          <w:hyperlink w:anchor="_Toc852315029">
+          <w:hyperlink w:anchor="_Toc715163272">
             <w:r>
               <w:rPr>
                 <w:rStyle w:val="Hyperlink"/>
@@ -339,7 +339,7 @@
               <w:fldChar w:fldCharType="begin"/>
             </w:r>
             <w:r>
-              <w:instrText xml:space="preserve">PAGEREF _Toc852315029 \h</w:instrText>
+              <w:instrText xml:space="preserve">PAGEREF _Toc715163272 \h</w:instrText>
             </w:r>
             <w:r>
               <w:fldChar w:fldCharType="separate"/>
@@ -366,7 +366,7 @@
               <w:rStyle w:val="Hyperlink"/>
             </w:rPr>
           </w:pPr>
-          <w:hyperlink w:anchor="_Toc28443451">
+          <w:hyperlink w:anchor="_Toc2034686150">
             <w:r>
               <w:rPr>
                 <w:rStyle w:val="Hyperlink"/>
@@ -380,7 +380,7 @@
               <w:fldChar w:fldCharType="begin"/>
             </w:r>
             <w:r>
-              <w:instrText xml:space="preserve">PAGEREF _Toc28443451 \h</w:instrText>
+              <w:instrText xml:space="preserve">PAGEREF _Toc2034686150 \h</w:instrText>
             </w:r>
             <w:r>
               <w:fldChar w:fldCharType="separate"/>
@@ -407,7 +407,7 @@
               <w:rStyle w:val="Hyperlink"/>
             </w:rPr>
           </w:pPr>
-          <w:hyperlink w:anchor="_Toc388669326">
+          <w:hyperlink w:anchor="_Toc745461518">
             <w:r>
               <w:rPr>
                 <w:rStyle w:val="Hyperlink"/>
@@ -421,7 +421,7 @@
               <w:fldChar w:fldCharType="begin"/>
             </w:r>
             <w:r>
-              <w:instrText xml:space="preserve">PAGEREF _Toc388669326 \h</w:instrText>
+              <w:instrText xml:space="preserve">PAGEREF _Toc745461518 \h</w:instrText>
             </w:r>
             <w:r>
               <w:fldChar w:fldCharType="separate"/>
@@ -448,7 +448,7 @@
               <w:rStyle w:val="Hyperlink"/>
             </w:rPr>
           </w:pPr>
-          <w:hyperlink w:anchor="_Toc1309082554">
+          <w:hyperlink w:anchor="_Toc1988165589">
             <w:r>
               <w:rPr>
                 <w:rStyle w:val="Hyperlink"/>
@@ -462,7 +462,7 @@
               <w:fldChar w:fldCharType="begin"/>
             </w:r>
             <w:r>
-              <w:instrText xml:space="preserve">PAGEREF _Toc1309082554 \h</w:instrText>
+              <w:instrText xml:space="preserve">PAGEREF _Toc1988165589 \h</w:instrText>
             </w:r>
             <w:r>
               <w:fldChar w:fldCharType="separate"/>
@@ -489,7 +489,7 @@
               <w:rStyle w:val="Hyperlink"/>
             </w:rPr>
           </w:pPr>
-          <w:hyperlink w:anchor="_Toc1250895169">
+          <w:hyperlink w:anchor="_Toc483610138">
             <w:r>
               <w:rPr>
                 <w:rStyle w:val="Hyperlink"/>
@@ -503,7 +503,7 @@
               <w:fldChar w:fldCharType="begin"/>
             </w:r>
             <w:r>
-              <w:instrText xml:space="preserve">PAGEREF _Toc1250895169 \h</w:instrText>
+              <w:instrText xml:space="preserve">PAGEREF _Toc483610138 \h</w:instrText>
             </w:r>
             <w:r>
               <w:fldChar w:fldCharType="separate"/>
@@ -530,7 +530,7 @@
               <w:rStyle w:val="Hyperlink"/>
             </w:rPr>
           </w:pPr>
-          <w:hyperlink w:anchor="_Toc278265948">
+          <w:hyperlink w:anchor="_Toc1908336957">
             <w:r>
               <w:rPr>
                 <w:rStyle w:val="Hyperlink"/>
@@ -544,7 +544,7 @@
               <w:fldChar w:fldCharType="begin"/>
             </w:r>
             <w:r>
-              <w:instrText xml:space="preserve">PAGEREF _Toc278265948 \h</w:instrText>
+              <w:instrText xml:space="preserve">PAGEREF _Toc1908336957 \h</w:instrText>
             </w:r>
             <w:r>
               <w:fldChar w:fldCharType="separate"/>
@@ -571,7 +571,7 @@
               <w:rStyle w:val="Hyperlink"/>
             </w:rPr>
           </w:pPr>
-          <w:hyperlink w:anchor="_Toc248407514">
+          <w:hyperlink w:anchor="_Toc893110828">
             <w:r>
               <w:rPr>
                 <w:rStyle w:val="Hyperlink"/>
@@ -585,7 +585,7 @@
               <w:fldChar w:fldCharType="begin"/>
             </w:r>
             <w:r>
-              <w:instrText xml:space="preserve">PAGEREF _Toc248407514 \h</w:instrText>
+              <w:instrText xml:space="preserve">PAGEREF _Toc893110828 \h</w:instrText>
             </w:r>
             <w:r>
               <w:fldChar w:fldCharType="separate"/>
@@ -612,7 +612,7 @@
               <w:rStyle w:val="Hyperlink"/>
             </w:rPr>
           </w:pPr>
-          <w:hyperlink w:anchor="_Toc230823336">
+          <w:hyperlink w:anchor="_Toc1518539655">
             <w:r>
               <w:rPr>
                 <w:rStyle w:val="Hyperlink"/>
@@ -626,7 +626,7 @@
               <w:fldChar w:fldCharType="begin"/>
             </w:r>
             <w:r>
-              <w:instrText xml:space="preserve">PAGEREF _Toc230823336 \h</w:instrText>
+              <w:instrText xml:space="preserve">PAGEREF _Toc1518539655 \h</w:instrText>
             </w:r>
             <w:r>
               <w:fldChar w:fldCharType="separate"/>
@@ -653,7 +653,7 @@
               <w:rStyle w:val="Hyperlink"/>
             </w:rPr>
           </w:pPr>
-          <w:hyperlink w:anchor="_Toc1170049661">
+          <w:hyperlink w:anchor="_Toc875313996">
             <w:r>
               <w:rPr>
                 <w:rStyle w:val="Hyperlink"/>
@@ -667,7 +667,7 @@
               <w:fldChar w:fldCharType="begin"/>
             </w:r>
             <w:r>
-              <w:instrText xml:space="preserve">PAGEREF _Toc1170049661 \h</w:instrText>
+              <w:instrText xml:space="preserve">PAGEREF _Toc875313996 \h</w:instrText>
             </w:r>
             <w:r>
               <w:fldChar w:fldCharType="separate"/>
@@ -694,7 +694,7 @@
               <w:rStyle w:val="Hyperlink"/>
             </w:rPr>
           </w:pPr>
-          <w:hyperlink w:anchor="_Toc908263622">
+          <w:hyperlink w:anchor="_Toc995366165">
             <w:r>
               <w:rPr>
                 <w:rStyle w:val="Hyperlink"/>
@@ -708,7 +708,7 @@
               <w:fldChar w:fldCharType="begin"/>
             </w:r>
             <w:r>
-              <w:instrText xml:space="preserve">PAGEREF _Toc908263622 \h</w:instrText>
+              <w:instrText xml:space="preserve">PAGEREF _Toc995366165 \h</w:instrText>
             </w:r>
             <w:r>
               <w:fldChar w:fldCharType="separate"/>
@@ -735,7 +735,7 @@
               <w:rStyle w:val="Hyperlink"/>
             </w:rPr>
           </w:pPr>
-          <w:hyperlink w:anchor="_Toc101747051">
+          <w:hyperlink w:anchor="_Toc769242551">
             <w:r>
               <w:rPr>
                 <w:rStyle w:val="Hyperlink"/>
@@ -749,7 +749,7 @@
               <w:fldChar w:fldCharType="begin"/>
             </w:r>
             <w:r>
-              <w:instrText xml:space="preserve">PAGEREF _Toc101747051 \h</w:instrText>
+              <w:instrText xml:space="preserve">PAGEREF _Toc769242551 \h</w:instrText>
             </w:r>
             <w:r>
               <w:fldChar w:fldCharType="separate"/>
@@ -776,7 +776,7 @@
               <w:rStyle w:val="Hyperlink"/>
             </w:rPr>
           </w:pPr>
-          <w:hyperlink w:anchor="_Toc359111128">
+          <w:hyperlink w:anchor="_Toc943497981">
             <w:r>
               <w:rPr>
                 <w:rStyle w:val="Hyperlink"/>
@@ -790,7 +790,7 @@
               <w:fldChar w:fldCharType="begin"/>
             </w:r>
             <w:r>
-              <w:instrText xml:space="preserve">PAGEREF _Toc359111128 \h</w:instrText>
+              <w:instrText xml:space="preserve">PAGEREF _Toc943497981 \h</w:instrText>
             </w:r>
             <w:r>
               <w:fldChar w:fldCharType="separate"/>
@@ -817,7 +817,7 @@
               <w:rStyle w:val="Hyperlink"/>
             </w:rPr>
           </w:pPr>
-          <w:hyperlink w:anchor="_Toc1403261262">
+          <w:hyperlink w:anchor="_Toc1618199847">
             <w:r>
               <w:rPr>
                 <w:rStyle w:val="Hyperlink"/>
@@ -831,7 +831,7 @@
               <w:fldChar w:fldCharType="begin"/>
             </w:r>
             <w:r>
-              <w:instrText xml:space="preserve">PAGEREF _Toc1403261262 \h</w:instrText>
+              <w:instrText xml:space="preserve">PAGEREF _Toc1618199847 \h</w:instrText>
             </w:r>
             <w:r>
               <w:fldChar w:fldCharType="separate"/>
@@ -858,7 +858,7 @@
               <w:rStyle w:val="Hyperlink"/>
             </w:rPr>
           </w:pPr>
-          <w:hyperlink w:anchor="_Toc1998269941">
+          <w:hyperlink w:anchor="_Toc944333616">
             <w:r>
               <w:rPr>
                 <w:rStyle w:val="Hyperlink"/>
@@ -872,7 +872,7 @@
               <w:fldChar w:fldCharType="begin"/>
             </w:r>
             <w:r>
-              <w:instrText xml:space="preserve">PAGEREF _Toc1998269941 \h</w:instrText>
+              <w:instrText xml:space="preserve">PAGEREF _Toc944333616 \h</w:instrText>
             </w:r>
             <w:r>
               <w:fldChar w:fldCharType="separate"/>
@@ -899,7 +899,7 @@
               <w:rStyle w:val="Hyperlink"/>
             </w:rPr>
           </w:pPr>
-          <w:hyperlink w:anchor="_Toc863500531">
+          <w:hyperlink w:anchor="_Toc1451744812">
             <w:r>
               <w:rPr>
                 <w:rStyle w:val="Hyperlink"/>
@@ -913,7 +913,7 @@
               <w:fldChar w:fldCharType="begin"/>
             </w:r>
             <w:r>
-              <w:instrText xml:space="preserve">PAGEREF _Toc863500531 \h</w:instrText>
+              <w:instrText xml:space="preserve">PAGEREF _Toc1451744812 \h</w:instrText>
             </w:r>
             <w:r>
               <w:fldChar w:fldCharType="separate"/>
@@ -940,7 +940,7 @@
               <w:rStyle w:val="Hyperlink"/>
             </w:rPr>
           </w:pPr>
-          <w:hyperlink w:anchor="_Toc1473443853">
+          <w:hyperlink w:anchor="_Toc640698449">
             <w:r>
               <w:rPr>
                 <w:rStyle w:val="Hyperlink"/>
@@ -954,7 +954,7 @@
               <w:fldChar w:fldCharType="begin"/>
             </w:r>
             <w:r>
-              <w:instrText xml:space="preserve">PAGEREF _Toc1473443853 \h</w:instrText>
+              <w:instrText xml:space="preserve">PAGEREF _Toc640698449 \h</w:instrText>
             </w:r>
             <w:r>
               <w:fldChar w:fldCharType="separate"/>
@@ -981,7 +981,7 @@
               <w:rStyle w:val="Hyperlink"/>
             </w:rPr>
           </w:pPr>
-          <w:hyperlink w:anchor="_Toc94353140">
+          <w:hyperlink w:anchor="_Toc1532913831">
             <w:r>
               <w:rPr>
                 <w:rStyle w:val="Hyperlink"/>
@@ -995,7 +995,7 @@
               <w:fldChar w:fldCharType="begin"/>
             </w:r>
             <w:r>
-              <w:instrText xml:space="preserve">PAGEREF _Toc94353140 \h</w:instrText>
+              <w:instrText xml:space="preserve">PAGEREF _Toc1532913831 \h</w:instrText>
             </w:r>
             <w:r>
               <w:fldChar w:fldCharType="separate"/>
@@ -1022,7 +1022,7 @@
               <w:rStyle w:val="Hyperlink"/>
             </w:rPr>
           </w:pPr>
-          <w:hyperlink w:anchor="_Toc1825346554">
+          <w:hyperlink w:anchor="_Toc351725343">
             <w:r>
               <w:rPr>
                 <w:rStyle w:val="Hyperlink"/>
@@ -1036,7 +1036,7 @@
               <w:fldChar w:fldCharType="begin"/>
             </w:r>
             <w:r>
-              <w:instrText xml:space="preserve">PAGEREF _Toc1825346554 \h</w:instrText>
+              <w:instrText xml:space="preserve">PAGEREF _Toc351725343 \h</w:instrText>
             </w:r>
             <w:r>
               <w:fldChar w:fldCharType="separate"/>
@@ -1063,7 +1063,7 @@
               <w:rStyle w:val="Hyperlink"/>
             </w:rPr>
           </w:pPr>
-          <w:hyperlink w:anchor="_Toc1801176372">
+          <w:hyperlink w:anchor="_Toc456282407">
             <w:r>
               <w:rPr>
                 <w:rStyle w:val="Hyperlink"/>
@@ -1077,7 +1077,7 @@
               <w:fldChar w:fldCharType="begin"/>
             </w:r>
             <w:r>
-              <w:instrText xml:space="preserve">PAGEREF _Toc1801176372 \h</w:instrText>
+              <w:instrText xml:space="preserve">PAGEREF _Toc456282407 \h</w:instrText>
             </w:r>
             <w:r>
               <w:fldChar w:fldCharType="separate"/>
@@ -1104,7 +1104,7 @@
               <w:rStyle w:val="Hyperlink"/>
             </w:rPr>
           </w:pPr>
-          <w:hyperlink w:anchor="_Toc281985679">
+          <w:hyperlink w:anchor="_Toc1938008911">
             <w:r>
               <w:rPr>
                 <w:rStyle w:val="Hyperlink"/>
@@ -1118,7 +1118,7 @@
               <w:fldChar w:fldCharType="begin"/>
             </w:r>
             <w:r>
-              <w:instrText xml:space="preserve">PAGEREF _Toc281985679 \h</w:instrText>
+              <w:instrText xml:space="preserve">PAGEREF _Toc1938008911 \h</w:instrText>
             </w:r>
             <w:r>
               <w:fldChar w:fldCharType="separate"/>
@@ -1145,7 +1145,7 @@
               <w:rStyle w:val="Hyperlink"/>
             </w:rPr>
           </w:pPr>
-          <w:hyperlink w:anchor="_Toc625140931">
+          <w:hyperlink w:anchor="_Toc566296969">
             <w:r>
               <w:rPr>
                 <w:rStyle w:val="Hyperlink"/>
@@ -1159,7 +1159,7 @@
               <w:fldChar w:fldCharType="begin"/>
             </w:r>
             <w:r>
-              <w:instrText xml:space="preserve">PAGEREF _Toc625140931 \h</w:instrText>
+              <w:instrText xml:space="preserve">PAGEREF _Toc566296969 \h</w:instrText>
             </w:r>
             <w:r>
               <w:fldChar w:fldCharType="separate"/>
@@ -1186,7 +1186,7 @@
               <w:rStyle w:val="Hyperlink"/>
             </w:rPr>
           </w:pPr>
-          <w:hyperlink w:anchor="_Toc1390910048">
+          <w:hyperlink w:anchor="_Toc949105722">
             <w:r>
               <w:rPr>
                 <w:rStyle w:val="Hyperlink"/>
@@ -1200,7 +1200,7 @@
               <w:fldChar w:fldCharType="begin"/>
             </w:r>
             <w:r>
-              <w:instrText xml:space="preserve">PAGEREF _Toc1390910048 \h</w:instrText>
+              <w:instrText xml:space="preserve">PAGEREF _Toc949105722 \h</w:instrText>
             </w:r>
             <w:r>
               <w:fldChar w:fldCharType="separate"/>
@@ -1227,7 +1227,7 @@
               <w:rStyle w:val="Hyperlink"/>
             </w:rPr>
           </w:pPr>
-          <w:hyperlink w:anchor="_Toc341874194">
+          <w:hyperlink w:anchor="_Toc270187171">
             <w:r>
               <w:rPr>
                 <w:rStyle w:val="Hyperlink"/>
@@ -1241,7 +1241,7 @@
               <w:fldChar w:fldCharType="begin"/>
             </w:r>
             <w:r>
-              <w:instrText xml:space="preserve">PAGEREF _Toc341874194 \h</w:instrText>
+              <w:instrText xml:space="preserve">PAGEREF _Toc270187171 \h</w:instrText>
             </w:r>
             <w:r>
               <w:fldChar w:fldCharType="separate"/>
@@ -1268,7 +1268,7 @@
               <w:rStyle w:val="Hyperlink"/>
             </w:rPr>
           </w:pPr>
-          <w:hyperlink w:anchor="_Toc279128822">
+          <w:hyperlink w:anchor="_Toc1415396029">
             <w:r>
               <w:rPr>
                 <w:rStyle w:val="Hyperlink"/>
@@ -1282,7 +1282,7 @@
               <w:fldChar w:fldCharType="begin"/>
             </w:r>
             <w:r>
-              <w:instrText xml:space="preserve">PAGEREF _Toc279128822 \h</w:instrText>
+              <w:instrText xml:space="preserve">PAGEREF _Toc1415396029 \h</w:instrText>
             </w:r>
             <w:r>
               <w:fldChar w:fldCharType="separate"/>
@@ -1309,7 +1309,7 @@
               <w:rStyle w:val="Hyperlink"/>
             </w:rPr>
           </w:pPr>
-          <w:hyperlink w:anchor="_Toc267372849">
+          <w:hyperlink w:anchor="_Toc233553476">
             <w:r>
               <w:rPr>
                 <w:rStyle w:val="Hyperlink"/>
@@ -1323,7 +1323,7 @@
               <w:fldChar w:fldCharType="begin"/>
             </w:r>
             <w:r>
-              <w:instrText xml:space="preserve">PAGEREF _Toc267372849 \h</w:instrText>
+              <w:instrText xml:space="preserve">PAGEREF _Toc233553476 \h</w:instrText>
             </w:r>
             <w:r>
               <w:fldChar w:fldCharType="separate"/>
@@ -1358,7 +1358,7 @@
           <w:lang w:val="en-US"/>
         </w:rPr>
       </w:pPr>
-      <w:bookmarkStart w:name="_Toc505403605" w:id="1811841254"/>
+      <w:bookmarkStart w:name="_Toc361809488" w:id="1951623280"/>
       <w:r>
         <w:rPr>
           <w:noProof w:val="0"/>
@@ -1366,7 +1366,7 @@
         </w:rPr>
         <w:t>Overview</w:t>
       </w:r>
-      <w:bookmarkEnd w:id="1811841254"/>
+      <w:bookmarkEnd w:id="1951623280"/>
     </w:p>
     <w:p xmlns:wp14="http://schemas.microsoft.com/office/word/2010/wordml" wp14:paraId="0AD51D19" wp14:textId="461F84E9">
       <w:pPr>
@@ -1520,7 +1520,7 @@
           <w:lang w:val="en-US"/>
         </w:rPr>
       </w:pPr>
-      <w:bookmarkStart w:name="_Toc994233490" w:id="1383143916"/>
+      <w:bookmarkStart w:name="_Toc1979222853" w:id="1489722950"/>
       <w:r>
         <w:rPr>
           <w:noProof w:val="0"/>
@@ -1528,7 +1528,7 @@
         </w:rPr>
         <w:t>Objective</w:t>
       </w:r>
-      <w:bookmarkEnd w:id="1383143916"/>
+      <w:bookmarkEnd w:id="1489722950"/>
     </w:p>
     <w:p xmlns:wp14="http://schemas.microsoft.com/office/word/2010/wordml" wp14:paraId="30B4DA65" wp14:textId="4E1C6CB4">
       <w:pPr>
@@ -1561,7 +1561,7 @@
           <w:lang w:val="en-US"/>
         </w:rPr>
       </w:pPr>
-      <w:bookmarkStart w:name="_Toc1553220881" w:id="1468276495"/>
+      <w:bookmarkStart w:name="_Toc103218890" w:id="119270793"/>
       <w:r>
         <w:rPr>
           <w:noProof w:val="0"/>
@@ -1569,7 +1569,7 @@
         </w:rPr>
         <w:t>Character</w:t>
       </w:r>
-      <w:bookmarkEnd w:id="1468276495"/>
+      <w:bookmarkEnd w:id="119270793"/>
     </w:p>
     <w:p xmlns:wp14="http://schemas.microsoft.com/office/word/2010/wordml" wp14:paraId="594C1524" wp14:textId="46231018">
       <w:pPr>
@@ -1626,7 +1626,7 @@
       </w:pPr>
       <w:r>
         <w:drawing>
-          <wp:inline xmlns:wp14="http://schemas.microsoft.com/office/word/2010/wordprocessingDrawing" wp14:editId="62B06F46" wp14:anchorId="3AB6653A">
+          <wp:inline xmlns:wp14="http://schemas.microsoft.com/office/word/2010/wordprocessingDrawing" wp14:editId="645E2C36" wp14:anchorId="3AB6653A">
             <wp:extent cx="2101924" cy="3978919"/>
             <wp:effectExtent l="76200" t="76200" r="107950" b="116840"/>
             <wp:docPr id="116876401" name="" title=""/>
@@ -1641,7 +1641,7 @@
                     <pic:cNvPicPr/>
                   </pic:nvPicPr>
                   <pic:blipFill>
-                    <a:blip r:embed="Rc71d2366950b467e">
+                    <a:blip r:embed="Re80d5c1ca7204027">
                       <a:extLst>
                         <a:ext xmlns:a="http://schemas.openxmlformats.org/drawingml/2006/main" uri="{28A0092B-C50C-407E-A947-70E740481C1C}">
                           <a14:useLocalDpi val="0"/>
@@ -1719,7 +1719,7 @@
           <w:lang w:val="en-US"/>
         </w:rPr>
       </w:pPr>
-      <w:bookmarkStart w:name="_Toc22193493" w:id="516372312"/>
+      <w:bookmarkStart w:name="_Toc463588765" w:id="1483667013"/>
       <w:r>
         <w:rPr>
           <w:noProof w:val="0"/>
@@ -1727,7 +1727,7 @@
         </w:rPr>
         <w:t>Game Design</w:t>
       </w:r>
-      <w:bookmarkEnd w:id="516372312"/>
+      <w:bookmarkEnd w:id="1483667013"/>
     </w:p>
     <w:p>
       <w:pPr>
@@ -1737,7 +1737,7 @@
           <w:lang w:val="en-US"/>
         </w:rPr>
       </w:pPr>
-      <w:bookmarkStart w:name="_Toc852315029" w:id="2126223317"/>
+      <w:bookmarkStart w:name="_Toc715163272" w:id="2012815056"/>
       <w:r>
         <w:rPr>
           <w:noProof w:val="0"/>
@@ -1745,7 +1745,7 @@
         </w:rPr>
         <w:t>Game Mechanics</w:t>
       </w:r>
-      <w:bookmarkEnd w:id="2126223317"/>
+      <w:bookmarkEnd w:id="2012815056"/>
     </w:p>
     <w:p>
       <w:pPr>
@@ -2025,7 +2025,7 @@
           <w:lang w:val="en-US"/>
         </w:rPr>
       </w:pPr>
-      <w:bookmarkStart w:name="_Toc28443451" w:id="485194058"/>
+      <w:bookmarkStart w:name="_Toc2034686150" w:id="139140908"/>
       <w:r>
         <w:rPr>
           <w:b w:val="0"/>
@@ -2035,7 +2035,7 @@
         </w:rPr>
         <w:t>Progression</w:t>
       </w:r>
-      <w:bookmarkEnd w:id="485194058"/>
+      <w:bookmarkEnd w:id="139140908"/>
     </w:p>
     <w:p>
       <w:pPr>
@@ -2116,7 +2116,7 @@
           <w:lang w:val="en-US"/>
         </w:rPr>
       </w:pPr>
-      <w:bookmarkStart w:name="_Toc388669326" w:id="509801731"/>
+      <w:bookmarkStart w:name="_Toc745461518" w:id="737305797"/>
       <w:r>
         <w:rPr>
           <w:noProof w:val="0"/>
@@ -2124,7 +2124,7 @@
         </w:rPr>
         <w:t>Game States</w:t>
       </w:r>
-      <w:bookmarkEnd w:id="509801731"/>
+      <w:bookmarkEnd w:id="737305797"/>
     </w:p>
     <w:p>
       <w:pPr>
@@ -2161,7 +2161,7 @@
           <w:lang w:val="en-US"/>
         </w:rPr>
       </w:pPr>
-      <w:bookmarkStart w:name="_Toc1309082554" w:id="847840838"/>
+      <w:bookmarkStart w:name="_Toc1988165589" w:id="1813185229"/>
       <w:r>
         <w:rPr>
           <w:noProof w:val="0"/>
@@ -2169,7 +2169,7 @@
         </w:rPr>
         <w:t>Interactions</w:t>
       </w:r>
-      <w:bookmarkEnd w:id="847840838"/>
+      <w:bookmarkEnd w:id="1813185229"/>
     </w:p>
     <w:p>
       <w:pPr>
@@ -2602,7 +2602,7 @@
           <w:lang w:val="en-US"/>
         </w:rPr>
       </w:pPr>
-      <w:bookmarkStart w:name="_Toc1250895169" w:id="84974771"/>
+      <w:bookmarkStart w:name="_Toc483610138" w:id="304880629"/>
       <w:r>
         <w:rPr>
           <w:noProof w:val="0"/>
@@ -2610,7 +2610,7 @@
         </w:rPr>
         <w:t>Visual Style</w:t>
       </w:r>
-      <w:bookmarkEnd w:id="84974771"/>
+      <w:bookmarkEnd w:id="304880629"/>
     </w:p>
     <w:p>
       <w:pPr>
@@ -2783,7 +2783,7 @@
           <w:lang w:val="en-US"/>
         </w:rPr>
       </w:pPr>
-      <w:bookmarkStart w:name="_Toc278265948" w:id="1894926126"/>
+      <w:bookmarkStart w:name="_Toc1908336957" w:id="1241894985"/>
       <w:r>
         <w:rPr>
           <w:noProof w:val="0"/>
@@ -2791,7 +2791,7 @@
         </w:rPr>
         <w:t>Mood board</w:t>
       </w:r>
-      <w:bookmarkEnd w:id="1894926126"/>
+      <w:bookmarkEnd w:id="1241894985"/>
     </w:p>
     <w:p>
       <w:pPr>
@@ -2802,7 +2802,7 @@
       </w:pPr>
       <w:r>
         <w:drawing>
-          <wp:inline wp14:editId="60F48E26" wp14:anchorId="12121A2E">
+          <wp:inline wp14:editId="2428D030" wp14:anchorId="12121A2E">
             <wp:extent cx="6200078" cy="2647950"/>
             <wp:effectExtent l="0" t="0" r="0" b="0"/>
             <wp:docPr id="844967080" name="" title=""/>
@@ -2817,7 +2817,7 @@
                     <pic:cNvPicPr/>
                   </pic:nvPicPr>
                   <pic:blipFill>
-                    <a:blip r:embed="Rcb484b32db514765">
+                    <a:blip r:embed="Ra5378bc448a34961">
                       <a:extLst>
                         <a:ext xmlns:a="http://schemas.openxmlformats.org/drawingml/2006/main" uri="{28A0092B-C50C-407E-A947-70E740481C1C}">
                           <a14:useLocalDpi val="0"/>
@@ -2852,7 +2852,7 @@
           <w:lang w:val="en-US"/>
         </w:rPr>
       </w:pPr>
-      <w:bookmarkStart w:name="_Toc248407514" w:id="643879028"/>
+      <w:bookmarkStart w:name="_Toc893110828" w:id="915100559"/>
       <w:r>
         <w:rPr>
           <w:noProof w:val="0"/>
@@ -2860,7 +2860,7 @@
         </w:rPr>
         <w:t>Audio Style</w:t>
       </w:r>
-      <w:bookmarkEnd w:id="643879028"/>
+      <w:bookmarkEnd w:id="915100559"/>
     </w:p>
     <w:p>
       <w:pPr>
@@ -2981,7 +2981,7 @@
           <w:lang w:val="en-US"/>
         </w:rPr>
       </w:pPr>
-      <w:bookmarkStart w:name="_Toc230823336" w:id="502227679"/>
+      <w:bookmarkStart w:name="_Toc1518539655" w:id="1260024012"/>
       <w:r>
         <w:rPr>
           <w:noProof w:val="0"/>
@@ -2996,7 +2996,7 @@
         </w:rPr>
         <w:t>Design</w:t>
       </w:r>
-      <w:bookmarkEnd w:id="502227679"/>
+      <w:bookmarkEnd w:id="1260024012"/>
     </w:p>
     <w:p>
       <w:pPr>
@@ -3006,7 +3006,7 @@
           <w:lang w:val="en-US"/>
         </w:rPr>
       </w:pPr>
-      <w:bookmarkStart w:name="_Toc1170049661" w:id="953495337"/>
+      <w:bookmarkStart w:name="_Toc875313996" w:id="168307030"/>
       <w:r>
         <w:rPr>
           <w:noProof w:val="0"/>
@@ -3014,7 +3014,7 @@
         </w:rPr>
         <w:t>Platforms</w:t>
       </w:r>
-      <w:bookmarkEnd w:id="953495337"/>
+      <w:bookmarkEnd w:id="168307030"/>
     </w:p>
     <w:p>
       <w:pPr>
@@ -3171,7 +3171,7 @@
       </w:pPr>
       <w:r>
         <w:drawing>
-          <wp:inline wp14:editId="4E262E7D" wp14:anchorId="07C162A5">
+          <wp:inline wp14:editId="3C05B664" wp14:anchorId="07C162A5">
             <wp:extent cx="3142827" cy="3219450"/>
             <wp:effectExtent l="76200" t="76200" r="114935" b="114300"/>
             <wp:docPr id="70897078" name="" title=""/>
@@ -3186,7 +3186,7 @@
                     <pic:cNvPicPr/>
                   </pic:nvPicPr>
                   <pic:blipFill>
-                    <a:blip r:embed="R4b1af853132b4438">
+                    <a:blip r:embed="R8c4f0991695146b9">
                       <a:extLst>
                         <a:ext xmlns:a="http://schemas.openxmlformats.org/drawingml/2006/main" uri="{28A0092B-C50C-407E-A947-70E740481C1C}">
                           <a14:useLocalDpi val="0"/>
@@ -3297,7 +3297,7 @@
       </w:pPr>
       <w:r>
         <w:drawing>
-          <wp:inline wp14:editId="205B4DFC" wp14:anchorId="1A84E128">
+          <wp:inline wp14:editId="5132E8F7" wp14:anchorId="1A84E128">
             <wp:extent cx="4296805" cy="1410977"/>
             <wp:effectExtent l="76200" t="76200" r="123190" b="113030"/>
             <wp:docPr id="1904863863" name="" title=""/>
@@ -3312,7 +3312,7 @@
                     <pic:cNvPicPr/>
                   </pic:nvPicPr>
                   <pic:blipFill>
-                    <a:blip r:embed="R5774333304114411">
+                    <a:blip r:embed="R0cfb16546ac74cb6">
                       <a:extLst>
                         <a:ext xmlns:a="http://schemas.openxmlformats.org/drawingml/2006/main" uri="{28A0092B-C50C-407E-A947-70E740481C1C}">
                           <a14:useLocalDpi val="0"/>
@@ -3409,7 +3409,7 @@
       </w:pPr>
       <w:r>
         <w:drawing>
-          <wp:inline wp14:editId="2A0F453F" wp14:anchorId="7993BF53">
+          <wp:inline wp14:editId="25C6B44B" wp14:anchorId="7993BF53">
             <wp:extent cx="2527200" cy="3092800"/>
             <wp:effectExtent l="76200" t="76200" r="121285" b="107950"/>
             <wp:docPr id="2136002727" name="" title=""/>
@@ -3424,7 +3424,7 @@
                     <pic:cNvPicPr/>
                   </pic:nvPicPr>
                   <pic:blipFill>
-                    <a:blip r:embed="R3babe7986b6a4ffa">
+                    <a:blip r:embed="R0ada0b3c415f4f59">
                       <a:extLst>
                         <a:ext xmlns:a="http://schemas.openxmlformats.org/drawingml/2006/main" uri="{28A0092B-C50C-407E-A947-70E740481C1C}">
                           <a14:useLocalDpi val="0"/>
@@ -3483,7 +3483,7 @@
           <w:lang w:val="en-US"/>
         </w:rPr>
       </w:pPr>
-      <w:bookmarkStart w:name="_Toc908263622" w:id="1502116835"/>
+      <w:bookmarkStart w:name="_Toc995366165" w:id="1556478369"/>
       <w:r>
         <w:rPr>
           <w:noProof w:val="0"/>
@@ -3491,7 +3491,7 @@
         </w:rPr>
         <w:t>Obstacles</w:t>
       </w:r>
-      <w:bookmarkEnd w:id="1502116835"/>
+      <w:bookmarkEnd w:id="1556478369"/>
     </w:p>
     <w:p>
       <w:pPr>
@@ -3614,7 +3614,7 @@
       </w:pPr>
       <w:r>
         <w:drawing>
-          <wp:inline wp14:editId="5103C7A5" wp14:anchorId="48F6DDED">
+          <wp:inline wp14:editId="5C7AAB98" wp14:anchorId="48F6DDED">
             <wp:extent cx="2643221" cy="2228898"/>
             <wp:effectExtent l="76200" t="76200" r="119380" b="114300"/>
             <wp:docPr id="1071334673" name="" title=""/>
@@ -3629,7 +3629,7 @@
                     <pic:cNvPicPr/>
                   </pic:nvPicPr>
                   <pic:blipFill>
-                    <a:blip r:embed="Rfdef52324ea2461a">
+                    <a:blip r:embed="R971ca0ab69f64f18">
                       <a:extLst>
                         <a:ext xmlns:a="http://schemas.openxmlformats.org/drawingml/2006/main" uri="{28A0092B-C50C-407E-A947-70E740481C1C}">
                           <a14:useLocalDpi val="0"/>
@@ -3727,7 +3727,7 @@
       </w:pPr>
       <w:r>
         <w:drawing>
-          <wp:inline wp14:editId="10F5597F" wp14:anchorId="1276CCCF">
+          <wp:inline wp14:editId="25A91A00" wp14:anchorId="1276CCCF">
             <wp:extent cx="1722010" cy="2203554"/>
             <wp:effectExtent l="76200" t="76200" r="107315" b="120650"/>
             <wp:docPr id="1040120183" name="" title=""/>
@@ -3742,7 +3742,7 @@
                     <pic:cNvPicPr/>
                   </pic:nvPicPr>
                   <pic:blipFill>
-                    <a:blip r:embed="Rcadd09af12df4fee">
+                    <a:blip r:embed="Rc1e7594ad1b04a72">
                       <a:extLst>
                         <a:ext xmlns:a="http://schemas.openxmlformats.org/drawingml/2006/main" uri="{28A0092B-C50C-407E-A947-70E740481C1C}">
                           <a14:useLocalDpi val="0"/>
@@ -3849,7 +3849,7 @@
       </w:pPr>
       <w:r>
         <w:drawing>
-          <wp:inline wp14:editId="13227B39" wp14:anchorId="766DAAEC">
+          <wp:inline wp14:editId="3C7895D0" wp14:anchorId="766DAAEC">
             <wp:extent cx="2514801" cy="2348504"/>
             <wp:effectExtent l="76200" t="76200" r="114300" b="109220"/>
             <wp:docPr id="1681915006" name="" title=""/>
@@ -3864,7 +3864,7 @@
                     <pic:cNvPicPr/>
                   </pic:nvPicPr>
                   <pic:blipFill>
-                    <a:blip r:embed="R60addef504c24bee">
+                    <a:blip r:embed="R05e6a92fd8984070">
                       <a:extLst>
                         <a:ext xmlns:a="http://schemas.openxmlformats.org/drawingml/2006/main" uri="{28A0092B-C50C-407E-A947-70E740481C1C}">
                           <a14:useLocalDpi val="0"/>
@@ -3914,7 +3914,7 @@
           <w:lang w:val="en-US"/>
         </w:rPr>
       </w:pPr>
-      <w:bookmarkStart w:name="_Toc101747051" w:id="1168158283"/>
+      <w:bookmarkStart w:name="_Toc769242551" w:id="1128116926"/>
       <w:r>
         <w:rPr>
           <w:noProof w:val="0"/>
@@ -3922,7 +3922,7 @@
         </w:rPr>
         <w:t>Collectables</w:t>
       </w:r>
-      <w:bookmarkEnd w:id="1168158283"/>
+      <w:bookmarkEnd w:id="1128116926"/>
     </w:p>
     <w:p>
       <w:pPr>
@@ -3951,7 +3951,7 @@
       </w:pPr>
       <w:r>
         <w:drawing>
-          <wp:inline wp14:editId="42D6024C" wp14:anchorId="36AAA444">
+          <wp:inline wp14:editId="757C5167" wp14:anchorId="36AAA444">
             <wp:extent cx="3994979" cy="2583850"/>
             <wp:effectExtent l="76200" t="76200" r="120015" b="121285"/>
             <wp:docPr id="520040699" name="" title=""/>
@@ -3966,7 +3966,7 @@
                     <pic:cNvPicPr/>
                   </pic:nvPicPr>
                   <pic:blipFill>
-                    <a:blip r:embed="Rb6a5318ecffc47ec">
+                    <a:blip r:embed="Ra3765bd723f5455b">
                       <a:extLst>
                         <a:ext xmlns:a="http://schemas.openxmlformats.org/drawingml/2006/main" uri="{28A0092B-C50C-407E-A947-70E740481C1C}">
                           <a14:useLocalDpi val="0"/>
@@ -4562,7 +4562,7 @@
           <w:lang w:val="en-US"/>
         </w:rPr>
       </w:pPr>
-      <w:bookmarkStart w:name="_Toc359111128" w:id="1974180679"/>
+      <w:bookmarkStart w:name="_Toc943497981" w:id="378333673"/>
       <w:r>
         <w:rPr>
           <w:noProof w:val="0"/>
@@ -4570,7 +4570,7 @@
         </w:rPr>
         <w:t>Sample</w:t>
       </w:r>
-      <w:bookmarkEnd w:id="1974180679"/>
+      <w:bookmarkEnd w:id="378333673"/>
     </w:p>
     <w:p>
       <w:pPr>
@@ -4613,7 +4613,7 @@
       </w:pPr>
       <w:r>
         <w:drawing>
-          <wp:inline wp14:editId="615B2700" wp14:anchorId="3B118062">
+          <wp:inline wp14:editId="4F615978" wp14:anchorId="3B118062">
             <wp:extent cx="4015946" cy="4718736"/>
             <wp:effectExtent l="76200" t="76200" r="118110" b="120015"/>
             <wp:docPr id="1496105211" name="" title=""/>
@@ -4628,7 +4628,7 @@
                     <pic:cNvPicPr/>
                   </pic:nvPicPr>
                   <pic:blipFill>
-                    <a:blip r:embed="R478c24326c6f48bb">
+                    <a:blip r:embed="R99fa1cfa9f5e4459">
                       <a:extLst>
                         <a:ext xmlns:a="http://schemas.openxmlformats.org/drawingml/2006/main" uri="{28A0092B-C50C-407E-A947-70E740481C1C}">
                           <a14:useLocalDpi val="0"/>
@@ -4713,7 +4713,7 @@
           <w:lang w:val="en-US"/>
         </w:rPr>
       </w:pPr>
-      <w:bookmarkStart w:name="_Toc1403261262" w:id="313021200"/>
+      <w:bookmarkStart w:name="_Toc1618199847" w:id="354202328"/>
       <w:r>
         <w:rPr>
           <w:noProof w:val="0"/>
@@ -4721,7 +4721,7 @@
         </w:rPr>
         <w:t>Unique Mechanics</w:t>
       </w:r>
-      <w:bookmarkEnd w:id="313021200"/>
+      <w:bookmarkEnd w:id="354202328"/>
     </w:p>
     <w:p xmlns:wp14="http://schemas.microsoft.com/office/word/2010/wordml" wp14:paraId="0DADA65B" wp14:textId="430B82AB">
       <w:pPr>
@@ -4731,7 +4731,7 @@
           <w:lang w:val="en-US"/>
         </w:rPr>
       </w:pPr>
-      <w:bookmarkStart w:name="_Toc1998269941" w:id="752137182"/>
+      <w:bookmarkStart w:name="_Toc944333616" w:id="911089769"/>
       <w:r>
         <w:rPr>
           <w:noProof w:val="0"/>
@@ -4739,7 +4739,7 @@
         </w:rPr>
         <w:t>Gliding</w:t>
       </w:r>
-      <w:bookmarkEnd w:id="752137182"/>
+      <w:bookmarkEnd w:id="911089769"/>
     </w:p>
     <w:p xmlns:wp14="http://schemas.microsoft.com/office/word/2010/wordml" wp14:paraId="487D01D1" wp14:textId="0C3580D1">
       <w:pPr>
@@ -4821,7 +4821,7 @@
           <w:lang w:val="en-US"/>
         </w:rPr>
       </w:pPr>
-      <w:bookmarkStart w:name="_Toc863500531" w:id="432021824"/>
+      <w:bookmarkStart w:name="_Toc1451744812" w:id="1812315709"/>
       <w:r>
         <w:rPr>
           <w:noProof w:val="0"/>
@@ -4829,7 +4829,7 @@
         </w:rPr>
         <w:t>Fall Damage</w:t>
       </w:r>
-      <w:bookmarkEnd w:id="432021824"/>
+      <w:bookmarkEnd w:id="1812315709"/>
     </w:p>
     <w:p xmlns:wp14="http://schemas.microsoft.com/office/word/2010/wordml" wp14:paraId="5B10EE0A" wp14:textId="4FF18152">
       <w:pPr>
@@ -4862,7 +4862,7 @@
           <w:lang w:val="en-US"/>
         </w:rPr>
       </w:pPr>
-      <w:bookmarkStart w:name="_Toc1473443853" w:id="1585133695"/>
+      <w:bookmarkStart w:name="_Toc640698449" w:id="1522635066"/>
       <w:r>
         <w:rPr>
           <w:noProof w:val="0"/>
@@ -4870,7 +4870,7 @@
         </w:rPr>
         <w:t>Endless Platforming</w:t>
       </w:r>
-      <w:bookmarkEnd w:id="1585133695"/>
+      <w:bookmarkEnd w:id="1522635066"/>
     </w:p>
     <w:p xmlns:wp14="http://schemas.microsoft.com/office/word/2010/wordml" wp14:paraId="0AB4D22E" wp14:textId="51CAB4AA">
       <w:pPr>
@@ -4957,7 +4957,7 @@
           <w:lang w:val="en-US"/>
         </w:rPr>
       </w:pPr>
-      <w:bookmarkStart w:name="_Toc94353140" w:id="1723073382"/>
+      <w:bookmarkStart w:name="_Toc1532913831" w:id="463198064"/>
       <w:r>
         <w:rPr>
           <w:noProof w:val="0"/>
@@ -4965,7 +4965,7 @@
         </w:rPr>
         <w:t>User Interface</w:t>
       </w:r>
-      <w:bookmarkEnd w:id="1723073382"/>
+      <w:bookmarkEnd w:id="463198064"/>
     </w:p>
     <w:p xmlns:wp14="http://schemas.microsoft.com/office/word/2010/wordml" wp14:paraId="46D51C19" wp14:textId="3D63726B">
       <w:pPr>
@@ -4975,7 +4975,7 @@
           <w:lang w:val="en-US"/>
         </w:rPr>
       </w:pPr>
-      <w:bookmarkStart w:name="_Toc1825346554" w:id="1546467726"/>
+      <w:bookmarkStart w:name="_Toc351725343" w:id="1079252961"/>
       <w:r>
         <w:rPr>
           <w:noProof w:val="0"/>
@@ -4983,7 +4983,7 @@
         </w:rPr>
         <w:t>Menus</w:t>
       </w:r>
-      <w:bookmarkEnd w:id="1546467726"/>
+      <w:bookmarkEnd w:id="1079252961"/>
     </w:p>
     <w:p xmlns:wp14="http://schemas.microsoft.com/office/word/2010/wordml" wp14:paraId="0B7B2773" wp14:textId="77B460AE">
       <w:pPr>
@@ -5215,7 +5215,7 @@
       </w:pPr>
       <w:r>
         <w:drawing>
-          <wp:inline xmlns:wp14="http://schemas.microsoft.com/office/word/2010/wordprocessingDrawing" wp14:editId="3DA7C380" wp14:anchorId="39D51F40">
+          <wp:inline xmlns:wp14="http://schemas.microsoft.com/office/word/2010/wordprocessingDrawing" wp14:editId="39BB423D" wp14:anchorId="39D51F40">
             <wp:extent cx="2500328" cy="2553168"/>
             <wp:effectExtent l="76200" t="76200" r="109855" b="114300"/>
             <wp:docPr id="1165658974" name="" title=""/>
@@ -5230,7 +5230,7 @@
                     <pic:cNvPicPr/>
                   </pic:nvPicPr>
                   <pic:blipFill>
-                    <a:blip r:embed="Rf0f6271a96e3479a">
+                    <a:blip r:embed="R0d75e2b829cd496b">
                       <a:extLst>
                         <a:ext xmlns:a="http://schemas.openxmlformats.org/drawingml/2006/main" uri="{28A0092B-C50C-407E-A947-70E740481C1C}">
                           <a14:useLocalDpi val="0"/>
@@ -5350,7 +5350,7 @@
       </w:pPr>
       <w:r>
         <w:drawing>
-          <wp:inline xmlns:wp14="http://schemas.microsoft.com/office/word/2010/wordprocessingDrawing" wp14:editId="0D84C414" wp14:anchorId="2FA1FE6A">
+          <wp:inline xmlns:wp14="http://schemas.microsoft.com/office/word/2010/wordprocessingDrawing" wp14:editId="375BDC23" wp14:anchorId="2FA1FE6A">
             <wp:extent cx="2465390" cy="2893257"/>
             <wp:effectExtent l="76200" t="76200" r="106680" b="116840"/>
             <wp:docPr id="2110434142" name="" title=""/>
@@ -5365,7 +5365,7 @@
                     <pic:cNvPicPr/>
                   </pic:nvPicPr>
                   <pic:blipFill>
-                    <a:blip r:embed="Rff8742e4a09d4ce8">
+                    <a:blip r:embed="Rb92dc6a22bce4df9">
                       <a:extLst>
                         <a:ext xmlns:a="http://schemas.openxmlformats.org/drawingml/2006/main" uri="{28A0092B-C50C-407E-A947-70E740481C1C}">
                           <a14:useLocalDpi val="0"/>
@@ -5465,7 +5465,7 @@
       </w:pPr>
       <w:r>
         <w:drawing>
-          <wp:inline xmlns:wp14="http://schemas.microsoft.com/office/word/2010/wordprocessingDrawing" wp14:editId="7D884AA8" wp14:anchorId="44B1CB77">
+          <wp:inline xmlns:wp14="http://schemas.microsoft.com/office/word/2010/wordprocessingDrawing" wp14:editId="7D13218D" wp14:anchorId="44B1CB77">
             <wp:extent cx="2464620" cy="1558566"/>
             <wp:effectExtent l="76200" t="76200" r="107315" b="118110"/>
             <wp:docPr id="242452121" name="" title=""/>
@@ -5480,7 +5480,7 @@
                     <pic:cNvPicPr/>
                   </pic:nvPicPr>
                   <pic:blipFill>
-                    <a:blip r:embed="R1930720bf60b4df1">
+                    <a:blip r:embed="R4b4294abbe9a41c7">
                       <a:extLst>
                         <a:ext xmlns:a="http://schemas.openxmlformats.org/drawingml/2006/main" uri="{28A0092B-C50C-407E-A947-70E740481C1C}">
                           <a14:useLocalDpi val="0"/>
@@ -5576,7 +5576,7 @@
       </w:pPr>
       <w:r>
         <w:drawing>
-          <wp:inline xmlns:wp14="http://schemas.microsoft.com/office/word/2010/wordprocessingDrawing" wp14:editId="675EF89C" wp14:anchorId="726E740A">
+          <wp:inline xmlns:wp14="http://schemas.microsoft.com/office/word/2010/wordprocessingDrawing" wp14:editId="24024A34" wp14:anchorId="726E740A">
             <wp:extent cx="2336801" cy="2363981"/>
             <wp:effectExtent l="76200" t="76200" r="120650" b="113030"/>
             <wp:docPr id="565885129" name="" title=""/>
@@ -5591,7 +5591,7 @@
                     <pic:cNvPicPr/>
                   </pic:nvPicPr>
                   <pic:blipFill>
-                    <a:blip r:embed="Ra2d11e0ea4274d41">
+                    <a:blip r:embed="R02fbf2dec15e442a">
                       <a:extLst>
                         <a:ext xmlns:a="http://schemas.openxmlformats.org/drawingml/2006/main" uri="{28A0092B-C50C-407E-A947-70E740481C1C}">
                           <a14:useLocalDpi val="0"/>
@@ -5679,7 +5679,7 @@
       </w:pPr>
       <w:r>
         <w:drawing>
-          <wp:inline xmlns:wp14="http://schemas.microsoft.com/office/word/2010/wordprocessingDrawing" wp14:editId="4ED3D0EC" wp14:anchorId="1BD0747D">
+          <wp:inline xmlns:wp14="http://schemas.microsoft.com/office/word/2010/wordprocessingDrawing" wp14:editId="769A6F3C" wp14:anchorId="1BD0747D">
             <wp:extent cx="2406914" cy="1840648"/>
             <wp:effectExtent l="76200" t="76200" r="107950" b="121920"/>
             <wp:docPr id="73615504" name="" title=""/>
@@ -5694,7 +5694,7 @@
                     <pic:cNvPicPr/>
                   </pic:nvPicPr>
                   <pic:blipFill>
-                    <a:blip r:embed="Ra015f477c29b4500">
+                    <a:blip r:embed="R41a96ce412714ae4">
                       <a:extLst>
                         <a:ext xmlns:a="http://schemas.openxmlformats.org/drawingml/2006/main" uri="{28A0092B-C50C-407E-A947-70E740481C1C}">
                           <a14:useLocalDpi val="0"/>
@@ -5752,7 +5752,7 @@
           <w:lang w:val="en-US"/>
         </w:rPr>
       </w:pPr>
-      <w:bookmarkStart w:name="_Toc1801176372" w:id="1379366015"/>
+      <w:bookmarkStart w:name="_Toc456282407" w:id="711174126"/>
       <w:r>
         <w:rPr>
           <w:noProof w:val="0"/>
@@ -5760,7 +5760,7 @@
         </w:rPr>
         <w:t>HUD</w:t>
       </w:r>
-      <w:bookmarkEnd w:id="1379366015"/>
+      <w:bookmarkEnd w:id="711174126"/>
     </w:p>
     <w:p xmlns:wp14="http://schemas.microsoft.com/office/word/2010/wordml" wp14:paraId="69F2B353" wp14:textId="704D070A">
       <w:pPr>
@@ -5945,7 +5945,7 @@
       </w:pPr>
       <w:r>
         <w:drawing>
-          <wp:inline xmlns:wp14="http://schemas.microsoft.com/office/word/2010/wordprocessingDrawing" wp14:editId="4ED9AE3D" wp14:anchorId="34884F7E">
+          <wp:inline xmlns:wp14="http://schemas.microsoft.com/office/word/2010/wordprocessingDrawing" wp14:editId="42F1F61C" wp14:anchorId="34884F7E">
             <wp:extent cx="6095114" cy="3210278"/>
             <wp:effectExtent l="76200" t="76200" r="115570" b="123825"/>
             <wp:docPr id="928842608" name="" title=""/>
@@ -5960,7 +5960,7 @@
                     <pic:cNvPicPr/>
                   </pic:nvPicPr>
                   <pic:blipFill>
-                    <a:blip r:embed="R95b4770ccf774194">
+                    <a:blip r:embed="R3ae46a65391143da">
                       <a:extLst>
                         <a:ext xmlns:a="http://schemas.openxmlformats.org/drawingml/2006/main" uri="{28A0092B-C50C-407E-A947-70E740481C1C}">
                           <a14:useLocalDpi val="0"/>
@@ -6049,7 +6049,7 @@
           <w:lang w:val="en-US"/>
         </w:rPr>
       </w:pPr>
-      <w:bookmarkStart w:name="_Toc281985679" w:id="2124375514"/>
+      <w:bookmarkStart w:name="_Toc1938008911" w:id="1050298747"/>
       <w:r>
         <w:rPr>
           <w:noProof w:val="0"/>
@@ -6071,7 +6071,7 @@
         </w:rPr>
         <w:t xml:space="preserve"> testing</w:t>
       </w:r>
-      <w:bookmarkEnd w:id="2124375514"/>
+      <w:bookmarkEnd w:id="1050298747"/>
     </w:p>
     <w:p>
       <w:pPr>
@@ -6093,14 +6093,21 @@
           <w:noProof w:val="0"/>
           <w:lang w:val="en-US"/>
         </w:rPr>
-        <w:t xml:space="preserve">testing consisted of </w:t>
-      </w:r>
-      <w:r>
-        <w:rPr>
-          <w:noProof w:val="0"/>
-          <w:lang w:val="en-US"/>
-        </w:rPr>
-        <w:t>&lt;TO DO&gt;</w:t>
+        <w:t>test</w:t>
+      </w:r>
+      <w:r>
+        <w:rPr>
+          <w:noProof w:val="0"/>
+          <w:lang w:val="en-US"/>
+        </w:rPr>
+        <w:t xml:space="preserve"> consisted of </w:t>
+      </w:r>
+      <w:r>
+        <w:rPr>
+          <w:noProof w:val="0"/>
+          <w:lang w:val="en-US"/>
+        </w:rPr>
+        <w:t>8</w:t>
       </w:r>
       <w:r>
         <w:rPr>
@@ -6223,40 +6230,591 @@
           <w:lang w:val="en-US"/>
         </w:rPr>
       </w:pPr>
-      <w:r>
-        <w:rPr>
-          <w:noProof w:val="0"/>
-          <w:lang w:val="en-US"/>
-        </w:rPr>
-        <w:t>The feedback that stood out was:</w:t>
-      </w:r>
     </w:p>
     <w:p>
       <w:pPr>
         <w:pStyle w:val="Normal"/>
-        <w:rPr>
-          <w:noProof w:val="0"/>
-          <w:lang w:val="en-US"/>
-        </w:rPr>
-      </w:pPr>
-      <w:r>
-        <w:rPr>
-          <w:noProof w:val="0"/>
-          <w:lang w:val="en-US"/>
-        </w:rPr>
-        <w:t>&lt;TO DO&gt;</w:t>
+      </w:pPr>
+      <w:r>
+        <w:drawing>
+          <wp:inline wp14:editId="14A89CAC" wp14:anchorId="0E891B23">
+            <wp:extent cx="2975162" cy="1366487"/>
+            <wp:effectExtent l="0" t="0" r="0" b="0"/>
+            <wp:docPr id="314987859" name="" title=""/>
+            <wp:cNvGraphicFramePr>
+              <a:graphicFrameLocks noChangeAspect="1"/>
+            </wp:cNvGraphicFramePr>
+            <a:graphic>
+              <a:graphicData uri="http://schemas.openxmlformats.org/drawingml/2006/picture">
+                <pic:pic>
+                  <pic:nvPicPr>
+                    <pic:cNvPr id="0" name=""/>
+                    <pic:cNvPicPr/>
+                  </pic:nvPicPr>
+                  <pic:blipFill>
+                    <a:blip r:embed="R5b9882e1fdb44bdb">
+                      <a:extLst>
+                        <a:ext xmlns:a="http://schemas.openxmlformats.org/drawingml/2006/main" uri="{28A0092B-C50C-407E-A947-70E740481C1C}">
+                          <a14:useLocalDpi val="0"/>
+                        </a:ext>
+                      </a:extLst>
+                    </a:blip>
+                    <a:srcRect l="0" t="0" r="0" b="53878"/>
+                    <a:stretch>
+                      <a:fillRect/>
+                    </a:stretch>
+                  </pic:blipFill>
+                  <pic:spPr>
+                    <a:xfrm>
+                      <a:off x="0" y="0"/>
+                      <a:ext cx="2975162" cy="1366487"/>
+                    </a:xfrm>
+                    <a:prstGeom prst="rect">
+                      <a:avLst/>
+                    </a:prstGeom>
+                  </pic:spPr>
+                </pic:pic>
+              </a:graphicData>
+            </a:graphic>
+          </wp:inline>
+        </w:drawing>
+      </w:r>
+      <w:r>
+        <w:drawing>
+          <wp:inline wp14:editId="432F1D96" wp14:anchorId="58B2364E">
+            <wp:extent cx="2962275" cy="1340592"/>
+            <wp:effectExtent l="0" t="0" r="0" b="0"/>
+            <wp:docPr id="1492712031" name="" title=""/>
+            <wp:cNvGraphicFramePr>
+              <a:graphicFrameLocks noChangeAspect="1"/>
+            </wp:cNvGraphicFramePr>
+            <a:graphic>
+              <a:graphicData uri="http://schemas.openxmlformats.org/drawingml/2006/picture">
+                <pic:pic>
+                  <pic:nvPicPr>
+                    <pic:cNvPr id="0" name=""/>
+                    <pic:cNvPicPr/>
+                  </pic:nvPicPr>
+                  <pic:blipFill>
+                    <a:blip r:embed="R5335a7182a504e0b">
+                      <a:extLst>
+                        <a:ext xmlns:a="http://schemas.openxmlformats.org/drawingml/2006/main" uri="{28A0092B-C50C-407E-A947-70E740481C1C}">
+                          <a14:useLocalDpi val="0"/>
+                        </a:ext>
+                      </a:extLst>
+                    </a:blip>
+                    <a:srcRect l="0" t="0" r="0" b="61250"/>
+                    <a:stretch>
+                      <a:fillRect/>
+                    </a:stretch>
+                  </pic:blipFill>
+                  <pic:spPr>
+                    <a:xfrm>
+                      <a:off x="0" y="0"/>
+                      <a:ext cx="2962275" cy="1340592"/>
+                    </a:xfrm>
+                    <a:prstGeom prst="rect">
+                      <a:avLst/>
+                    </a:prstGeom>
+                  </pic:spPr>
+                </pic:pic>
+              </a:graphicData>
+            </a:graphic>
+          </wp:inline>
+        </w:drawing>
       </w:r>
     </w:p>
     <w:p>
       <w:pPr>
         <w:pStyle w:val="Normal"/>
-        <w:rPr>
-          <w:noProof w:val="0"/>
-          <w:lang w:val="en-US"/>
-        </w:rPr>
-      </w:pPr>
+      </w:pPr>
+      <w:r>
+        <w:drawing>
+          <wp:inline wp14:editId="4990EF40" wp14:anchorId="0ACF4DA1">
+            <wp:extent cx="2884738" cy="1289085"/>
+            <wp:effectExtent l="0" t="0" r="0" b="0"/>
+            <wp:docPr id="1440070819" name="" title=""/>
+            <wp:cNvGraphicFramePr>
+              <a:graphicFrameLocks noChangeAspect="1"/>
+            </wp:cNvGraphicFramePr>
+            <a:graphic>
+              <a:graphicData uri="http://schemas.openxmlformats.org/drawingml/2006/picture">
+                <pic:pic>
+                  <pic:nvPicPr>
+                    <pic:cNvPr id="0" name=""/>
+                    <pic:cNvPicPr/>
+                  </pic:nvPicPr>
+                  <pic:blipFill>
+                    <a:blip r:embed="R3f3d189a8b024cf4">
+                      <a:extLst>
+                        <a:ext xmlns:a="http://schemas.openxmlformats.org/drawingml/2006/main" uri="{28A0092B-C50C-407E-A947-70E740481C1C}">
+                          <a14:useLocalDpi val="0"/>
+                        </a:ext>
+                      </a:extLst>
+                    </a:blip>
+                    <a:srcRect l="0" t="0" r="0" b="61458"/>
+                    <a:stretch>
+                      <a:fillRect/>
+                    </a:stretch>
+                  </pic:blipFill>
+                  <pic:spPr>
+                    <a:xfrm>
+                      <a:off x="0" y="0"/>
+                      <a:ext cx="2884738" cy="1289085"/>
+                    </a:xfrm>
+                    <a:prstGeom prst="rect">
+                      <a:avLst/>
+                    </a:prstGeom>
+                  </pic:spPr>
+                </pic:pic>
+              </a:graphicData>
+            </a:graphic>
+          </wp:inline>
+        </w:drawing>
+      </w:r>
+      <w:r>
+        <w:drawing>
+          <wp:inline wp14:editId="79DB72C6" wp14:anchorId="4ECB362B">
+            <wp:extent cx="2952750" cy="1286913"/>
+            <wp:effectExtent l="0" t="0" r="0" b="0"/>
+            <wp:docPr id="1560896109" name="" title=""/>
+            <wp:cNvGraphicFramePr>
+              <a:graphicFrameLocks noChangeAspect="1"/>
+            </wp:cNvGraphicFramePr>
+            <a:graphic>
+              <a:graphicData uri="http://schemas.openxmlformats.org/drawingml/2006/picture">
+                <pic:pic>
+                  <pic:nvPicPr>
+                    <pic:cNvPr id="0" name=""/>
+                    <pic:cNvPicPr/>
+                  </pic:nvPicPr>
+                  <pic:blipFill>
+                    <a:blip r:embed="Rf166f83586374f7a">
+                      <a:extLst>
+                        <a:ext xmlns:a="http://schemas.openxmlformats.org/drawingml/2006/main" uri="{28A0092B-C50C-407E-A947-70E740481C1C}">
+                          <a14:useLocalDpi val="0"/>
+                        </a:ext>
+                      </a:extLst>
+                    </a:blip>
+                    <a:srcRect l="0" t="0" r="0" b="62500"/>
+                    <a:stretch>
+                      <a:fillRect/>
+                    </a:stretch>
+                  </pic:blipFill>
+                  <pic:spPr>
+                    <a:xfrm>
+                      <a:off x="0" y="0"/>
+                      <a:ext cx="2952750" cy="1286913"/>
+                    </a:xfrm>
+                    <a:prstGeom prst="rect">
+                      <a:avLst/>
+                    </a:prstGeom>
+                  </pic:spPr>
+                </pic:pic>
+              </a:graphicData>
+            </a:graphic>
+          </wp:inline>
+        </w:drawing>
+      </w:r>
     </w:p>
     <w:p>
+      <w:pPr>
+        <w:pStyle w:val="Normal"/>
+        <w:rPr>
+          <w:noProof w:val="0"/>
+          <w:lang w:val="en-US"/>
+        </w:rPr>
+      </w:pPr>
+      <w:r>
+        <w:rPr>
+          <w:noProof w:val="0"/>
+          <w:lang w:val="en-US"/>
+        </w:rPr>
+        <w:t xml:space="preserve">The concept was well received, people </w:t>
+      </w:r>
+      <w:r>
+        <w:rPr>
+          <w:noProof w:val="0"/>
+          <w:lang w:val="en-US"/>
+        </w:rPr>
+        <w:t>generally showed</w:t>
+      </w:r>
+      <w:r>
+        <w:rPr>
+          <w:noProof w:val="0"/>
+          <w:lang w:val="en-US"/>
+        </w:rPr>
+        <w:t xml:space="preserve"> some level of interest in the idea.</w:t>
+      </w:r>
+      <w:r>
+        <w:rPr>
+          <w:noProof w:val="0"/>
+          <w:lang w:val="en-US"/>
+        </w:rPr>
+        <w:t xml:space="preserve"> The users would like to see more of the Alice In Wonderland aesthetic as the current environment is a bit bland.</w:t>
+      </w:r>
+    </w:p>
+    <w:p>
+      <w:pPr>
+        <w:pStyle w:val="Normal"/>
+        <w:rPr>
+          <w:noProof w:val="0"/>
+          <w:lang w:val="en-US"/>
+        </w:rPr>
+      </w:pPr>
+      <w:r>
+        <w:rPr>
+          <w:noProof w:val="0"/>
+          <w:lang w:val="en-US"/>
+        </w:rPr>
+        <w:t xml:space="preserve">The </w:t>
+      </w:r>
+      <w:r>
+        <w:rPr>
+          <w:noProof w:val="0"/>
+          <w:lang w:val="en-US"/>
+        </w:rPr>
+        <w:t xml:space="preserve">gray box </w:t>
+      </w:r>
+      <w:r>
+        <w:rPr>
+          <w:noProof w:val="0"/>
+          <w:lang w:val="en-US"/>
+        </w:rPr>
+        <w:t>didn't</w:t>
+      </w:r>
+      <w:r>
+        <w:rPr>
+          <w:noProof w:val="0"/>
+          <w:lang w:val="en-US"/>
+        </w:rPr>
+        <w:t xml:space="preserve"> have a well-defined goal.</w:t>
+      </w:r>
+      <w:r>
+        <w:rPr>
+          <w:noProof w:val="0"/>
+          <w:lang w:val="en-US"/>
+        </w:rPr>
+        <w:t xml:space="preserve"> This was the biggest weakness in the prototype but the concept </w:t>
+      </w:r>
+      <w:r>
+        <w:rPr>
+          <w:noProof w:val="0"/>
+          <w:lang w:val="en-US"/>
+        </w:rPr>
+        <w:t>itself</w:t>
+      </w:r>
+      <w:r>
+        <w:rPr>
+          <w:noProof w:val="0"/>
+          <w:lang w:val="en-US"/>
+        </w:rPr>
+        <w:t xml:space="preserve"> has a very well-defined goal which should solve this issue for the Alpha.</w:t>
+      </w:r>
+    </w:p>
+    <w:p>
+      <w:pPr>
+        <w:pStyle w:val="Normal"/>
+        <w:rPr>
+          <w:noProof w:val="0"/>
+          <w:lang w:val="en-US"/>
+        </w:rPr>
+      </w:pPr>
+      <w:r>
+        <w:rPr>
+          <w:noProof w:val="0"/>
+          <w:lang w:val="en-US"/>
+        </w:rPr>
+        <w:t xml:space="preserve">The gliding mechanic in gray box had some issues, especially around deceleration, but </w:t>
+      </w:r>
+      <w:r>
+        <w:rPr>
+          <w:noProof w:val="0"/>
+          <w:lang w:val="en-US"/>
+        </w:rPr>
+        <w:t>generally the</w:t>
+      </w:r>
+      <w:r>
+        <w:rPr>
+          <w:noProof w:val="0"/>
+          <w:lang w:val="en-US"/>
+        </w:rPr>
+        <w:t xml:space="preserve"> controls felt solid. Simple and easy to understand controls played a big part here. Some players would </w:t>
+      </w:r>
+      <w:r>
+        <w:rPr>
+          <w:noProof w:val="0"/>
+          <w:lang w:val="en-US"/>
+        </w:rPr>
+        <w:t>also</w:t>
+      </w:r>
+      <w:r>
+        <w:rPr>
+          <w:noProof w:val="0"/>
+          <w:lang w:val="en-US"/>
+        </w:rPr>
+        <w:t xml:space="preserve"> like to be able to </w:t>
+      </w:r>
+      <w:r>
+        <w:rPr>
+          <w:noProof w:val="0"/>
+          <w:lang w:val="en-US"/>
+        </w:rPr>
+        <w:t>zoom out the camera to see the environment better</w:t>
+      </w:r>
+      <w:r>
+        <w:rPr>
+          <w:noProof w:val="0"/>
+          <w:lang w:val="en-US"/>
+        </w:rPr>
+        <w:t>.</w:t>
+      </w:r>
+    </w:p>
+    <w:p>
+      <w:pPr>
+        <w:pStyle w:val="Normal"/>
+        <w:rPr>
+          <w:noProof w:val="0"/>
+          <w:lang w:val="en-US"/>
+        </w:rPr>
+      </w:pPr>
+      <w:r>
+        <w:rPr>
+          <w:noProof w:val="0"/>
+          <w:lang w:val="en-US"/>
+        </w:rPr>
+        <w:t>The gray box is also too simple and repetitive for some. This will be addressed with a variety of platforms</w:t>
+      </w:r>
+      <w:r>
+        <w:rPr>
+          <w:noProof w:val="0"/>
+          <w:lang w:val="en-US"/>
+        </w:rPr>
+        <w:t>,</w:t>
+      </w:r>
+      <w:r>
+        <w:rPr>
+          <w:noProof w:val="0"/>
+          <w:lang w:val="en-US"/>
+        </w:rPr>
+        <w:t xml:space="preserve"> collectables and obstacles. </w:t>
+      </w:r>
+    </w:p>
+    <w:p>
+      <w:pPr>
+        <w:pStyle w:val="Normal"/>
+        <w:rPr>
+          <w:noProof w:val="0"/>
+          <w:lang w:val="en-US"/>
+        </w:rPr>
+      </w:pPr>
+    </w:p>
+    <w:p>
+      <w:pPr>
+        <w:pStyle w:val="Normal"/>
+        <w:rPr>
+          <w:noProof w:val="0"/>
+          <w:lang w:val="en-US"/>
+        </w:rPr>
+      </w:pPr>
+      <w:r>
+        <w:rPr>
+          <w:noProof w:val="0"/>
+          <w:lang w:val="en-US"/>
+        </w:rPr>
+        <w:t xml:space="preserve">Key Feedback to work on for alpha release pulled directly from </w:t>
+      </w:r>
+      <w:r>
+        <w:rPr>
+          <w:noProof w:val="0"/>
+          <w:lang w:val="en-US"/>
+        </w:rPr>
+        <w:t>survey</w:t>
+      </w:r>
+      <w:r>
+        <w:rPr>
+          <w:noProof w:val="0"/>
+          <w:lang w:val="en-US"/>
+        </w:rPr>
+        <w:t>:</w:t>
+      </w:r>
+    </w:p>
+    <w:p>
+      <w:pPr>
+        <w:pStyle w:val="ListParagraph"/>
+        <w:numPr>
+          <w:ilvl w:val="0"/>
+          <w:numId w:val="8"/>
+        </w:numPr>
+        <w:rPr>
+          <w:rFonts w:ascii="Calibri" w:hAnsi="Calibri" w:eastAsia="Calibri" w:cs="Calibri"/>
+          <w:noProof w:val="0"/>
+          <w:sz w:val="22"/>
+          <w:szCs w:val="22"/>
+          <w:lang w:val="en-US"/>
+        </w:rPr>
+      </w:pPr>
+      <w:r>
+        <w:rPr>
+          <w:rFonts w:ascii="Calibri" w:hAnsi="Calibri" w:eastAsia="Calibri" w:cs="Calibri"/>
+          <w:noProof w:val="0"/>
+          <w:sz w:val="22"/>
+          <w:szCs w:val="22"/>
+          <w:lang w:val="en-US"/>
+        </w:rPr>
+        <w:t>clearer goal needs to be established</w:t>
+      </w:r>
+    </w:p>
+    <w:p>
+      <w:pPr>
+        <w:pStyle w:val="ListParagraph"/>
+        <w:numPr>
+          <w:ilvl w:val="0"/>
+          <w:numId w:val="8"/>
+        </w:numPr>
+        <w:rPr>
+          <w:noProof w:val="0"/>
+          <w:lang w:val="en-US"/>
+        </w:rPr>
+      </w:pPr>
+      <w:r>
+        <w:rPr>
+          <w:noProof w:val="0"/>
+          <w:lang w:val="en-US"/>
+        </w:rPr>
+        <w:t xml:space="preserve">platforms further apart so you </w:t>
+      </w:r>
+      <w:r>
+        <w:rPr>
+          <w:noProof w:val="0"/>
+          <w:lang w:val="en-US"/>
+        </w:rPr>
+        <w:t>need</w:t>
+      </w:r>
+      <w:r>
+        <w:rPr>
+          <w:noProof w:val="0"/>
+          <w:lang w:val="en-US"/>
+        </w:rPr>
+        <w:t xml:space="preserve"> to use the umbrella mechanic</w:t>
+      </w:r>
+    </w:p>
+    <w:p>
+      <w:pPr>
+        <w:pStyle w:val="ListParagraph"/>
+        <w:numPr>
+          <w:ilvl w:val="0"/>
+          <w:numId w:val="8"/>
+        </w:numPr>
+        <w:rPr>
+          <w:noProof w:val="0"/>
+          <w:lang w:val="en-US"/>
+        </w:rPr>
+      </w:pPr>
+      <w:r>
+        <w:rPr>
+          <w:noProof w:val="0"/>
+          <w:lang w:val="en-US"/>
+        </w:rPr>
+        <w:t xml:space="preserve">The circles (which </w:t>
+      </w:r>
+      <w:r>
+        <w:rPr>
+          <w:noProof w:val="0"/>
+          <w:lang w:val="en-US"/>
+        </w:rPr>
+        <w:t>I'm</w:t>
+      </w:r>
+      <w:r>
+        <w:rPr>
+          <w:noProof w:val="0"/>
+          <w:lang w:val="en-US"/>
+        </w:rPr>
+        <w:t xml:space="preserve"> assuming are pickups) are not working</w:t>
+      </w:r>
+    </w:p>
+    <w:p>
+      <w:pPr>
+        <w:pStyle w:val="ListParagraph"/>
+        <w:numPr>
+          <w:ilvl w:val="0"/>
+          <w:numId w:val="8"/>
+        </w:numPr>
+        <w:rPr>
+          <w:noProof w:val="0"/>
+          <w:lang w:val="en-US"/>
+        </w:rPr>
+      </w:pPr>
+      <w:r>
+        <w:rPr>
+          <w:noProof w:val="0"/>
+          <w:lang w:val="en-US"/>
+        </w:rPr>
+        <w:t>bit too simple</w:t>
+      </w:r>
+      <w:r>
+        <w:rPr>
+          <w:noProof w:val="0"/>
+          <w:lang w:val="en-US"/>
+        </w:rPr>
+        <w:t xml:space="preserve">, </w:t>
+      </w:r>
+      <w:r>
+        <w:rPr>
+          <w:noProof w:val="0"/>
+          <w:lang w:val="en-US"/>
+        </w:rPr>
+        <w:t>needs</w:t>
+      </w:r>
+      <w:r>
+        <w:rPr>
+          <w:noProof w:val="0"/>
+          <w:lang w:val="en-US"/>
+        </w:rPr>
+        <w:t xml:space="preserve"> to be fleshed out a bit more</w:t>
+      </w:r>
+    </w:p>
+    <w:p>
+      <w:pPr>
+        <w:pStyle w:val="ListParagraph"/>
+        <w:numPr>
+          <w:ilvl w:val="0"/>
+          <w:numId w:val="8"/>
+        </w:numPr>
+        <w:rPr>
+          <w:noProof w:val="0"/>
+          <w:lang w:val="en-US"/>
+        </w:rPr>
+      </w:pPr>
+      <w:r>
+        <w:rPr>
+          <w:noProof w:val="0"/>
+          <w:lang w:val="en-US"/>
+        </w:rPr>
+        <w:t>visuals should evoke more feelings of madness</w:t>
+      </w:r>
+    </w:p>
+    <w:p>
+      <w:pPr>
+        <w:pStyle w:val="ListParagraph"/>
+        <w:numPr>
+          <w:ilvl w:val="0"/>
+          <w:numId w:val="8"/>
+        </w:numPr>
+        <w:rPr>
+          <w:noProof w:val="0"/>
+          <w:lang w:val="en-US"/>
+        </w:rPr>
+      </w:pPr>
+      <w:r>
+        <w:rPr>
+          <w:noProof w:val="0"/>
+          <w:lang w:val="en-US"/>
+        </w:rPr>
+        <w:t>Could use more wonderland associated imagery, in-game visuals are barebones</w:t>
+      </w:r>
+    </w:p>
+    <w:p>
       <w:r>
         <w:br w:type="page"/>
       </w:r>
@@ -6269,7 +6827,7 @@
           <w:lang w:val="en-US"/>
         </w:rPr>
       </w:pPr>
-      <w:bookmarkStart w:name="_Toc625140931" w:id="361952275"/>
+      <w:bookmarkStart w:name="_Toc566296969" w:id="524479832"/>
       <w:r>
         <w:rPr>
           <w:noProof w:val="0"/>
@@ -6277,7 +6835,7 @@
         </w:rPr>
         <w:t>Asset Development Plan</w:t>
       </w:r>
-      <w:bookmarkEnd w:id="361952275"/>
+      <w:bookmarkEnd w:id="524479832"/>
     </w:p>
     <w:p>
       <w:pPr>
@@ -6303,7 +6861,7 @@
           <w:lang w:val="en-US"/>
         </w:rPr>
       </w:pPr>
-      <w:bookmarkStart w:name="_Toc1390910048" w:id="908218709"/>
+      <w:bookmarkStart w:name="_Toc949105722" w:id="1826271455"/>
       <w:r>
         <w:rPr>
           <w:noProof w:val="0"/>
@@ -6311,7 +6869,7 @@
         </w:rPr>
         <w:t>Interfaces</w:t>
       </w:r>
-      <w:bookmarkEnd w:id="908218709"/>
+      <w:bookmarkEnd w:id="1826271455"/>
     </w:p>
     <w:p>
       <w:pPr>
@@ -6379,7 +6937,7 @@
           <w:lang w:val="en-US"/>
         </w:rPr>
       </w:pPr>
-      <w:bookmarkStart w:name="_Toc341874194" w:id="490952800"/>
+      <w:bookmarkStart w:name="_Toc270187171" w:id="304668678"/>
       <w:r>
         <w:rPr>
           <w:noProof w:val="0"/>
@@ -6387,7 +6945,7 @@
         </w:rPr>
         <w:t>3D Models</w:t>
       </w:r>
-      <w:bookmarkEnd w:id="490952800"/>
+      <w:bookmarkEnd w:id="304668678"/>
     </w:p>
     <w:p>
       <w:pPr>
@@ -6427,7 +6985,7 @@
           <w:lang w:val="en-US"/>
         </w:rPr>
       </w:pPr>
-      <w:bookmarkStart w:name="_Toc279128822" w:id="603575478"/>
+      <w:bookmarkStart w:name="_Toc1415396029" w:id="1086571349"/>
       <w:r>
         <w:rPr>
           <w:noProof w:val="0"/>
@@ -6435,7 +6993,7 @@
         </w:rPr>
         <w:t>Audio</w:t>
       </w:r>
-      <w:bookmarkEnd w:id="603575478"/>
+      <w:bookmarkEnd w:id="1086571349"/>
     </w:p>
     <w:p>
       <w:pPr>
@@ -6466,7 +7024,7 @@
         </w:rPr>
         <w:t xml:space="preserve"> from </w:t>
       </w:r>
-      <w:hyperlink r:id="R3daf5e3e84c44336">
+      <w:hyperlink r:id="R49537cd944cc47d5">
         <w:r>
           <w:rPr>
             <w:rStyle w:val="Hyperlink"/>
@@ -6507,7 +7065,7 @@
       <w:pPr>
         <w:pStyle w:val="Heading1"/>
       </w:pPr>
-      <w:bookmarkStart w:name="_Toc267372849" w:id="808888381"/>
+      <w:bookmarkStart w:name="_Toc233553476" w:id="127288256"/>
       <w:r>
         <w:rPr>
           <w:noProof w:val="0"/>
@@ -6515,7 +7073,7 @@
         </w:rPr>
         <w:t>Roadmap</w:t>
       </w:r>
-      <w:bookmarkEnd w:id="808888381"/>
+      <w:bookmarkEnd w:id="127288256"/>
       <w:r>
         <w:rPr>
           <w:noProof w:val="0"/>
@@ -6539,7 +7097,7 @@
         </w:rPr>
         <w:t xml:space="preserve">The road map was made using </w:t>
       </w:r>
-      <w:hyperlink w:anchor="/gantt" r:id="R674ee3eea6c24190">
+      <w:hyperlink w:anchor="/gantt" r:id="Rdda869edeaad4d27">
         <w:r>
           <w:rPr>
             <w:rStyle w:val="Hyperlink"/>
@@ -6565,7 +7123,7 @@
       </w:pPr>
       <w:r>
         <w:drawing>
-          <wp:inline xmlns:wp14="http://schemas.microsoft.com/office/word/2010/wordprocessingDrawing" wp14:editId="0CB325A6" wp14:anchorId="5B908A3B">
+          <wp:inline xmlns:wp14="http://schemas.microsoft.com/office/word/2010/wordprocessingDrawing" wp14:editId="5D913B4D" wp14:anchorId="5B908A3B">
             <wp:extent cx="6315075" cy="3644324"/>
             <wp:effectExtent l="0" t="0" r="0" b="0"/>
             <wp:docPr id="329410482" name="" title=""/>
@@ -6580,7 +7138,7 @@
                     <pic:cNvPicPr/>
                   </pic:nvPicPr>
                   <pic:blipFill>
-                    <a:blip r:embed="R6cefc97077a5407a">
+                    <a:blip r:embed="Rcffd030b7aac4ac3">
                       <a:extLst>
                         <a:ext xmlns:a="http://schemas.openxmlformats.org/drawingml/2006/main" uri="{28A0092B-C50C-407E-A947-70E740481C1C}">
                           <a14:useLocalDpi val="0"/>
@@ -6619,6 +7177,91 @@
 
 <file path=word/numbering.xml><?xml version="1.0" encoding="utf-8"?>
 <w:numbering xmlns:w="http://schemas.openxmlformats.org/wordprocessingml/2006/main">
+  <w:abstractNum xmlns:w="http://schemas.openxmlformats.org/wordprocessingml/2006/main" w:abstractNumId="8">
+    <w:nsid w:val="2f40b4ee"/>
+    <w:multiLevelType xmlns:w="http://schemas.openxmlformats.org/wordprocessingml/2006/main" w:val="hybridMultilevel"/>
+    <w:lvl xmlns:w="http://schemas.openxmlformats.org/wordprocessingml/2006/main" w:ilvl="0">
+      <w:start w:val="1"/>
+      <w:numFmt w:val="decimal"/>
+      <w:lvlText w:val="%1."/>
+      <w:lvlJc w:val="left"/>
+      <w:pPr>
+        <w:ind w:left="720" w:hanging="360"/>
+      </w:pPr>
+    </w:lvl>
+    <w:lvl xmlns:w="http://schemas.openxmlformats.org/wordprocessingml/2006/main" w:ilvl="1">
+      <w:start w:val="1"/>
+      <w:numFmt w:val="lowerLetter"/>
+      <w:lvlText w:val="%2."/>
+      <w:lvlJc w:val="left"/>
+      <w:pPr>
+        <w:ind w:left="1440" w:hanging="360"/>
+      </w:pPr>
+    </w:lvl>
+    <w:lvl xmlns:w="http://schemas.openxmlformats.org/wordprocessingml/2006/main" w:ilvl="2">
+      <w:start w:val="1"/>
+      <w:numFmt w:val="lowerRoman"/>
+      <w:lvlText w:val="%3."/>
+      <w:lvlJc w:val="right"/>
+      <w:pPr>
+        <w:ind w:left="2160" w:hanging="180"/>
+      </w:pPr>
+    </w:lvl>
+    <w:lvl xmlns:w="http://schemas.openxmlformats.org/wordprocessingml/2006/main" w:ilvl="3">
+      <w:start w:val="1"/>
+      <w:numFmt w:val="decimal"/>
+      <w:lvlText w:val="%4."/>
+      <w:lvlJc w:val="left"/>
+      <w:pPr>
+        <w:ind w:left="2880" w:hanging="360"/>
+      </w:pPr>
+    </w:lvl>
+    <w:lvl xmlns:w="http://schemas.openxmlformats.org/wordprocessingml/2006/main" w:ilvl="4">
+      <w:start w:val="1"/>
+      <w:numFmt w:val="lowerLetter"/>
+      <w:lvlText w:val="%5."/>
+      <w:lvlJc w:val="left"/>
+      <w:pPr>
+        <w:ind w:left="3600" w:hanging="360"/>
+      </w:pPr>
+    </w:lvl>
+    <w:lvl xmlns:w="http://schemas.openxmlformats.org/wordprocessingml/2006/main" w:ilvl="5">
+      <w:start w:val="1"/>
+      <w:numFmt w:val="lowerRoman"/>
+      <w:lvlText w:val="%6."/>
+      <w:lvlJc w:val="right"/>
+      <w:pPr>
+        <w:ind w:left="4320" w:hanging="180"/>
+      </w:pPr>
+    </w:lvl>
+    <w:lvl xmlns:w="http://schemas.openxmlformats.org/wordprocessingml/2006/main" w:ilvl="6">
+      <w:start w:val="1"/>
+      <w:numFmt w:val="decimal"/>
+      <w:lvlText w:val="%7."/>
+      <w:lvlJc w:val="left"/>
+      <w:pPr>
+        <w:ind w:left="5040" w:hanging="360"/>
+      </w:pPr>
+    </w:lvl>
+    <w:lvl xmlns:w="http://schemas.openxmlformats.org/wordprocessingml/2006/main" w:ilvl="7">
+      <w:start w:val="1"/>
+      <w:numFmt w:val="lowerLetter"/>
+      <w:lvlText w:val="%8."/>
+      <w:lvlJc w:val="left"/>
+      <w:pPr>
+        <w:ind w:left="5760" w:hanging="360"/>
+      </w:pPr>
+    </w:lvl>
+    <w:lvl xmlns:w="http://schemas.openxmlformats.org/wordprocessingml/2006/main" w:ilvl="8">
+      <w:start w:val="1"/>
+      <w:numFmt w:val="lowerRoman"/>
+      <w:lvlText w:val="%9."/>
+      <w:lvlJc w:val="right"/>
+      <w:pPr>
+        <w:ind w:left="6480" w:hanging="180"/>
+      </w:pPr>
+    </w:lvl>
+  </w:abstractNum>
   <w:abstractNum xmlns:w="http://schemas.openxmlformats.org/wordprocessingml/2006/main" w:abstractNumId="7">
     <w:nsid w:val="2754a0d1"/>
     <w:multiLevelType xmlns:w="http://schemas.openxmlformats.org/wordprocessingml/2006/main" w:val="hybridMultilevel"/>
@@ -7268,6 +7911,9 @@
       </w:pPr>
     </w:lvl>
   </w:abstractNum>
+  <w:num w:numId="8">
+    <w:abstractNumId w:val="8"/>
+  </w:num>
   <w:num w:numId="7">
     <w:abstractNumId w:val="7"/>
   </w:num>
@@ -8120,7 +8766,7 @@
         <w:behaviors>
           <w:behavior w:val="content"/>
         </w:behaviors>
-        <w:guid w:val="{92a85a89-12a9-4de8-a1b1-ed420adda019}"/>
+        <w:guid w:val="{2573637f-5508-4b91-b35e-d8673527a57b}"/>
       </w:docPartPr>
       <w:docPartBody>
         <w:p>

</xml_diff>